<commit_message>
Making a square spawn in the canva
</commit_message>
<xml_diff>
--- a/doc/Memo_Javascript.docx
+++ b/doc/Memo_Javascript.docx
@@ -22,7 +22,11 @@
     <w:sdt>
       <w:sdtPr>
         <w:rPr>
-          <w:lang w:val="fr-FR"/>
+          <w:rFonts w:asciiTheme="minorHAnsi" w:eastAsiaTheme="minorHAnsi" w:hAnsiTheme="minorHAnsi" w:cstheme="minorBidi"/>
+          <w:color w:val="auto"/>
+          <w:sz w:val="22"/>
+          <w:szCs w:val="22"/>
+          <w:lang w:val="fr-FR" w:eastAsia="en-US"/>
         </w:rPr>
         <w:id w:val="-1858183764"/>
         <w:docPartObj>
@@ -32,13 +36,8 @@
       </w:sdtPr>
       <w:sdtEndPr>
         <w:rPr>
-          <w:rFonts w:asciiTheme="minorHAnsi" w:eastAsiaTheme="minorHAnsi" w:hAnsiTheme="minorHAnsi" w:cstheme="minorBidi"/>
           <w:b/>
           <w:bCs/>
-          <w:color w:val="auto"/>
-          <w:sz w:val="22"/>
-          <w:szCs w:val="22"/>
-          <w:lang w:eastAsia="en-US"/>
         </w:rPr>
       </w:sdtEndPr>
       <w:sdtContent>
@@ -74,7 +73,7 @@
           <w:r>
             <w:fldChar w:fldCharType="separate"/>
           </w:r>
-          <w:hyperlink w:anchor="_Toc150260336" w:history="1">
+          <w:hyperlink w:anchor="_Toc150861569" w:history="1">
             <w:r>
               <w:rPr>
                 <w:rStyle w:val="Lienhypertexte"/>
@@ -101,7 +100,7 @@
                 <w:noProof/>
                 <w:webHidden/>
               </w:rPr>
-              <w:instrText xml:space="preserve"> PAGEREF _Toc150260336 \h </w:instrText>
+              <w:instrText xml:space="preserve"> PAGEREF _Toc150861569 \h </w:instrText>
             </w:r>
             <w:r>
               <w:rPr>
@@ -144,7 +143,7 @@
               <w:lang w:eastAsia="fr-CH"/>
             </w:rPr>
           </w:pPr>
-          <w:hyperlink w:anchor="_Toc150260337" w:history="1">
+          <w:hyperlink w:anchor="_Toc150861570" w:history="1">
             <w:r>
               <w:rPr>
                 <w:rStyle w:val="Lienhypertexte"/>
@@ -171,7 +170,7 @@
                 <w:noProof/>
                 <w:webHidden/>
               </w:rPr>
-              <w:instrText xml:space="preserve"> PAGEREF _Toc150260337 \h </w:instrText>
+              <w:instrText xml:space="preserve"> PAGEREF _Toc150861570 \h </w:instrText>
             </w:r>
             <w:r>
               <w:rPr>
@@ -214,7 +213,7 @@
               <w:lang w:eastAsia="fr-CH"/>
             </w:rPr>
           </w:pPr>
-          <w:hyperlink w:anchor="_Toc150260338" w:history="1">
+          <w:hyperlink w:anchor="_Toc150861571" w:history="1">
             <w:r>
               <w:rPr>
                 <w:rStyle w:val="Lienhypertexte"/>
@@ -241,7 +240,7 @@
                 <w:noProof/>
                 <w:webHidden/>
               </w:rPr>
-              <w:instrText xml:space="preserve"> PAGEREF _Toc150260338 \h </w:instrText>
+              <w:instrText xml:space="preserve"> PAGEREF _Toc150861571 \h </w:instrText>
             </w:r>
             <w:r>
               <w:rPr>
@@ -279,10 +278,12 @@
               <w:tab w:val="right" w:leader="dot" w:pos="9062"/>
             </w:tabs>
             <w:rPr>
+              <w:rFonts w:eastAsiaTheme="minorEastAsia"/>
               <w:noProof/>
+              <w:lang w:eastAsia="fr-CH"/>
             </w:rPr>
           </w:pPr>
-          <w:hyperlink w:anchor="_Toc150260339" w:history="1">
+          <w:hyperlink w:anchor="_Toc150861572" w:history="1">
             <w:r>
               <w:rPr>
                 <w:rStyle w:val="Lienhypertexte"/>
@@ -309,7 +310,7 @@
                 <w:noProof/>
                 <w:webHidden/>
               </w:rPr>
-              <w:instrText xml:space="preserve"> PAGEREF _Toc150260339 \h </w:instrText>
+              <w:instrText xml:space="preserve"> PAGEREF _Toc150861572 \h </w:instrText>
             </w:r>
             <w:r>
               <w:rPr>
@@ -352,7 +353,7 @@
               <w:lang w:eastAsia="fr-CH"/>
             </w:rPr>
           </w:pPr>
-          <w:hyperlink w:anchor="_Toc150260340" w:history="1">
+          <w:hyperlink w:anchor="_Toc150861573" w:history="1">
             <w:r>
               <w:rPr>
                 <w:rStyle w:val="Lienhypertexte"/>
@@ -379,7 +380,7 @@
                 <w:noProof/>
                 <w:webHidden/>
               </w:rPr>
-              <w:instrText xml:space="preserve"> PAGEREF _Toc150260340 \h </w:instrText>
+              <w:instrText xml:space="preserve"> PAGEREF _Toc150861573 \h </w:instrText>
             </w:r>
             <w:r>
               <w:rPr>
@@ -417,10 +418,12 @@
               <w:tab w:val="right" w:leader="dot" w:pos="9062"/>
             </w:tabs>
             <w:rPr>
+              <w:rFonts w:eastAsiaTheme="minorEastAsia"/>
               <w:noProof/>
+              <w:lang w:eastAsia="fr-CH"/>
             </w:rPr>
           </w:pPr>
-          <w:hyperlink w:anchor="_Toc150260341" w:history="1">
+          <w:hyperlink w:anchor="_Toc150861574" w:history="1">
             <w:r>
               <w:rPr>
                 <w:rStyle w:val="Lienhypertexte"/>
@@ -447,7 +450,7 @@
                 <w:noProof/>
                 <w:webHidden/>
               </w:rPr>
-              <w:instrText xml:space="preserve"> PAGEREF _Toc150260341 \h </w:instrText>
+              <w:instrText xml:space="preserve"> PAGEREF _Toc150861574 \h </w:instrText>
             </w:r>
             <w:r>
               <w:rPr>
@@ -485,30 +488,172 @@
               <w:tab w:val="right" w:leader="dot" w:pos="9062"/>
             </w:tabs>
             <w:rPr>
+              <w:rFonts w:eastAsiaTheme="minorEastAsia"/>
               <w:noProof/>
+              <w:lang w:eastAsia="fr-CH"/>
             </w:rPr>
           </w:pPr>
-          <w:hyperlink w:anchor="_Toc150260342" w:history="1">
+          <w:hyperlink w:anchor="_Toc150861575" w:history="1">
             <w:r>
               <w:rPr>
                 <w:rStyle w:val="Lienhypertexte"/>
                 <w:noProof/>
               </w:rPr>
-              <w:t>Structure d</w:t>
-            </w:r>
+              <w:t>Structure d’un code</w:t>
+            </w:r>
+            <w:r>
+              <w:rPr>
+                <w:noProof/>
+                <w:webHidden/>
+              </w:rPr>
+              <w:tab/>
+            </w:r>
+            <w:r>
+              <w:rPr>
+                <w:noProof/>
+                <w:webHidden/>
+              </w:rPr>
+              <w:fldChar w:fldCharType="begin"/>
+            </w:r>
+            <w:r>
+              <w:rPr>
+                <w:noProof/>
+                <w:webHidden/>
+              </w:rPr>
+              <w:instrText xml:space="preserve"> PAGEREF _Toc150861575 \h </w:instrText>
+            </w:r>
+            <w:r>
+              <w:rPr>
+                <w:noProof/>
+                <w:webHidden/>
+              </w:rPr>
+            </w:r>
+            <w:r>
+              <w:rPr>
+                <w:noProof/>
+                <w:webHidden/>
+              </w:rPr>
+              <w:fldChar w:fldCharType="separate"/>
+            </w:r>
+            <w:r>
+              <w:rPr>
+                <w:noProof/>
+                <w:webHidden/>
+              </w:rPr>
+              <w:t>7</w:t>
+            </w:r>
+            <w:r>
+              <w:rPr>
+                <w:noProof/>
+                <w:webHidden/>
+              </w:rPr>
+              <w:fldChar w:fldCharType="end"/>
+            </w:r>
+          </w:hyperlink>
+        </w:p>
+        <w:p>
+          <w:pPr>
+            <w:pStyle w:val="TM2"/>
+            <w:tabs>
+              <w:tab w:val="right" w:leader="dot" w:pos="9062"/>
+            </w:tabs>
+            <w:rPr>
+              <w:rFonts w:eastAsiaTheme="minorEastAsia"/>
+              <w:noProof/>
+              <w:lang w:eastAsia="fr-CH"/>
+            </w:rPr>
+          </w:pPr>
+          <w:hyperlink w:anchor="_Toc150861576" w:history="1">
             <w:r>
               <w:rPr>
                 <w:rStyle w:val="Lienhypertexte"/>
                 <w:noProof/>
               </w:rPr>
-              <w:t>’</w:t>
-            </w:r>
+              <w:t>Variables 1</w:t>
+            </w:r>
+            <w:r>
+              <w:rPr>
+                <w:noProof/>
+                <w:webHidden/>
+              </w:rPr>
+              <w:tab/>
+            </w:r>
+            <w:r>
+              <w:rPr>
+                <w:noProof/>
+                <w:webHidden/>
+              </w:rPr>
+              <w:fldChar w:fldCharType="begin"/>
+            </w:r>
+            <w:r>
+              <w:rPr>
+                <w:noProof/>
+                <w:webHidden/>
+              </w:rPr>
+              <w:instrText xml:space="preserve"> PAGEREF _Toc150861576 \h </w:instrText>
+            </w:r>
+            <w:r>
+              <w:rPr>
+                <w:noProof/>
+                <w:webHidden/>
+              </w:rPr>
+            </w:r>
+            <w:r>
+              <w:rPr>
+                <w:noProof/>
+                <w:webHidden/>
+              </w:rPr>
+              <w:fldChar w:fldCharType="separate"/>
+            </w:r>
+            <w:r>
+              <w:rPr>
+                <w:noProof/>
+                <w:webHidden/>
+              </w:rPr>
+              <w:t>8</w:t>
+            </w:r>
+            <w:r>
+              <w:rPr>
+                <w:noProof/>
+                <w:webHidden/>
+              </w:rPr>
+              <w:fldChar w:fldCharType="end"/>
+            </w:r>
+          </w:hyperlink>
+        </w:p>
+        <w:p>
+          <w:pPr>
+            <w:pStyle w:val="TM2"/>
+            <w:tabs>
+              <w:tab w:val="right" w:leader="dot" w:pos="9062"/>
+            </w:tabs>
+            <w:rPr>
+              <w:rFonts w:eastAsiaTheme="minorEastAsia"/>
+              <w:noProof/>
+              <w:lang w:eastAsia="fr-CH"/>
+            </w:rPr>
+          </w:pPr>
+          <w:hyperlink w:anchor="_Toc150861577" w:history="1">
             <w:r>
               <w:rPr>
                 <w:rStyle w:val="Lienhypertexte"/>
                 <w:noProof/>
               </w:rPr>
-              <w:t>un code</w:t>
+              <w:t>Varia</w:t>
+            </w:r>
+            <w:r>
+              <w:rPr>
+                <w:rStyle w:val="Lienhypertexte"/>
+                <w:noProof/>
+              </w:rPr>
+              <w:t>b</w:t>
+            </w:r>
+            <w:r>
+              <w:rPr>
+                <w:rStyle w:val="Lienhypertexte"/>
+                <w:noProof/>
+              </w:rPr>
+              <w:t>les 2</w:t>
             </w:r>
             <w:r>
               <w:rPr>
@@ -529,7 +674,7 @@
                 <w:noProof/>
                 <w:webHidden/>
               </w:rPr>
-              <w:instrText xml:space="preserve"> PAGEREF _Toc150260342 \h </w:instrText>
+              <w:instrText xml:space="preserve"> PAGEREF _Toc150861577 \h </w:instrText>
             </w:r>
             <w:r>
               <w:rPr>
@@ -549,7 +694,357 @@
                 <w:noProof/>
                 <w:webHidden/>
               </w:rPr>
-              <w:t>7</w:t>
+              <w:t>9</w:t>
+            </w:r>
+            <w:r>
+              <w:rPr>
+                <w:noProof/>
+                <w:webHidden/>
+              </w:rPr>
+              <w:fldChar w:fldCharType="end"/>
+            </w:r>
+          </w:hyperlink>
+        </w:p>
+        <w:p>
+          <w:pPr>
+            <w:pStyle w:val="TM2"/>
+            <w:tabs>
+              <w:tab w:val="right" w:leader="dot" w:pos="9062"/>
+            </w:tabs>
+            <w:rPr>
+              <w:rFonts w:eastAsiaTheme="minorEastAsia"/>
+              <w:noProof/>
+              <w:lang w:eastAsia="fr-CH"/>
+            </w:rPr>
+          </w:pPr>
+          <w:hyperlink w:anchor="_Toc150861578" w:history="1">
+            <w:r>
+              <w:rPr>
+                <w:rStyle w:val="Lienhypertexte"/>
+                <w:noProof/>
+              </w:rPr>
+              <w:t>Conversion Variables</w:t>
+            </w:r>
+            <w:r>
+              <w:rPr>
+                <w:noProof/>
+                <w:webHidden/>
+              </w:rPr>
+              <w:tab/>
+            </w:r>
+            <w:r>
+              <w:rPr>
+                <w:noProof/>
+                <w:webHidden/>
+              </w:rPr>
+              <w:fldChar w:fldCharType="begin"/>
+            </w:r>
+            <w:r>
+              <w:rPr>
+                <w:noProof/>
+                <w:webHidden/>
+              </w:rPr>
+              <w:instrText xml:space="preserve"> PAGEREF _Toc150861578 \h </w:instrText>
+            </w:r>
+            <w:r>
+              <w:rPr>
+                <w:noProof/>
+                <w:webHidden/>
+              </w:rPr>
+            </w:r>
+            <w:r>
+              <w:rPr>
+                <w:noProof/>
+                <w:webHidden/>
+              </w:rPr>
+              <w:fldChar w:fldCharType="separate"/>
+            </w:r>
+            <w:r>
+              <w:rPr>
+                <w:noProof/>
+                <w:webHidden/>
+              </w:rPr>
+              <w:t>10</w:t>
+            </w:r>
+            <w:r>
+              <w:rPr>
+                <w:noProof/>
+                <w:webHidden/>
+              </w:rPr>
+              <w:fldChar w:fldCharType="end"/>
+            </w:r>
+          </w:hyperlink>
+        </w:p>
+        <w:p>
+          <w:pPr>
+            <w:pStyle w:val="TM2"/>
+            <w:tabs>
+              <w:tab w:val="right" w:leader="dot" w:pos="9062"/>
+            </w:tabs>
+            <w:rPr>
+              <w:rFonts w:eastAsiaTheme="minorEastAsia"/>
+              <w:noProof/>
+              <w:lang w:eastAsia="fr-CH"/>
+            </w:rPr>
+          </w:pPr>
+          <w:hyperlink w:anchor="_Toc150861579" w:history="1">
+            <w:r>
+              <w:rPr>
+                <w:rStyle w:val="Lienhypertexte"/>
+                <w:noProof/>
+              </w:rPr>
+              <w:t>Opérateur</w:t>
+            </w:r>
+            <w:r>
+              <w:rPr>
+                <w:noProof/>
+                <w:webHidden/>
+              </w:rPr>
+              <w:tab/>
+            </w:r>
+            <w:r>
+              <w:rPr>
+                <w:noProof/>
+                <w:webHidden/>
+              </w:rPr>
+              <w:fldChar w:fldCharType="begin"/>
+            </w:r>
+            <w:r>
+              <w:rPr>
+                <w:noProof/>
+                <w:webHidden/>
+              </w:rPr>
+              <w:instrText xml:space="preserve"> PAGEREF _Toc150861579 \h </w:instrText>
+            </w:r>
+            <w:r>
+              <w:rPr>
+                <w:noProof/>
+                <w:webHidden/>
+              </w:rPr>
+            </w:r>
+            <w:r>
+              <w:rPr>
+                <w:noProof/>
+                <w:webHidden/>
+              </w:rPr>
+              <w:fldChar w:fldCharType="separate"/>
+            </w:r>
+            <w:r>
+              <w:rPr>
+                <w:noProof/>
+                <w:webHidden/>
+              </w:rPr>
+              <w:t>11</w:t>
+            </w:r>
+            <w:r>
+              <w:rPr>
+                <w:noProof/>
+                <w:webHidden/>
+              </w:rPr>
+              <w:fldChar w:fldCharType="end"/>
+            </w:r>
+          </w:hyperlink>
+        </w:p>
+        <w:p>
+          <w:pPr>
+            <w:pStyle w:val="TM2"/>
+            <w:tabs>
+              <w:tab w:val="right" w:leader="dot" w:pos="9062"/>
+            </w:tabs>
+            <w:rPr>
+              <w:rFonts w:eastAsiaTheme="minorEastAsia"/>
+              <w:noProof/>
+              <w:lang w:eastAsia="fr-CH"/>
+            </w:rPr>
+          </w:pPr>
+          <w:hyperlink w:anchor="_Toc150861580" w:history="1">
+            <w:r>
+              <w:rPr>
+                <w:rStyle w:val="Lienhypertexte"/>
+                <w:noProof/>
+              </w:rPr>
+              <w:t>Interactions</w:t>
+            </w:r>
+            <w:r>
+              <w:rPr>
+                <w:noProof/>
+                <w:webHidden/>
+              </w:rPr>
+              <w:tab/>
+            </w:r>
+            <w:r>
+              <w:rPr>
+                <w:noProof/>
+                <w:webHidden/>
+              </w:rPr>
+              <w:fldChar w:fldCharType="begin"/>
+            </w:r>
+            <w:r>
+              <w:rPr>
+                <w:noProof/>
+                <w:webHidden/>
+              </w:rPr>
+              <w:instrText xml:space="preserve"> PAGEREF _Toc150861580 \h </w:instrText>
+            </w:r>
+            <w:r>
+              <w:rPr>
+                <w:noProof/>
+                <w:webHidden/>
+              </w:rPr>
+            </w:r>
+            <w:r>
+              <w:rPr>
+                <w:noProof/>
+                <w:webHidden/>
+              </w:rPr>
+              <w:fldChar w:fldCharType="separate"/>
+            </w:r>
+            <w:r>
+              <w:rPr>
+                <w:noProof/>
+                <w:webHidden/>
+              </w:rPr>
+              <w:t>12</w:t>
+            </w:r>
+            <w:r>
+              <w:rPr>
+                <w:noProof/>
+                <w:webHidden/>
+              </w:rPr>
+              <w:fldChar w:fldCharType="end"/>
+            </w:r>
+          </w:hyperlink>
+        </w:p>
+        <w:p>
+          <w:pPr>
+            <w:pStyle w:val="TM2"/>
+            <w:tabs>
+              <w:tab w:val="right" w:leader="dot" w:pos="9062"/>
+            </w:tabs>
+            <w:rPr>
+              <w:rFonts w:eastAsiaTheme="minorEastAsia"/>
+              <w:noProof/>
+              <w:lang w:eastAsia="fr-CH"/>
+            </w:rPr>
+          </w:pPr>
+          <w:hyperlink w:anchor="_Toc150861581" w:history="1">
+            <w:r>
+              <w:rPr>
+                <w:rStyle w:val="Lienhypertexte"/>
+                <w:noProof/>
+              </w:rPr>
+              <w:t>Boucles</w:t>
+            </w:r>
+            <w:r>
+              <w:rPr>
+                <w:noProof/>
+                <w:webHidden/>
+              </w:rPr>
+              <w:tab/>
+            </w:r>
+            <w:r>
+              <w:rPr>
+                <w:noProof/>
+                <w:webHidden/>
+              </w:rPr>
+              <w:fldChar w:fldCharType="begin"/>
+            </w:r>
+            <w:r>
+              <w:rPr>
+                <w:noProof/>
+                <w:webHidden/>
+              </w:rPr>
+              <w:instrText xml:space="preserve"> PAGEREF _Toc150861581 \h </w:instrText>
+            </w:r>
+            <w:r>
+              <w:rPr>
+                <w:noProof/>
+                <w:webHidden/>
+              </w:rPr>
+            </w:r>
+            <w:r>
+              <w:rPr>
+                <w:noProof/>
+                <w:webHidden/>
+              </w:rPr>
+              <w:fldChar w:fldCharType="separate"/>
+            </w:r>
+            <w:r>
+              <w:rPr>
+                <w:noProof/>
+                <w:webHidden/>
+              </w:rPr>
+              <w:t>13</w:t>
+            </w:r>
+            <w:r>
+              <w:rPr>
+                <w:noProof/>
+                <w:webHidden/>
+              </w:rPr>
+              <w:fldChar w:fldCharType="end"/>
+            </w:r>
+          </w:hyperlink>
+        </w:p>
+        <w:p>
+          <w:pPr>
+            <w:pStyle w:val="TM2"/>
+            <w:tabs>
+              <w:tab w:val="right" w:leader="dot" w:pos="9062"/>
+            </w:tabs>
+            <w:rPr>
+              <w:rFonts w:eastAsiaTheme="minorEastAsia"/>
+              <w:noProof/>
+              <w:lang w:eastAsia="fr-CH"/>
+            </w:rPr>
+          </w:pPr>
+          <w:hyperlink w:anchor="_Toc150861582" w:history="1">
+            <w:r>
+              <w:rPr>
+                <w:rStyle w:val="Lienhypertexte"/>
+                <w:noProof/>
+              </w:rPr>
+              <w:t>Fonctions</w:t>
+            </w:r>
+            <w:r>
+              <w:rPr>
+                <w:noProof/>
+                <w:webHidden/>
+              </w:rPr>
+              <w:tab/>
+            </w:r>
+            <w:r>
+              <w:rPr>
+                <w:noProof/>
+                <w:webHidden/>
+              </w:rPr>
+              <w:fldChar w:fldCharType="begin"/>
+            </w:r>
+            <w:r>
+              <w:rPr>
+                <w:noProof/>
+                <w:webHidden/>
+              </w:rPr>
+              <w:instrText xml:space="preserve"> PAGEREF _Toc150861582 \h </w:instrText>
+            </w:r>
+            <w:r>
+              <w:rPr>
+                <w:noProof/>
+                <w:webHidden/>
+              </w:rPr>
+            </w:r>
+            <w:r>
+              <w:rPr>
+                <w:noProof/>
+                <w:webHidden/>
+              </w:rPr>
+              <w:fldChar w:fldCharType="separate"/>
+            </w:r>
+            <w:r>
+              <w:rPr>
+                <w:noProof/>
+                <w:webHidden/>
+              </w:rPr>
+              <w:t>14</w:t>
             </w:r>
             <w:r>
               <w:rPr>
@@ -572,13 +1067,13 @@
               <w:lang w:eastAsia="fr-CH"/>
             </w:rPr>
           </w:pPr>
-          <w:hyperlink w:anchor="_Toc150260343" w:history="1">
+          <w:hyperlink w:anchor="_Toc150861583" w:history="1">
             <w:r>
               <w:rPr>
                 <w:rStyle w:val="Lienhypertexte"/>
                 <w:noProof/>
               </w:rPr>
-              <w:t>Lexique</w:t>
+              <w:t>Débogage de code</w:t>
             </w:r>
             <w:r>
               <w:rPr>
@@ -599,7 +1094,7 @@
                 <w:noProof/>
                 <w:webHidden/>
               </w:rPr>
-              <w:instrText xml:space="preserve"> PAGEREF _Toc150260343 \h </w:instrText>
+              <w:instrText xml:space="preserve"> PAGEREF _Toc150861583 \h </w:instrText>
             </w:r>
             <w:r>
               <w:rPr>
@@ -619,7 +1114,77 @@
                 <w:noProof/>
                 <w:webHidden/>
               </w:rPr>
-              <w:t>8</w:t>
+              <w:t>15</w:t>
+            </w:r>
+            <w:r>
+              <w:rPr>
+                <w:noProof/>
+                <w:webHidden/>
+              </w:rPr>
+              <w:fldChar w:fldCharType="end"/>
+            </w:r>
+          </w:hyperlink>
+        </w:p>
+        <w:p>
+          <w:pPr>
+            <w:pStyle w:val="TM2"/>
+            <w:tabs>
+              <w:tab w:val="right" w:leader="dot" w:pos="9062"/>
+            </w:tabs>
+            <w:rPr>
+              <w:rFonts w:eastAsiaTheme="minorEastAsia"/>
+              <w:noProof/>
+              <w:lang w:eastAsia="fr-CH"/>
+            </w:rPr>
+          </w:pPr>
+          <w:hyperlink w:anchor="_Toc150861584" w:history="1">
+            <w:r>
+              <w:rPr>
+                <w:rStyle w:val="Lienhypertexte"/>
+                <w:noProof/>
+              </w:rPr>
+              <w:t>Dans le navigateur</w:t>
+            </w:r>
+            <w:r>
+              <w:rPr>
+                <w:noProof/>
+                <w:webHidden/>
+              </w:rPr>
+              <w:tab/>
+            </w:r>
+            <w:r>
+              <w:rPr>
+                <w:noProof/>
+                <w:webHidden/>
+              </w:rPr>
+              <w:fldChar w:fldCharType="begin"/>
+            </w:r>
+            <w:r>
+              <w:rPr>
+                <w:noProof/>
+                <w:webHidden/>
+              </w:rPr>
+              <w:instrText xml:space="preserve"> PAGEREF _Toc150861584 \h </w:instrText>
+            </w:r>
+            <w:r>
+              <w:rPr>
+                <w:noProof/>
+                <w:webHidden/>
+              </w:rPr>
+            </w:r>
+            <w:r>
+              <w:rPr>
+                <w:noProof/>
+                <w:webHidden/>
+              </w:rPr>
+              <w:fldChar w:fldCharType="separate"/>
+            </w:r>
+            <w:r>
+              <w:rPr>
+                <w:noProof/>
+                <w:webHidden/>
+              </w:rPr>
+              <w:t>15</w:t>
             </w:r>
             <w:r>
               <w:rPr>
@@ -642,11 +1207,151 @@
               <w:lang w:eastAsia="fr-CH"/>
             </w:rPr>
           </w:pPr>
-          <w:hyperlink w:anchor="_Toc150260344" w:history="1">
+          <w:hyperlink w:anchor="_Toc150861585" w:history="1">
             <w:r>
               <w:rPr>
                 <w:rStyle w:val="Lienhypertexte"/>
                 <w:noProof/>
+              </w:rPr>
+              <w:t>Bonnes pratiques</w:t>
+            </w:r>
+            <w:r>
+              <w:rPr>
+                <w:noProof/>
+                <w:webHidden/>
+              </w:rPr>
+              <w:tab/>
+            </w:r>
+            <w:r>
+              <w:rPr>
+                <w:noProof/>
+                <w:webHidden/>
+              </w:rPr>
+              <w:fldChar w:fldCharType="begin"/>
+            </w:r>
+            <w:r>
+              <w:rPr>
+                <w:noProof/>
+                <w:webHidden/>
+              </w:rPr>
+              <w:instrText xml:space="preserve"> PAGEREF _Toc150861585 \h </w:instrText>
+            </w:r>
+            <w:r>
+              <w:rPr>
+                <w:noProof/>
+                <w:webHidden/>
+              </w:rPr>
+            </w:r>
+            <w:r>
+              <w:rPr>
+                <w:noProof/>
+                <w:webHidden/>
+              </w:rPr>
+              <w:fldChar w:fldCharType="separate"/>
+            </w:r>
+            <w:r>
+              <w:rPr>
+                <w:noProof/>
+                <w:webHidden/>
+              </w:rPr>
+              <w:t>16</w:t>
+            </w:r>
+            <w:r>
+              <w:rPr>
+                <w:noProof/>
+                <w:webHidden/>
+              </w:rPr>
+              <w:fldChar w:fldCharType="end"/>
+            </w:r>
+          </w:hyperlink>
+        </w:p>
+        <w:p>
+          <w:pPr>
+            <w:pStyle w:val="TM1"/>
+            <w:tabs>
+              <w:tab w:val="right" w:leader="dot" w:pos="9062"/>
+            </w:tabs>
+            <w:rPr>
+              <w:rFonts w:eastAsiaTheme="minorEastAsia"/>
+              <w:noProof/>
+              <w:lang w:eastAsia="fr-CH"/>
+            </w:rPr>
+          </w:pPr>
+          <w:hyperlink w:anchor="_Toc150861586" w:history="1">
+            <w:r>
+              <w:rPr>
+                <w:rStyle w:val="Lienhypertexte"/>
+                <w:noProof/>
+              </w:rPr>
+              <w:t>Lexique</w:t>
+            </w:r>
+            <w:r>
+              <w:rPr>
+                <w:noProof/>
+                <w:webHidden/>
+              </w:rPr>
+              <w:tab/>
+            </w:r>
+            <w:r>
+              <w:rPr>
+                <w:noProof/>
+                <w:webHidden/>
+              </w:rPr>
+              <w:fldChar w:fldCharType="begin"/>
+            </w:r>
+            <w:r>
+              <w:rPr>
+                <w:noProof/>
+                <w:webHidden/>
+              </w:rPr>
+              <w:instrText xml:space="preserve"> PAGEREF _Toc150861586 \h </w:instrText>
+            </w:r>
+            <w:r>
+              <w:rPr>
+                <w:noProof/>
+                <w:webHidden/>
+              </w:rPr>
+            </w:r>
+            <w:r>
+              <w:rPr>
+                <w:noProof/>
+                <w:webHidden/>
+              </w:rPr>
+              <w:fldChar w:fldCharType="separate"/>
+            </w:r>
+            <w:r>
+              <w:rPr>
+                <w:noProof/>
+                <w:webHidden/>
+              </w:rPr>
+              <w:t>17</w:t>
+            </w:r>
+            <w:r>
+              <w:rPr>
+                <w:noProof/>
+                <w:webHidden/>
+              </w:rPr>
+              <w:fldChar w:fldCharType="end"/>
+            </w:r>
+          </w:hyperlink>
+        </w:p>
+        <w:p>
+          <w:pPr>
+            <w:pStyle w:val="TM1"/>
+            <w:tabs>
+              <w:tab w:val="right" w:leader="dot" w:pos="9062"/>
+            </w:tabs>
+            <w:rPr>
+              <w:rFonts w:eastAsiaTheme="minorEastAsia"/>
+              <w:noProof/>
+              <w:lang w:eastAsia="fr-CH"/>
+            </w:rPr>
+          </w:pPr>
+          <w:hyperlink w:anchor="_Toc150861587" w:history="1">
+            <w:r>
+              <w:rPr>
+                <w:rStyle w:val="Lienhypertexte"/>
+                <w:noProof/>
                 <w:lang w:val="de-CH"/>
               </w:rPr>
               <w:t>Webographie</w:t>
@@ -670,7 +1375,7 @@
                 <w:noProof/>
                 <w:webHidden/>
               </w:rPr>
-              <w:instrText xml:space="preserve"> PAGEREF _Toc150260344 \h </w:instrText>
+              <w:instrText xml:space="preserve"> PAGEREF _Toc150861587 \h </w:instrText>
             </w:r>
             <w:r>
               <w:rPr>
@@ -690,7 +1395,7 @@
                 <w:noProof/>
                 <w:webHidden/>
               </w:rPr>
-              <w:t>9</w:t>
+              <w:t>18</w:t>
             </w:r>
             <w:r>
               <w:rPr>
@@ -739,7 +1444,7 @@
           <w:sz w:val="48"/>
         </w:rPr>
       </w:pPr>
-      <w:bookmarkStart w:id="0" w:name="_Toc150260336"/>
+      <w:bookmarkStart w:id="0" w:name="_Toc150861569"/>
       <w:r>
         <w:rPr>
           <w:sz w:val="48"/>
@@ -795,23 +1500,7 @@
         <w:jc w:val="both"/>
       </w:pPr>
       <w:r>
-        <w:t xml:space="preserve">Les « Z.B. » veulent signifier </w:t>
-      </w:r>
-      <w:proofErr w:type="spellStart"/>
-      <w:r>
-        <w:t>zum</w:t>
-      </w:r>
-      <w:proofErr w:type="spellEnd"/>
-      <w:r>
-        <w:t xml:space="preserve"> </w:t>
-      </w:r>
-      <w:proofErr w:type="spellStart"/>
-      <w:r>
-        <w:t>Beispiel</w:t>
-      </w:r>
-      <w:proofErr w:type="spellEnd"/>
-      <w:r>
-        <w:t xml:space="preserve"> qui signifie par exemple en fran</w:t>
+        <w:t>Les « Z.B. » veulent signifier zum Beispiel qui signifie par exemple en fran</w:t>
       </w:r>
       <w:r>
         <w:t>çais.</w:t>
@@ -839,7 +1528,7 @@
           <w:sz w:val="48"/>
         </w:rPr>
       </w:pPr>
-      <w:bookmarkStart w:id="1" w:name="_Toc150260337"/>
+      <w:bookmarkStart w:id="1" w:name="_Toc150861570"/>
       <w:r>
         <w:rPr>
           <w:sz w:val="48"/>
@@ -987,23 +1676,7 @@
         <w:t xml:space="preserve"> </w:t>
       </w:r>
       <w:r>
-        <w:t xml:space="preserve">(Chrome, </w:t>
-      </w:r>
-      <w:proofErr w:type="spellStart"/>
-      <w:r>
-        <w:t>Edge</w:t>
-      </w:r>
-      <w:proofErr w:type="spellEnd"/>
-      <w:r>
-        <w:t xml:space="preserve"> (</w:t>
-      </w:r>
-      <w:proofErr w:type="spellStart"/>
-      <w:r>
-        <w:t>Opera</w:t>
-      </w:r>
-      <w:proofErr w:type="spellEnd"/>
-      <w:r>
-        <w:t>))</w:t>
+        <w:t>(Chrome, Edge (Opera))</w:t>
       </w:r>
     </w:p>
     <w:p>
@@ -1018,14 +1691,12 @@
           <w:b/>
         </w:rPr>
       </w:pPr>
-      <w:proofErr w:type="spellStart"/>
       <w:r>
         <w:rPr>
           <w:b/>
         </w:rPr>
         <w:t>SpiderMonkey</w:t>
       </w:r>
-      <w:proofErr w:type="spellEnd"/>
     </w:p>
     <w:p>
       <w:pPr>
@@ -1049,11 +1720,9 @@
         </w:numPr>
         <w:jc w:val="both"/>
       </w:pPr>
-      <w:proofErr w:type="spellStart"/>
       <w:r>
         <w:t>JavaScriptCore</w:t>
       </w:r>
-      <w:proofErr w:type="spellEnd"/>
     </w:p>
     <w:p>
       <w:pPr>
@@ -1064,11 +1733,9 @@
         </w:numPr>
         <w:jc w:val="both"/>
       </w:pPr>
-      <w:proofErr w:type="spellStart"/>
       <w:r>
         <w:t>Nitro</w:t>
       </w:r>
-      <w:proofErr w:type="spellEnd"/>
     </w:p>
     <w:p>
       <w:pPr>
@@ -1079,11 +1746,9 @@
         </w:numPr>
         <w:jc w:val="both"/>
       </w:pPr>
-      <w:proofErr w:type="spellStart"/>
       <w:r>
         <w:t>SquirrelFish</w:t>
       </w:r>
-      <w:proofErr w:type="spellEnd"/>
     </w:p>
     <w:p>
       <w:pPr>
@@ -1197,23 +1862,7 @@
         <w:jc w:val="both"/>
       </w:pPr>
       <w:r>
-        <w:t xml:space="preserve">Réagir aux actions de l’User (clic souris, </w:t>
-      </w:r>
-      <w:proofErr w:type="spellStart"/>
-      <w:r>
-        <w:t>hover</w:t>
-      </w:r>
-      <w:proofErr w:type="spellEnd"/>
-      <w:r>
-        <w:t xml:space="preserve">, </w:t>
-      </w:r>
-      <w:proofErr w:type="spellStart"/>
-      <w:r>
-        <w:t>etc</w:t>
-      </w:r>
-      <w:proofErr w:type="spellEnd"/>
-      <w:r>
-        <w:t>)</w:t>
+        <w:t>Réagir aux actions de l’User (clic souris, hover, etc)</w:t>
       </w:r>
     </w:p>
     <w:p>
@@ -1396,11 +2045,9 @@
         </w:numPr>
         <w:jc w:val="both"/>
       </w:pPr>
-      <w:proofErr w:type="spellStart"/>
       <w:r>
         <w:t>CoffeeScript</w:t>
       </w:r>
-      <w:proofErr w:type="spellEnd"/>
     </w:p>
     <w:p>
       <w:pPr>
@@ -1424,11 +2071,9 @@
         </w:numPr>
         <w:jc w:val="both"/>
       </w:pPr>
-      <w:proofErr w:type="spellStart"/>
       <w:r>
         <w:t>TypeScript</w:t>
       </w:r>
-      <w:proofErr w:type="spellEnd"/>
     </w:p>
     <w:p>
       <w:pPr>
@@ -1465,11 +2110,9 @@
         </w:numPr>
         <w:jc w:val="both"/>
       </w:pPr>
-      <w:proofErr w:type="spellStart"/>
       <w:r>
         <w:t>Dart</w:t>
       </w:r>
-      <w:proofErr w:type="spellEnd"/>
     </w:p>
     <w:p>
       <w:pPr>
@@ -1480,11 +2123,9 @@
         </w:numPr>
         <w:jc w:val="both"/>
       </w:pPr>
-      <w:proofErr w:type="spellStart"/>
       <w:r>
         <w:t>Brython</w:t>
       </w:r>
-      <w:proofErr w:type="spellEnd"/>
     </w:p>
     <w:p>
       <w:pPr>
@@ -1508,11 +2149,9 @@
         </w:numPr>
         <w:jc w:val="both"/>
       </w:pPr>
-      <w:proofErr w:type="spellStart"/>
       <w:r>
         <w:t>Kotlin</w:t>
       </w:r>
-      <w:proofErr w:type="spellEnd"/>
     </w:p>
     <w:p>
       <w:pPr>
@@ -1560,11 +2199,9 @@
         </w:numPr>
         <w:jc w:val="both"/>
       </w:pPr>
-      <w:proofErr w:type="spellStart"/>
       <w:r>
         <w:t>Vim</w:t>
       </w:r>
-      <w:proofErr w:type="spellEnd"/>
     </w:p>
     <w:p>
       <w:pPr>
@@ -1593,13 +2230,8 @@
         <w:spacing w:after="0"/>
         <w:jc w:val="both"/>
       </w:pPr>
-      <w:proofErr w:type="gramStart"/>
-      <w:r>
-        <w:t>Le mode stricte</w:t>
-      </w:r>
-      <w:proofErr w:type="gramEnd"/>
-      <w:r>
-        <w:t xml:space="preserve"> rend le code plus sécurisé</w:t>
+      <w:r>
+        <w:t>Le mode stricte rend le code plus sécurisé</w:t>
       </w:r>
     </w:p>
     <w:p>
@@ -1610,15 +2242,7 @@
         <w:t>Pour des raisons de compatibilité</w:t>
       </w:r>
       <w:r>
-        <w:t xml:space="preserve"> si le code doit être </w:t>
-      </w:r>
-      <w:proofErr w:type="spellStart"/>
-      <w:r>
-        <w:t>exeécuté</w:t>
-      </w:r>
-      <w:proofErr w:type="spellEnd"/>
-      <w:r>
-        <w:t xml:space="preserve"> en mode strict</w:t>
+        <w:t xml:space="preserve"> si le code doit être exeécuté en mode strict</w:t>
       </w:r>
       <w:r>
         <w:t> :</w:t>
@@ -1634,15 +2258,7 @@
         <w:jc w:val="both"/>
       </w:pPr>
       <w:r>
-        <w:t>‘</w:t>
-      </w:r>
-      <w:proofErr w:type="gramStart"/>
-      <w:r>
-        <w:t>use</w:t>
-      </w:r>
-      <w:proofErr w:type="gramEnd"/>
-      <w:r>
-        <w:t xml:space="preserve"> strict’</w:t>
+        <w:t>‘use strict’</w:t>
       </w:r>
     </w:p>
     <w:p>
@@ -1731,7 +2347,7 @@
         <w:spacing w:after="240"/>
         <w:jc w:val="center"/>
       </w:pPr>
-      <w:bookmarkStart w:id="3" w:name="_Toc150260338"/>
+      <w:bookmarkStart w:id="3" w:name="_Toc150861571"/>
       <w:r>
         <w:lastRenderedPageBreak/>
         <w:t>Voir les erreurs</w:t>
@@ -1744,7 +2360,7 @@
         <w:spacing w:after="120"/>
         <w:jc w:val="center"/>
       </w:pPr>
-      <w:bookmarkStart w:id="4" w:name="_Toc150260339"/>
+      <w:bookmarkStart w:id="4" w:name="_Toc150861572"/>
       <w:r>
         <w:t>Console de développement</w:t>
       </w:r>
@@ -1801,7 +2417,7 @@
         <w:pStyle w:val="Titre1"/>
         <w:jc w:val="center"/>
       </w:pPr>
-      <w:bookmarkStart w:id="5" w:name="_Toc150260340"/>
+      <w:bookmarkStart w:id="5" w:name="_Toc150861573"/>
       <w:r>
         <w:lastRenderedPageBreak/>
         <w:t>Coder en JavaScript</w:t>
@@ -1813,7 +2429,7 @@
         <w:pStyle w:val="Titre2"/>
         <w:jc w:val="center"/>
       </w:pPr>
-      <w:bookmarkStart w:id="6" w:name="_Toc150260341"/>
+      <w:bookmarkStart w:id="6" w:name="_Toc150861574"/>
       <w:r>
         <w:t>Comment lancer un code</w:t>
       </w:r>
@@ -1850,15 +2466,7 @@
         </w:numPr>
       </w:pPr>
       <w:r>
-        <w:t>&lt;</w:t>
-      </w:r>
-      <w:proofErr w:type="gramStart"/>
-      <w:r>
-        <w:t>script</w:t>
-      </w:r>
-      <w:proofErr w:type="gramEnd"/>
-      <w:r>
-        <w:t>&gt;</w:t>
+        <w:t>&lt;script&gt;</w:t>
       </w:r>
     </w:p>
     <w:p>
@@ -1881,18 +2489,8 @@
           <w:numId w:val="1"/>
         </w:numPr>
       </w:pPr>
-      <w:proofErr w:type="spellStart"/>
-      <w:proofErr w:type="gramStart"/>
-      <w:r>
-        <w:t>Alert</w:t>
-      </w:r>
-      <w:proofErr w:type="spellEnd"/>
-      <w:r>
-        <w:t>(</w:t>
-      </w:r>
-      <w:proofErr w:type="gramEnd"/>
-      <w:r>
-        <w:t>‘Hello World’) ;</w:t>
+      <w:r>
+        <w:t>Alert(‘Hello World’) ;</w:t>
       </w:r>
     </w:p>
     <w:p>
@@ -1909,15 +2507,7 @@
     </w:p>
     <w:p>
       <w:r>
-        <w:t xml:space="preserve">Si on a une balise commentaire dans le script c’est le code qui est très vieux (+15 ans) pour la </w:t>
-      </w:r>
-      <w:proofErr w:type="spellStart"/>
-      <w:r>
-        <w:t>rétrocomptabilité</w:t>
-      </w:r>
-      <w:proofErr w:type="spellEnd"/>
-      <w:r>
-        <w:t>.</w:t>
+        <w:t>Si on a une balise commentaire dans le script c’est le code qui est très vieux (+15 ans) pour la rétrocomptabilité.</w:t>
       </w:r>
     </w:p>
     <w:p>
@@ -1944,23 +2534,7 @@
         </w:numPr>
       </w:pPr>
       <w:r>
-        <w:t>&lt;</w:t>
-      </w:r>
-      <w:proofErr w:type="gramStart"/>
-      <w:r>
-        <w:t>script</w:t>
-      </w:r>
-      <w:proofErr w:type="gramEnd"/>
-      <w:r>
-        <w:t xml:space="preserve"> </w:t>
-      </w:r>
-      <w:proofErr w:type="spellStart"/>
-      <w:r>
-        <w:t>src</w:t>
-      </w:r>
-      <w:proofErr w:type="spellEnd"/>
-      <w:r>
-        <w:t>=’’chemin/script.js’’&gt;&lt;/script&gt;</w:t>
+        <w:t>&lt;script src=’’chemin/script.js’’&gt;&lt;/script&gt;</w:t>
       </w:r>
     </w:p>
     <w:p>
@@ -1972,28 +2546,12 @@
         </w:numPr>
       </w:pPr>
       <w:r>
-        <w:t xml:space="preserve">&lt;script </w:t>
-      </w:r>
-      <w:proofErr w:type="spellStart"/>
-      <w:r>
-        <w:t>src</w:t>
-      </w:r>
-      <w:proofErr w:type="spellEnd"/>
-      <w:r>
-        <w:t>=’’https://pleindescript//script1.js’’&gt;&lt;/script&gt;</w:t>
-      </w:r>
-    </w:p>
-    <w:p>
-      <w:r>
-        <w:t>On peut mettre plusieurs balises de script, mais une ne peut pas contenir du code dedans ET une source (</w:t>
-      </w:r>
-      <w:proofErr w:type="spellStart"/>
-      <w:r>
-        <w:t>src</w:t>
-      </w:r>
-      <w:proofErr w:type="spellEnd"/>
-      <w:r>
-        <w:t>).</w:t>
+        <w:t>&lt;script src=’’https://pleindescript//script1.js’’&gt;&lt;/script&gt;</w:t>
+      </w:r>
+    </w:p>
+    <w:p>
+      <w:r>
+        <w:t>On peut mettre plusieurs balises de script, mais une ne peut pas contenir du code dedans ET une source (src).</w:t>
       </w:r>
     </w:p>
     <w:p/>
@@ -2008,7 +2566,7 @@
         <w:spacing w:after="240"/>
         <w:jc w:val="center"/>
       </w:pPr>
-      <w:bookmarkStart w:id="7" w:name="_Toc150260342"/>
+      <w:bookmarkStart w:id="7" w:name="_Toc150861575"/>
       <w:r>
         <w:lastRenderedPageBreak/>
         <w:t>Structure d’un code</w:t>
@@ -2043,23 +2601,7 @@
         <w:jc w:val="both"/>
       </w:pPr>
       <w:r>
-        <w:t xml:space="preserve">Pour finir une instruction on utilise un </w:t>
-      </w:r>
-      <w:proofErr w:type="spellStart"/>
-      <w:r>
-        <w:t>point virgule</w:t>
-      </w:r>
-      <w:proofErr w:type="spellEnd"/>
-      <w:r>
-        <w:t xml:space="preserve"> </w:t>
-      </w:r>
-      <w:proofErr w:type="gramStart"/>
-      <w:r>
-        <w:t>( ;)</w:t>
-      </w:r>
-      <w:proofErr w:type="gramEnd"/>
-      <w:r>
-        <w:t xml:space="preserve"> ou un saut de page.</w:t>
+        <w:t>Pour finir une instruction on utilise un point virgule ( ;) ou un saut de page.</w:t>
       </w:r>
     </w:p>
     <w:p>
@@ -2071,18 +2613,13 @@
         <w:t>Une nouvelle ligne signifie SOUVENT un po</w:t>
       </w:r>
       <w:r>
-        <w:t xml:space="preserve">int-virgule mais pas </w:t>
-      </w:r>
-      <w:proofErr w:type="spellStart"/>
-      <w:r>
-        <w:t>forcément.</w:t>
-      </w:r>
-    </w:p>
-    <w:p>
-      <w:pPr>
-        <w:jc w:val="both"/>
-      </w:pPr>
-      <w:proofErr w:type="spellEnd"/>
+        <w:t>int-virgule mais pas forcément.</w:t>
+      </w:r>
+    </w:p>
+    <w:p>
+      <w:pPr>
+        <w:jc w:val="both"/>
+      </w:pPr>
       <w:r>
         <w:t>Donc faire ATTENTION à la structure du code.</w:t>
       </w:r>
@@ -2142,10 +2679,15 @@
         <w:pStyle w:val="Titre2"/>
         <w:jc w:val="center"/>
       </w:pPr>
+      <w:bookmarkStart w:id="9" w:name="_Toc150861576"/>
       <w:r>
         <w:lastRenderedPageBreak/>
         <w:t>Variables</w:t>
       </w:r>
+      <w:r>
+        <w:t xml:space="preserve"> 1</w:t>
+      </w:r>
+      <w:bookmarkEnd w:id="9"/>
     </w:p>
     <w:p>
       <w:pPr>
@@ -2253,7 +2795,6 @@
           <w:shd w:val="clear" w:color="auto" w:fill="F7F4F3"/>
         </w:rPr>
       </w:pPr>
-      <w:proofErr w:type="gramStart"/>
       <w:r>
         <w:rPr>
           <w:rStyle w:val="CodeHTML"/>
@@ -2264,7 +2805,6 @@
         </w:rPr>
         <w:t>let</w:t>
       </w:r>
-      <w:proofErr w:type="gramEnd"/>
       <w:r>
         <w:rPr>
           <w:rFonts w:ascii="Consolas" w:hAnsi="Consolas"/>
@@ -2307,25 +2847,7 @@
           <w:color w:val="313130"/>
           <w:shd w:val="clear" w:color="auto" w:fill="F7F4F3"/>
         </w:rPr>
-        <w:t xml:space="preserve"> </w:t>
-      </w:r>
-      <w:proofErr w:type="spellStart"/>
-      <w:r>
-        <w:rPr>
-          <w:rFonts w:ascii="Consolas" w:hAnsi="Consolas"/>
-          <w:color w:val="313130"/>
-          <w:shd w:val="clear" w:color="auto" w:fill="F7F4F3"/>
-        </w:rPr>
-        <w:t>age</w:t>
-      </w:r>
-      <w:proofErr w:type="spellEnd"/>
-      <w:r>
-        <w:rPr>
-          <w:rFonts w:ascii="Consolas" w:hAnsi="Consolas"/>
-          <w:color w:val="313130"/>
-          <w:shd w:val="clear" w:color="auto" w:fill="F7F4F3"/>
-        </w:rPr>
-        <w:t xml:space="preserve"> </w:t>
+        <w:t xml:space="preserve"> age </w:t>
       </w:r>
       <w:r>
         <w:rPr>
@@ -2428,14 +2950,12 @@
       <w:r>
         <w:t>Une constante est défini par le mot clef « </w:t>
       </w:r>
-      <w:proofErr w:type="spellStart"/>
       <w:r>
         <w:rPr>
           <w:i/>
         </w:rPr>
         <w:t>const</w:t>
       </w:r>
-      <w:proofErr w:type="spellEnd"/>
       <w:r>
         <w:t> »</w:t>
       </w:r>
@@ -2449,28 +2969,15 @@
         <w:t>B.P. : Avoir la constante en majuscule du début à la fin</w:t>
       </w:r>
       <w:r>
-        <w:t xml:space="preserve"> si c’est une constante « codées en dur » par exemple </w:t>
-      </w:r>
-      <w:proofErr w:type="spellStart"/>
-      <w:r>
-        <w:t>const</w:t>
-      </w:r>
-      <w:proofErr w:type="spellEnd"/>
-      <w:r>
-        <w:t xml:space="preserve"> NOM = ‘’LEO’’.</w:t>
-      </w:r>
-    </w:p>
-    <w:p>
-      <w:pPr>
-        <w:jc w:val="both"/>
-      </w:pPr>
-      <w:proofErr w:type="gramStart"/>
-      <w:r>
-        <w:t>Certaines constante</w:t>
-      </w:r>
-      <w:proofErr w:type="gramEnd"/>
-      <w:r>
-        <w:t xml:space="preserve"> peuvent être calculé pendant l’exécution du programme, par exemple :</w:t>
+        <w:t xml:space="preserve"> si c’est une constante « codées en dur » par exemple const NOM = ‘’LEO’’.</w:t>
+      </w:r>
+    </w:p>
+    <w:p>
+      <w:pPr>
+        <w:jc w:val="both"/>
+      </w:pPr>
+      <w:r>
+        <w:t>Certaines constante peuvent être calculé pendant l’exécution du programme, par exemple :</w:t>
       </w:r>
     </w:p>
     <w:p>
@@ -2485,8 +2992,6 @@
           <w:shd w:val="clear" w:color="auto" w:fill="F7F4F3"/>
         </w:rPr>
       </w:pPr>
-      <w:proofErr w:type="spellStart"/>
-      <w:proofErr w:type="gramStart"/>
       <w:r>
         <w:rPr>
           <w:rStyle w:val="CodeHTML"/>
@@ -2497,33 +3002,13 @@
         </w:rPr>
         <w:t>const</w:t>
       </w:r>
-      <w:proofErr w:type="spellEnd"/>
-      <w:proofErr w:type="gramEnd"/>
       <w:r>
         <w:rPr>
           <w:rFonts w:ascii="Consolas" w:hAnsi="Consolas"/>
           <w:color w:val="313130"/>
           <w:shd w:val="clear" w:color="auto" w:fill="F7F4F3"/>
         </w:rPr>
-        <w:t xml:space="preserve"> </w:t>
-      </w:r>
-      <w:proofErr w:type="spellStart"/>
-      <w:r>
-        <w:rPr>
-          <w:rFonts w:ascii="Consolas" w:hAnsi="Consolas"/>
-          <w:color w:val="313130"/>
-          <w:shd w:val="clear" w:color="auto" w:fill="F7F4F3"/>
-        </w:rPr>
-        <w:t>pageLoadTime</w:t>
-      </w:r>
-      <w:proofErr w:type="spellEnd"/>
-      <w:r>
-        <w:rPr>
-          <w:rFonts w:ascii="Consolas" w:hAnsi="Consolas"/>
-          <w:color w:val="313130"/>
-          <w:shd w:val="clear" w:color="auto" w:fill="F7F4F3"/>
-        </w:rPr>
-        <w:t xml:space="preserve"> </w:t>
+        <w:t xml:space="preserve"> pageLoadTime </w:t>
       </w:r>
       <w:r>
         <w:rPr>
@@ -2588,37 +3073,8 @@
         <w:jc w:val="both"/>
       </w:pPr>
       <w:r>
-        <w:t>Si des calculs sont effectué cela peut rendre « </w:t>
-      </w:r>
-      <w:proofErr w:type="spellStart"/>
-      <w:r>
-        <w:t>Infinity</w:t>
-      </w:r>
-      <w:proofErr w:type="spellEnd"/>
-      <w:r>
-        <w:t> », « -</w:t>
-      </w:r>
-      <w:proofErr w:type="spellStart"/>
-      <w:r>
-        <w:t>Infinity</w:t>
-      </w:r>
-      <w:proofErr w:type="spellEnd"/>
-      <w:r>
-        <w:t> » et « </w:t>
-      </w:r>
-      <w:proofErr w:type="spellStart"/>
-      <w:r>
-        <w:t>NaN</w:t>
-      </w:r>
-      <w:proofErr w:type="spellEnd"/>
-      <w:r>
-        <w:t xml:space="preserve"> » le dernier s’affiche dans le cas d’une erreur de calcul. ATTENTION : pas de crash juste </w:t>
-      </w:r>
-      <w:proofErr w:type="spellStart"/>
-      <w:r>
-        <w:t>NaN</w:t>
-      </w:r>
-      <w:proofErr w:type="spellEnd"/>
+        <w:t>Si des calculs sont effectué cela peut rendre « Infinity », « -Infinity » et « NaN » le dernier s’affiche dans le cas d’une erreur de calcul. ATTENTION : pas de crash juste NaN</w:t>
+      </w:r>
     </w:p>
     <w:p>
       <w:pPr>
@@ -2630,13 +3086,8 @@
         <w:spacing w:after="0"/>
         <w:jc w:val="both"/>
       </w:pPr>
-      <w:proofErr w:type="spellStart"/>
-      <w:r>
-        <w:t>BigInt</w:t>
-      </w:r>
-      <w:proofErr w:type="spellEnd"/>
-      <w:r>
-        <w:t xml:space="preserve"> (rarement utile)</w:t>
+      <w:r>
+        <w:t>BigInt (rarement utile)</w:t>
       </w:r>
     </w:p>
     <w:p>
@@ -2650,15 +3101,7 @@
         <w:jc w:val="both"/>
       </w:pPr>
       <w:r>
-        <w:t xml:space="preserve">Dans le cas </w:t>
-      </w:r>
-      <w:proofErr w:type="spellStart"/>
-      <w:r>
-        <w:t>ou</w:t>
-      </w:r>
-      <w:proofErr w:type="spellEnd"/>
-      <w:r>
-        <w:t xml:space="preserve"> le nombre est très grand, on met un n à la fin de l’initialisation</w:t>
+        <w:t>Dans le cas ou le nombre est très grand, on met un n à la fin de l’initialisation</w:t>
       </w:r>
     </w:p>
     <w:p>
@@ -2671,23 +3114,8 @@
         <w:spacing w:after="0"/>
         <w:jc w:val="both"/>
       </w:pPr>
-      <w:proofErr w:type="spellStart"/>
-      <w:proofErr w:type="gramStart"/>
-      <w:r>
-        <w:t>const</w:t>
-      </w:r>
-      <w:proofErr w:type="spellEnd"/>
-      <w:proofErr w:type="gramEnd"/>
-      <w:r>
-        <w:t xml:space="preserve"> </w:t>
-      </w:r>
-      <w:proofErr w:type="spellStart"/>
-      <w:r>
-        <w:t>bigInt</w:t>
-      </w:r>
-      <w:proofErr w:type="spellEnd"/>
-      <w:r>
-        <w:t>=1n ;</w:t>
+      <w:r>
+        <w:t>const bigInt=1n ;</w:t>
       </w:r>
     </w:p>
     <w:p>
@@ -2728,21 +3156,8 @@
         <w:spacing w:after="0"/>
         <w:jc w:val="both"/>
       </w:pPr>
-      <w:proofErr w:type="gramStart"/>
-      <w:r>
-        <w:t>let</w:t>
-      </w:r>
-      <w:proofErr w:type="gramEnd"/>
-      <w:r>
-        <w:t xml:space="preserve"> </w:t>
-      </w:r>
-      <w:proofErr w:type="spellStart"/>
-      <w:r>
-        <w:t>str</w:t>
-      </w:r>
-      <w:proofErr w:type="spellEnd"/>
-      <w:r>
-        <w:t>=« Hi » ;</w:t>
+      <w:r>
+        <w:t>let str=« Hi » ;</w:t>
       </w:r>
     </w:p>
     <w:p>
@@ -2755,13 +3170,8 @@
         <w:spacing w:after="0"/>
         <w:jc w:val="both"/>
       </w:pPr>
-      <w:proofErr w:type="gramStart"/>
-      <w:r>
-        <w:t>let</w:t>
-      </w:r>
-      <w:proofErr w:type="gramEnd"/>
-      <w:r>
-        <w:t xml:space="preserve"> str1= ‘hi’ ;</w:t>
+      <w:r>
+        <w:t>let str1= ‘hi’ ;</w:t>
       </w:r>
     </w:p>
     <w:p>
@@ -2774,21 +3184,8 @@
         <w:spacing w:after="0"/>
         <w:jc w:val="both"/>
       </w:pPr>
-      <w:proofErr w:type="gramStart"/>
-      <w:r>
-        <w:t>let</w:t>
-      </w:r>
-      <w:proofErr w:type="gramEnd"/>
-      <w:r>
-        <w:t xml:space="preserve"> str2= `hey ${</w:t>
-      </w:r>
-      <w:proofErr w:type="spellStart"/>
-      <w:r>
-        <w:t>str</w:t>
-      </w:r>
-      <w:proofErr w:type="spellEnd"/>
-      <w:r>
-        <w:t>}, ${str1}` ;</w:t>
+      <w:r>
+        <w:t>let str2= `hey ${str}, ${str1}` ;</w:t>
       </w:r>
     </w:p>
     <w:p>
@@ -2829,11 +3226,9 @@
         <w:spacing w:after="0"/>
         <w:jc w:val="both"/>
       </w:pPr>
-      <w:proofErr w:type="spellStart"/>
       <w:r>
         <w:t>Null</w:t>
       </w:r>
-      <w:proofErr w:type="spellEnd"/>
     </w:p>
     <w:p>
       <w:pPr>
@@ -2845,29 +3240,8 @@
         <w:spacing w:after="0"/>
         <w:jc w:val="both"/>
       </w:pPr>
-      <w:proofErr w:type="gramStart"/>
-      <w:r>
-        <w:t>let</w:t>
-      </w:r>
-      <w:proofErr w:type="gramEnd"/>
-      <w:r>
-        <w:t xml:space="preserve"> </w:t>
-      </w:r>
-      <w:proofErr w:type="spellStart"/>
-      <w:r>
-        <w:t>age</w:t>
-      </w:r>
-      <w:proofErr w:type="spellEnd"/>
-      <w:r>
-        <w:t xml:space="preserve"> = </w:t>
-      </w:r>
-      <w:proofErr w:type="spellStart"/>
-      <w:r>
-        <w:t>null</w:t>
-      </w:r>
-      <w:proofErr w:type="spellEnd"/>
-      <w:r>
-        <w:t> ;</w:t>
+      <w:r>
+        <w:t>let age = null ;</w:t>
       </w:r>
     </w:p>
     <w:p>
@@ -2880,11 +3254,9 @@
         <w:spacing w:after="0"/>
         <w:jc w:val="both"/>
       </w:pPr>
-      <w:proofErr w:type="spellStart"/>
       <w:r>
         <w:t>Undefined</w:t>
       </w:r>
-      <w:proofErr w:type="spellEnd"/>
     </w:p>
     <w:p>
       <w:pPr>
@@ -2896,21 +3268,8 @@
         <w:spacing w:after="0"/>
         <w:jc w:val="both"/>
       </w:pPr>
-      <w:proofErr w:type="gramStart"/>
-      <w:r>
-        <w:t>let</w:t>
-      </w:r>
-      <w:proofErr w:type="gramEnd"/>
-      <w:r>
-        <w:t xml:space="preserve"> </w:t>
-      </w:r>
-      <w:proofErr w:type="spellStart"/>
-      <w:r>
-        <w:t>age</w:t>
-      </w:r>
-      <w:proofErr w:type="spellEnd"/>
-      <w:r>
-        <w:t> ;</w:t>
+      <w:r>
+        <w:t>let age ;</w:t>
       </w:r>
     </w:p>
     <w:p>
@@ -2938,13 +3297,8 @@
         <w:jc w:val="both"/>
       </w:pPr>
       <w:r>
-        <w:t xml:space="preserve">Crée un objet, </w:t>
-      </w:r>
-      <w:proofErr w:type="gramStart"/>
-      <w:r>
-        <w:t>plusieurs valeurs possible</w:t>
-      </w:r>
-      <w:proofErr w:type="gramEnd"/>
+        <w:t>Crée un objet, plusieurs valeurs possible</w:t>
+      </w:r>
     </w:p>
     <w:p>
       <w:pPr>
@@ -2984,13 +3338,9 @@
         <w:spacing w:after="0"/>
         <w:jc w:val="both"/>
       </w:pPr>
-      <w:proofErr w:type="spellStart"/>
-      <w:proofErr w:type="gramStart"/>
       <w:r>
         <w:t>typeof</w:t>
       </w:r>
-      <w:proofErr w:type="spellEnd"/>
-      <w:proofErr w:type="gramEnd"/>
     </w:p>
     <w:p>
       <w:pPr>
@@ -3016,76 +3366,106 @@
         <w:pStyle w:val="Titre2"/>
         <w:jc w:val="center"/>
       </w:pPr>
+      <w:bookmarkStart w:id="10" w:name="_Toc150861577"/>
       <w:r>
         <w:lastRenderedPageBreak/>
-        <w:t>Conversion Variables</w:t>
-      </w:r>
-    </w:p>
-    <w:p>
-      <w:r>
-        <w:t>Possibilité de convertir une variable avec le nom du type puis la variable entre parenthèse Z.B. :</w:t>
-      </w:r>
-    </w:p>
-    <w:p>
-      <w:pPr>
-        <w:spacing w:after="0"/>
-      </w:pPr>
-      <w:proofErr w:type="gramStart"/>
-      <w:r>
-        <w:t>let</w:t>
-      </w:r>
-      <w:proofErr w:type="gramEnd"/>
-      <w:r>
-        <w:t xml:space="preserve"> </w:t>
-      </w:r>
-      <w:proofErr w:type="spellStart"/>
-      <w:r>
-        <w:t>str</w:t>
-      </w:r>
-      <w:proofErr w:type="spellEnd"/>
-      <w:r>
-        <w:t xml:space="preserve"> = </w:t>
-      </w:r>
-      <w:proofErr w:type="spellStart"/>
-      <w:r>
-        <w:t>true</w:t>
-      </w:r>
-      <w:proofErr w:type="spellEnd"/>
-      <w:r>
-        <w:t> ; //Crée un une variable string booléen.</w:t>
-      </w:r>
-    </w:p>
-    <w:p>
-      <w:proofErr w:type="spellStart"/>
-      <w:proofErr w:type="gramStart"/>
-      <w:r>
-        <w:t>str</w:t>
-      </w:r>
-      <w:proofErr w:type="spellEnd"/>
-      <w:proofErr w:type="gramEnd"/>
-      <w:r>
-        <w:t xml:space="preserve"> = String(value) ; //La variable est maintenant un string qui contient « </w:t>
-      </w:r>
-      <w:proofErr w:type="spellStart"/>
-      <w:r>
-        <w:t>true</w:t>
-      </w:r>
-      <w:proofErr w:type="spellEnd"/>
-      <w:r>
-        <w:t> ».</w:t>
-      </w:r>
-    </w:p>
-    <w:p>
-      <w:pPr>
-        <w:keepNext/>
+        <w:t>Variables 2</w:t>
+      </w:r>
+      <w:bookmarkEnd w:id="10"/>
+    </w:p>
+    <w:p>
+      <w:r>
+        <w:t>Un string peut être mis sur plusieurs lignes Z.B. :</w:t>
+      </w:r>
+    </w:p>
+    <w:p>
+      <w:pPr>
         <w:jc w:val="center"/>
       </w:pPr>
       <w:r>
+        <w:t>let str = `</w:t>
+      </w:r>
+    </w:p>
+    <w:p>
+      <w:pPr>
+        <w:jc w:val="center"/>
+      </w:pPr>
+      <w:r>
+        <w:t xml:space="preserve">Mon </w:t>
+      </w:r>
+    </w:p>
+    <w:p>
+      <w:pPr>
+        <w:jc w:val="center"/>
+      </w:pPr>
+      <w:r>
+        <w:t>Message</w:t>
+      </w:r>
+    </w:p>
+    <w:p>
+      <w:pPr>
+        <w:jc w:val="center"/>
+      </w:pPr>
+      <w:r>
+        <w:t>` ;</w:t>
+      </w:r>
+    </w:p>
+    <w:p/>
+    <w:p>
+      <w:r>
+        <w:br w:type="page"/>
+      </w:r>
+    </w:p>
+    <w:p>
+      <w:pPr>
+        <w:pStyle w:val="Titre2"/>
+        <w:jc w:val="center"/>
+      </w:pPr>
+      <w:r>
+        <w:lastRenderedPageBreak/>
+        <w:t>Objets</w:t>
+      </w:r>
+    </w:p>
+    <w:p>
+      <w:pPr>
+        <w:jc w:val="both"/>
+      </w:pPr>
+      <w:r>
+        <w:t>Un objet peut donc comprendre plusieurs valeurs &gt;(comme en C#, etc).</w:t>
+      </w:r>
+    </w:p>
+    <w:p>
+      <w:pPr>
+        <w:jc w:val="both"/>
+      </w:pPr>
+      <w:r>
+        <w:t>Les variables d’un objet sont nommés des</w:t>
+      </w:r>
+      <w:r>
+        <w:t xml:space="preserve"> propriétés</w:t>
+      </w:r>
+      <w:r>
+        <w:t xml:space="preserve"> et ont une valeur de stockage.</w:t>
+      </w:r>
+    </w:p>
+    <w:p>
+      <w:pPr>
+        <w:jc w:val="both"/>
+      </w:pPr>
+      <w:r>
+        <w:t>Il y a 2 façons de créer un objet Z.B. :</w:t>
+      </w:r>
+    </w:p>
+    <w:p>
+      <w:pPr>
+        <w:jc w:val="center"/>
+      </w:pPr>
+      <w:r>
         <w:drawing>
-          <wp:inline distT="0" distB="0" distL="0" distR="0" wp14:anchorId="2FA4FD67" wp14:editId="0E75A49F">
-            <wp:extent cx="5095875" cy="1112195"/>
-            <wp:effectExtent l="0" t="0" r="0" b="0"/>
-            <wp:docPr id="2" name="Image 2"/>
+          <wp:inline distT="0" distB="0" distL="0" distR="0" wp14:anchorId="71C4BA99" wp14:editId="29EDD29F">
+            <wp:extent cx="4953691" cy="466790"/>
+            <wp:effectExtent l="19050" t="19050" r="18415" b="28575"/>
+            <wp:docPr id="7" name="Image 7"/>
             <wp:cNvGraphicFramePr>
               <a:graphicFrameLocks xmlns:a="http://schemas.openxmlformats.org/drawingml/2006/main" noChangeAspect="1"/>
             </wp:cNvGraphicFramePr>
@@ -3105,6 +3485,361 @@
                   <pic:spPr>
                     <a:xfrm>
                       <a:off x="0" y="0"/>
+                      <a:ext cx="4953691" cy="466790"/>
+                    </a:xfrm>
+                    <a:prstGeom prst="rect">
+                      <a:avLst/>
+                    </a:prstGeom>
+                    <a:ln>
+                      <a:solidFill>
+                        <a:schemeClr val="bg1">
+                          <a:lumMod val="50000"/>
+                        </a:schemeClr>
+                      </a:solidFill>
+                    </a:ln>
+                  </pic:spPr>
+                </pic:pic>
+              </a:graphicData>
+            </a:graphic>
+          </wp:inline>
+        </w:drawing>
+      </w:r>
+    </w:p>
+    <w:p>
+      <w:r>
+        <w:t>Si on utilise une syntaxe ‘’littéral objet’’ alors on peut définir les valeurs dans les guillemets Z.B. :</w:t>
+      </w:r>
+    </w:p>
+    <w:p>
+      <w:pPr>
+        <w:jc w:val="center"/>
+      </w:pPr>
+      <w:r>
+        <w:drawing>
+          <wp:inline distT="0" distB="0" distL="0" distR="0" wp14:anchorId="2206DB52" wp14:editId="08773F7D">
+            <wp:extent cx="5029902" cy="905001"/>
+            <wp:effectExtent l="19050" t="19050" r="18415" b="28575"/>
+            <wp:docPr id="8" name="Image 8"/>
+            <wp:cNvGraphicFramePr>
+              <a:graphicFrameLocks xmlns:a="http://schemas.openxmlformats.org/drawingml/2006/main" noChangeAspect="1"/>
+            </wp:cNvGraphicFramePr>
+            <a:graphic xmlns:a="http://schemas.openxmlformats.org/drawingml/2006/main">
+              <a:graphicData uri="http://schemas.openxmlformats.org/drawingml/2006/picture">
+                <pic:pic xmlns:pic="http://schemas.openxmlformats.org/drawingml/2006/picture">
+                  <pic:nvPicPr>
+                    <pic:cNvPr id="1" name=""/>
+                    <pic:cNvPicPr/>
+                  </pic:nvPicPr>
+                  <pic:blipFill>
+                    <a:blip r:embed="rId14"/>
+                    <a:stretch>
+                      <a:fillRect/>
+                    </a:stretch>
+                  </pic:blipFill>
+                  <pic:spPr>
+                    <a:xfrm>
+                      <a:off x="0" y="0"/>
+                      <a:ext cx="5029902" cy="905001"/>
+                    </a:xfrm>
+                    <a:prstGeom prst="rect">
+                      <a:avLst/>
+                    </a:prstGeom>
+                    <a:ln>
+                      <a:solidFill>
+                        <a:schemeClr val="bg1">
+                          <a:lumMod val="50000"/>
+                        </a:schemeClr>
+                      </a:solidFill>
+                    </a:ln>
+                  </pic:spPr>
+                </pic:pic>
+              </a:graphicData>
+            </a:graphic>
+          </wp:inline>
+        </w:drawing>
+      </w:r>
+    </w:p>
+    <w:p>
+      <w:r>
+        <w:t>N.B. : On peut avoir une propriété qui a des espaces si on la met entre guillemet Z.B. :</w:t>
+      </w:r>
+    </w:p>
+    <w:p>
+      <w:pPr>
+        <w:jc w:val="center"/>
+      </w:pPr>
+      <w:r>
+        <w:drawing>
+          <wp:inline distT="0" distB="0" distL="0" distR="0" wp14:anchorId="19FF7AB8" wp14:editId="35D9F147">
+            <wp:extent cx="1648055" cy="276264"/>
+            <wp:effectExtent l="19050" t="19050" r="9525" b="28575"/>
+            <wp:docPr id="10" name="Image 10"/>
+            <wp:cNvGraphicFramePr>
+              <a:graphicFrameLocks xmlns:a="http://schemas.openxmlformats.org/drawingml/2006/main" noChangeAspect="1"/>
+            </wp:cNvGraphicFramePr>
+            <a:graphic xmlns:a="http://schemas.openxmlformats.org/drawingml/2006/main">
+              <a:graphicData uri="http://schemas.openxmlformats.org/drawingml/2006/picture">
+                <pic:pic xmlns:pic="http://schemas.openxmlformats.org/drawingml/2006/picture">
+                  <pic:nvPicPr>
+                    <pic:cNvPr id="1" name=""/>
+                    <pic:cNvPicPr/>
+                  </pic:nvPicPr>
+                  <pic:blipFill>
+                    <a:blip r:embed="rId15"/>
+                    <a:stretch>
+                      <a:fillRect/>
+                    </a:stretch>
+                  </pic:blipFill>
+                  <pic:spPr>
+                    <a:xfrm>
+                      <a:off x="0" y="0"/>
+                      <a:ext cx="1648055" cy="276264"/>
+                    </a:xfrm>
+                    <a:prstGeom prst="rect">
+                      <a:avLst/>
+                    </a:prstGeom>
+                    <a:ln>
+                      <a:solidFill>
+                        <a:schemeClr val="bg1">
+                          <a:lumMod val="50000"/>
+                        </a:schemeClr>
+                      </a:solidFill>
+                    </a:ln>
+                  </pic:spPr>
+                </pic:pic>
+              </a:graphicData>
+            </a:graphic>
+          </wp:inline>
+        </w:drawing>
+      </w:r>
+    </w:p>
+    <w:p>
+      <w:pPr>
+        <w:jc w:val="center"/>
+      </w:pPr>
+      <w:r>
+        <w:drawing>
+          <wp:inline distT="0" distB="0" distL="0" distR="0" wp14:anchorId="69D65648" wp14:editId="20008163">
+            <wp:extent cx="2333951" cy="171474"/>
+            <wp:effectExtent l="19050" t="19050" r="9525" b="19050"/>
+            <wp:docPr id="11" name="Image 11"/>
+            <wp:cNvGraphicFramePr>
+              <a:graphicFrameLocks xmlns:a="http://schemas.openxmlformats.org/drawingml/2006/main" noChangeAspect="1"/>
+            </wp:cNvGraphicFramePr>
+            <a:graphic xmlns:a="http://schemas.openxmlformats.org/drawingml/2006/main">
+              <a:graphicData uri="http://schemas.openxmlformats.org/drawingml/2006/picture">
+                <pic:pic xmlns:pic="http://schemas.openxmlformats.org/drawingml/2006/picture">
+                  <pic:nvPicPr>
+                    <pic:cNvPr id="1" name=""/>
+                    <pic:cNvPicPr/>
+                  </pic:nvPicPr>
+                  <pic:blipFill>
+                    <a:blip r:embed="rId16"/>
+                    <a:stretch>
+                      <a:fillRect/>
+                    </a:stretch>
+                  </pic:blipFill>
+                  <pic:spPr>
+                    <a:xfrm>
+                      <a:off x="0" y="0"/>
+                      <a:ext cx="2333951" cy="171474"/>
+                    </a:xfrm>
+                    <a:prstGeom prst="rect">
+                      <a:avLst/>
+                    </a:prstGeom>
+                    <a:ln>
+                      <a:solidFill>
+                        <a:schemeClr val="bg1">
+                          <a:lumMod val="50000"/>
+                        </a:schemeClr>
+                      </a:solidFill>
+                    </a:ln>
+                  </pic:spPr>
+                </pic:pic>
+              </a:graphicData>
+            </a:graphic>
+          </wp:inline>
+        </w:drawing>
+      </w:r>
+    </w:p>
+    <w:p>
+      <w:r>
+        <w:t>On peut supprimer les propriétés d’un objet avec « delete objet.property » Z.B. :</w:t>
+      </w:r>
+    </w:p>
+    <w:p>
+      <w:pPr>
+        <w:jc w:val="center"/>
+      </w:pPr>
+      <w:r>
+        <w:drawing>
+          <wp:inline distT="0" distB="0" distL="0" distR="0" wp14:anchorId="785F8EDA" wp14:editId="41B73723">
+            <wp:extent cx="1381318" cy="285790"/>
+            <wp:effectExtent l="19050" t="19050" r="28575" b="19050"/>
+            <wp:docPr id="9" name="Image 9"/>
+            <wp:cNvGraphicFramePr>
+              <a:graphicFrameLocks xmlns:a="http://schemas.openxmlformats.org/drawingml/2006/main" noChangeAspect="1"/>
+            </wp:cNvGraphicFramePr>
+            <a:graphic xmlns:a="http://schemas.openxmlformats.org/drawingml/2006/main">
+              <a:graphicData uri="http://schemas.openxmlformats.org/drawingml/2006/picture">
+                <pic:pic xmlns:pic="http://schemas.openxmlformats.org/drawingml/2006/picture">
+                  <pic:nvPicPr>
+                    <pic:cNvPr id="1" name=""/>
+                    <pic:cNvPicPr/>
+                  </pic:nvPicPr>
+                  <pic:blipFill>
+                    <a:blip r:embed="rId17"/>
+                    <a:stretch>
+                      <a:fillRect/>
+                    </a:stretch>
+                  </pic:blipFill>
+                  <pic:spPr>
+                    <a:xfrm>
+                      <a:off x="0" y="0"/>
+                      <a:ext cx="1381318" cy="285790"/>
+                    </a:xfrm>
+                    <a:prstGeom prst="rect">
+                      <a:avLst/>
+                    </a:prstGeom>
+                    <a:ln>
+                      <a:solidFill>
+                        <a:schemeClr val="bg1">
+                          <a:lumMod val="50000"/>
+                        </a:schemeClr>
+                      </a:solidFill>
+                    </a:ln>
+                  </pic:spPr>
+                </pic:pic>
+              </a:graphicData>
+            </a:graphic>
+          </wp:inline>
+        </w:drawing>
+      </w:r>
+    </w:p>
+    <w:p>
+      <w:r>
+        <w:t>Pour avoir toutes les « x » d’un objet on utilise un for(x in y) Z.B. :</w:t>
+      </w:r>
+    </w:p>
+    <w:p>
+      <w:pPr>
+        <w:jc w:val="center"/>
+      </w:pPr>
+      <w:r>
+        <w:drawing>
+          <wp:inline distT="0" distB="0" distL="0" distR="0" wp14:anchorId="44B6D3B7" wp14:editId="72CE7153">
+            <wp:extent cx="1876687" cy="238158"/>
+            <wp:effectExtent l="19050" t="19050" r="28575" b="28575"/>
+            <wp:docPr id="12" name="Image 12"/>
+            <wp:cNvGraphicFramePr>
+              <a:graphicFrameLocks xmlns:a="http://schemas.openxmlformats.org/drawingml/2006/main" noChangeAspect="1"/>
+            </wp:cNvGraphicFramePr>
+            <a:graphic xmlns:a="http://schemas.openxmlformats.org/drawingml/2006/main">
+              <a:graphicData uri="http://schemas.openxmlformats.org/drawingml/2006/picture">
+                <pic:pic xmlns:pic="http://schemas.openxmlformats.org/drawingml/2006/picture">
+                  <pic:nvPicPr>
+                    <pic:cNvPr id="1" name=""/>
+                    <pic:cNvPicPr/>
+                  </pic:nvPicPr>
+                  <pic:blipFill>
+                    <a:blip r:embed="rId18"/>
+                    <a:stretch>
+                      <a:fillRect/>
+                    </a:stretch>
+                  </pic:blipFill>
+                  <pic:spPr>
+                    <a:xfrm>
+                      <a:off x="0" y="0"/>
+                      <a:ext cx="1876687" cy="238158"/>
+                    </a:xfrm>
+                    <a:prstGeom prst="rect">
+                      <a:avLst/>
+                    </a:prstGeom>
+                    <a:ln>
+                      <a:solidFill>
+                        <a:schemeClr val="bg1">
+                          <a:lumMod val="50000"/>
+                        </a:schemeClr>
+                      </a:solidFill>
+                    </a:ln>
+                  </pic:spPr>
+                </pic:pic>
+              </a:graphicData>
+            </a:graphic>
+          </wp:inline>
+        </w:drawing>
+      </w:r>
+    </w:p>
+    <w:p/>
+    <w:p>
+      <w:r>
+        <w:br w:type="page"/>
+      </w:r>
+    </w:p>
+    <w:p>
+      <w:pPr>
+        <w:pStyle w:val="Titre2"/>
+        <w:jc w:val="center"/>
+      </w:pPr>
+      <w:bookmarkStart w:id="11" w:name="_Toc150861578"/>
+      <w:r>
+        <w:lastRenderedPageBreak/>
+        <w:t>Conversion Variables</w:t>
+      </w:r>
+      <w:bookmarkEnd w:id="11"/>
+    </w:p>
+    <w:p>
+      <w:r>
+        <w:t>Possibilité de convertir une variable avec le nom du type puis la variable entre parenthèse Z.B. :</w:t>
+      </w:r>
+    </w:p>
+    <w:p>
+      <w:pPr>
+        <w:spacing w:after="0"/>
+      </w:pPr>
+      <w:r>
+        <w:t>let str = true ; //Crée un une variable string booléen.</w:t>
+      </w:r>
+    </w:p>
+    <w:p>
+      <w:r>
+        <w:t>str = String(value) ; //La variable est maintenant un string qui contient « true ».</w:t>
+      </w:r>
+    </w:p>
+    <w:p>
+      <w:pPr>
+        <w:keepNext/>
+        <w:jc w:val="center"/>
+      </w:pPr>
+      <w:r>
+        <w:rPr>
+          <w:noProof/>
+          <w:lang w:eastAsia="fr-CH"/>
+        </w:rPr>
+        <w:drawing>
+          <wp:inline distT="0" distB="0" distL="0" distR="0" wp14:anchorId="2FA4FD67" wp14:editId="0E75A49F">
+            <wp:extent cx="5095875" cy="1112195"/>
+            <wp:effectExtent l="0" t="0" r="0" b="0"/>
+            <wp:docPr id="2" name="Image 2"/>
+            <wp:cNvGraphicFramePr>
+              <a:graphicFrameLocks xmlns:a="http://schemas.openxmlformats.org/drawingml/2006/main" noChangeAspect="1"/>
+            </wp:cNvGraphicFramePr>
+            <a:graphic xmlns:a="http://schemas.openxmlformats.org/drawingml/2006/main">
+              <a:graphicData uri="http://schemas.openxmlformats.org/drawingml/2006/picture">
+                <pic:pic xmlns:pic="http://schemas.openxmlformats.org/drawingml/2006/picture">
+                  <pic:nvPicPr>
+                    <pic:cNvPr id="1" name=""/>
+                    <pic:cNvPicPr/>
+                  </pic:nvPicPr>
+                  <pic:blipFill>
+                    <a:blip r:embed="rId19"/>
+                    <a:stretch>
+                      <a:fillRect/>
+                    </a:stretch>
+                  </pic:blipFill>
+                  <pic:spPr>
+                    <a:xfrm>
+                      <a:off x="0" y="0"/>
                       <a:ext cx="5118781" cy="1117194"/>
                     </a:xfrm>
                     <a:prstGeom prst="rect">
@@ -3151,75 +3886,22 @@
       </w:r>
     </w:p>
     <w:p>
+      <w:r>
+        <w:t>Pour convertir en int on utilise Number()</w:t>
+      </w:r>
+    </w:p>
+    <w:p>
       <w:pPr>
         <w:rPr>
           <w:lang w:val="de-CH"/>
         </w:rPr>
       </w:pPr>
-      <w:proofErr w:type="gramStart"/>
       <w:r>
         <w:rPr>
           <w:lang w:val="de-CH"/>
         </w:rPr>
-        <w:t>Z.B. :</w:t>
-      </w:r>
-      <w:proofErr w:type="gramEnd"/>
-      <w:r>
-        <w:rPr>
-          <w:lang w:val="de-CH"/>
-        </w:rPr>
-        <w:t xml:space="preserve"> </w:t>
-      </w:r>
-      <w:proofErr w:type="spellStart"/>
-      <w:r>
-        <w:rPr>
-          <w:lang w:val="de-CH"/>
-        </w:rPr>
-        <w:t>let</w:t>
-      </w:r>
-      <w:proofErr w:type="spellEnd"/>
-      <w:r>
-        <w:rPr>
-          <w:lang w:val="de-CH"/>
-        </w:rPr>
-        <w:t xml:space="preserve"> </w:t>
-      </w:r>
-      <w:proofErr w:type="spellStart"/>
-      <w:r>
-        <w:rPr>
-          <w:lang w:val="de-CH"/>
-        </w:rPr>
-        <w:t>isFalse</w:t>
-      </w:r>
-      <w:proofErr w:type="spellEnd"/>
-      <w:r>
-        <w:rPr>
-          <w:lang w:val="de-CH"/>
-        </w:rPr>
-        <w:t xml:space="preserve"> = 5&lt;10 ; //</w:t>
-      </w:r>
-      <w:proofErr w:type="spellStart"/>
-      <w:r>
-        <w:rPr>
-          <w:lang w:val="de-CH"/>
-        </w:rPr>
-        <w:t>isFalse</w:t>
-      </w:r>
-      <w:proofErr w:type="spellEnd"/>
-      <w:r>
-        <w:rPr>
-          <w:lang w:val="de-CH"/>
-        </w:rPr>
-        <w:t xml:space="preserve"> = </w:t>
-      </w:r>
-      <w:proofErr w:type="spellStart"/>
-      <w:r>
-        <w:rPr>
-          <w:lang w:val="de-CH"/>
-        </w:rPr>
-        <w:t>false</w:t>
-      </w:r>
-      <w:proofErr w:type="spellEnd"/>
+        <w:t>Z.B. : let isFalse = 5&lt;10 ; //isFalse = false</w:t>
+      </w:r>
     </w:p>
     <w:p>
       <w:pPr>
@@ -3239,10 +3921,12 @@
         <w:pStyle w:val="Titre2"/>
         <w:jc w:val="center"/>
       </w:pPr>
+      <w:bookmarkStart w:id="12" w:name="_Toc150861579"/>
       <w:r>
         <w:lastRenderedPageBreak/>
         <w:t>Opérateur</w:t>
       </w:r>
+      <w:bookmarkEnd w:id="12"/>
     </w:p>
     <w:p>
       <w:pPr>
@@ -3308,48 +3992,28 @@
       <w:r>
         <w:t xml:space="preserve">Un opérateur est dit unaire s’il a 1 </w:t>
       </w:r>
-      <w:commentRangeStart w:id="9"/>
-      <w:proofErr w:type="spellStart"/>
+      <w:commentRangeStart w:id="13"/>
       <w:r>
         <w:t>opérand</w:t>
       </w:r>
-      <w:commentRangeEnd w:id="9"/>
-      <w:proofErr w:type="spellEnd"/>
+      <w:commentRangeEnd w:id="13"/>
       <w:r>
         <w:rPr>
           <w:rStyle w:val="Marquedecommentaire"/>
         </w:rPr>
-        <w:commentReference w:id="9"/>
-      </w:r>
-      <w:r>
-        <w:t xml:space="preserve"> : x = -x ; //un seul </w:t>
-      </w:r>
-      <w:proofErr w:type="spellStart"/>
-      <w:r>
-        <w:t>opérand</w:t>
-      </w:r>
-      <w:proofErr w:type="spellEnd"/>
+        <w:commentReference w:id="13"/>
+      </w:r>
+      <w:r>
+        <w:t> : x = -x ; //un seul opérand</w:t>
+      </w:r>
     </w:p>
     <w:p>
       <w:pPr>
         <w:spacing w:after="120"/>
       </w:pPr>
       <w:r>
-        <w:t xml:space="preserve">Un opérateur est dit binaire s’il y a 2 </w:t>
-      </w:r>
-      <w:proofErr w:type="spellStart"/>
-      <w:r>
-        <w:t>opérands</w:t>
-      </w:r>
-      <w:proofErr w:type="spellEnd"/>
-      <w:r>
-        <w:t xml:space="preserve"> : x = 3-1 ; //2 </w:t>
-      </w:r>
-      <w:proofErr w:type="spellStart"/>
-      <w:r>
-        <w:t>opérands</w:t>
-      </w:r>
-      <w:proofErr w:type="spellEnd"/>
+        <w:t>Un opérateur est dit binaire s’il y a 2 opérands : x = 3-1 ; //2 opérands</w:t>
+      </w:r>
     </w:p>
     <w:p>
       <w:pPr>
@@ -3437,23 +4101,7 @@
         <w:spacing w:after="120"/>
       </w:pPr>
       <w:r>
-        <w:t xml:space="preserve">On peut concaténer du texte : let </w:t>
-      </w:r>
-      <w:proofErr w:type="spellStart"/>
-      <w:r>
-        <w:t>fullName</w:t>
-      </w:r>
-      <w:proofErr w:type="spellEnd"/>
-      <w:r>
-        <w:t xml:space="preserve"> = ‘’John’’ + ‘’</w:t>
-      </w:r>
-      <w:proofErr w:type="spellStart"/>
-      <w:r>
-        <w:t>Doe</w:t>
-      </w:r>
-      <w:proofErr w:type="spellEnd"/>
-      <w:r>
-        <w:t>’’ ;</w:t>
+        <w:t>On peut concaténer du texte : let fullName = ‘’John’’ + ‘’Doe’’ ;</w:t>
       </w:r>
     </w:p>
     <w:p>
@@ -3467,6 +4115,10 @@
         <w:jc w:val="center"/>
       </w:pPr>
       <w:r>
+        <w:rPr>
+          <w:noProof/>
+          <w:lang w:eastAsia="fr-CH"/>
+        </w:rPr>
         <w:drawing>
           <wp:inline distT="0" distB="0" distL="0" distR="0" wp14:anchorId="688CE1A7" wp14:editId="24D416D2">
             <wp:extent cx="1895475" cy="1483034"/>
@@ -3483,7 +4135,7 @@
                     <pic:cNvPicPr/>
                   </pic:nvPicPr>
                   <pic:blipFill>
-                    <a:blip r:embed="rId14"/>
+                    <a:blip r:embed="rId20"/>
                     <a:stretch>
                       <a:fillRect/>
                     </a:stretch>
@@ -3544,6 +4196,10 @@
         <w:jc w:val="center"/>
       </w:pPr>
       <w:r>
+        <w:rPr>
+          <w:noProof/>
+          <w:lang w:eastAsia="fr-CH"/>
+        </w:rPr>
         <w:drawing>
           <wp:inline distT="0" distB="0" distL="0" distR="0" wp14:anchorId="6164B668" wp14:editId="5D1D76A8">
             <wp:extent cx="2543175" cy="2821756"/>
@@ -3560,7 +4216,7 @@
                     <pic:cNvPicPr/>
                   </pic:nvPicPr>
                   <pic:blipFill>
-                    <a:blip r:embed="rId15"/>
+                    <a:blip r:embed="rId21"/>
                     <a:stretch>
                       <a:fillRect/>
                     </a:stretch>
@@ -3623,10 +4279,12 @@
         <w:pStyle w:val="Titre2"/>
         <w:jc w:val="center"/>
       </w:pPr>
+      <w:bookmarkStart w:id="14" w:name="_Toc150861580"/>
       <w:r>
         <w:lastRenderedPageBreak/>
         <w:t>Interactions</w:t>
       </w:r>
+      <w:bookmarkEnd w:id="14"/>
     </w:p>
     <w:p>
       <w:r>
@@ -3641,13 +4299,8 @@
           <w:numId w:val="1"/>
         </w:numPr>
       </w:pPr>
-      <w:proofErr w:type="spellStart"/>
-      <w:r>
-        <w:t>Alert</w:t>
-      </w:r>
-      <w:proofErr w:type="spellEnd"/>
-      <w:r>
-        <w:t>(‘’Hello’’) ;</w:t>
+      <w:r>
+        <w:t>Alert(‘’Hello’’) ;</w:t>
       </w:r>
     </w:p>
     <w:p>
@@ -3658,13 +4311,8 @@
           <w:numId w:val="1"/>
         </w:numPr>
       </w:pPr>
-      <w:proofErr w:type="spellStart"/>
-      <w:r>
-        <w:t>Alert</w:t>
-      </w:r>
-      <w:proofErr w:type="spellEnd"/>
-      <w:r>
-        <w:t xml:space="preserve"> renvoie un message avec un bouton ok</w:t>
+      <w:r>
+        <w:t>Alert renvoie un message avec un bouton ok</w:t>
       </w:r>
     </w:p>
     <w:p>
@@ -3675,18 +4323,8 @@
           <w:numId w:val="1"/>
         </w:numPr>
       </w:pPr>
-      <w:proofErr w:type="gramStart"/>
-      <w:r>
-        <w:t>prompt(</w:t>
-      </w:r>
-      <w:proofErr w:type="spellStart"/>
-      <w:proofErr w:type="gramEnd"/>
-      <w:r>
-        <w:t>title</w:t>
-      </w:r>
-      <w:proofErr w:type="spellEnd"/>
-      <w:r>
-        <w:t>, [default]) ;</w:t>
+      <w:r>
+        <w:t>prompt(title, [default]) ;</w:t>
       </w:r>
     </w:p>
     <w:p>
@@ -3710,15 +4348,7 @@
         </w:numPr>
       </w:pPr>
       <w:r>
-        <w:t>N.B. : Renvoie « </w:t>
-      </w:r>
-      <w:proofErr w:type="spellStart"/>
-      <w:r>
-        <w:t>null</w:t>
-      </w:r>
-      <w:proofErr w:type="spellEnd"/>
-      <w:r>
-        <w:t> » si on appuie sur Annuler.</w:t>
+        <w:t>N.B. : Renvoie « null » si on appuie sur Annuler.</w:t>
       </w:r>
     </w:p>
     <w:p>
@@ -3742,15 +4372,7 @@
         </w:numPr>
       </w:pPr>
       <w:r>
-        <w:t>ATTENTION : Il faut quand même écrire [default] ou autre chose sinon le résultat est « </w:t>
-      </w:r>
-      <w:proofErr w:type="spellStart"/>
-      <w:r>
-        <w:t>undefined</w:t>
-      </w:r>
-      <w:proofErr w:type="spellEnd"/>
-      <w:r>
-        <w:t> ».</w:t>
+        <w:t>ATTENTION : Il faut quand même écrire [default] ou autre chose sinon le résultat est « undefined ».</w:t>
       </w:r>
     </w:p>
     <w:p>
@@ -3760,6 +4382,10 @@
         <w:jc w:val="center"/>
       </w:pPr>
       <w:r>
+        <w:rPr>
+          <w:noProof/>
+          <w:lang w:eastAsia="fr-CH"/>
+        </w:rPr>
         <w:drawing>
           <wp:inline distT="0" distB="0" distL="0" distR="0" wp14:anchorId="55E165A0" wp14:editId="00EC31F3">
             <wp:extent cx="4333875" cy="572398"/>
@@ -3776,7 +4402,7 @@
                     <pic:cNvPicPr/>
                   </pic:nvPicPr>
                   <pic:blipFill>
-                    <a:blip r:embed="rId16"/>
+                    <a:blip r:embed="rId22"/>
                     <a:stretch>
                       <a:fillRect/>
                     </a:stretch>
@@ -3832,13 +4458,9 @@
           <w:numId w:val="1"/>
         </w:numPr>
       </w:pPr>
-      <w:proofErr w:type="spellStart"/>
-      <w:proofErr w:type="gramStart"/>
       <w:r>
         <w:t>confirm</w:t>
       </w:r>
-      <w:proofErr w:type="spellEnd"/>
-      <w:proofErr w:type="gramEnd"/>
     </w:p>
     <w:p>
       <w:pPr>
@@ -3862,47 +4484,385 @@
         <w:pStyle w:val="Titre2"/>
         <w:jc w:val="center"/>
       </w:pPr>
+      <w:bookmarkStart w:id="15" w:name="_Toc150861581"/>
       <w:r>
         <w:lastRenderedPageBreak/>
         <w:t>Boucles</w:t>
       </w:r>
-    </w:p>
-    <w:p>
-      <w:pPr>
-        <w:jc w:val="both"/>
-      </w:pPr>
-      <w:r>
-        <w:t xml:space="preserve">Pour sortir de </w:t>
-      </w:r>
-      <w:proofErr w:type="gramStart"/>
-      <w:r>
-        <w:t>plusieurs boucle</w:t>
-      </w:r>
-      <w:proofErr w:type="gramEnd"/>
-      <w:r>
-        <w:t xml:space="preserve"> on peut créer un label à une bouc</w:t>
-      </w:r>
-      <w:r>
-        <w:t>le afin de pouvoir effectuer Z.B. :</w:t>
+      <w:bookmarkEnd w:id="15"/>
+    </w:p>
+    <w:p>
+      <w:pPr>
+        <w:jc w:val="both"/>
+      </w:pPr>
+      <w:r>
+        <w:t>Pour sortir de plusieurs boucle on peut créer un label à une bouc</w:t>
+      </w:r>
+      <w:r>
+        <w:t xml:space="preserve">le afin de pouvoir effectuer </w:t>
+      </w:r>
+      <w:r>
+        <w:t>un break qui coupe toutes les boucles jusqu’au label (comprend aussi le label)</w:t>
       </w:r>
     </w:p>
     <w:p>
       <w:pPr>
         <w:jc w:val="center"/>
       </w:pPr>
-      <w:proofErr w:type="gramStart"/>
-      <w:r>
-        <w:t>b</w:t>
-      </w:r>
-      <w:bookmarkStart w:id="10" w:name="_GoBack"/>
-      <w:bookmarkEnd w:id="10"/>
-      <w:r>
-        <w:t>reak</w:t>
-      </w:r>
-      <w:proofErr w:type="gramEnd"/>
-      <w:r>
-        <w:t xml:space="preserve"> label ;</w:t>
-      </w:r>
+      <w:r>
+        <w:t>break label ;</w:t>
+      </w:r>
+    </w:p>
+    <w:p>
+      <w:pPr>
+        <w:jc w:val="both"/>
+      </w:pPr>
+      <w:r>
+        <w:t>Pour créer un label Z.B. :</w:t>
+      </w:r>
+    </w:p>
+    <w:p>
+      <w:pPr>
+        <w:jc w:val="center"/>
+      </w:pPr>
+      <w:r>
+        <w:t>Nomdulabel : for( ;;) { for( ;;) {break Nomdulabel}}</w:t>
+      </w:r>
+    </w:p>
+    <w:p>
+      <w:pPr>
+        <w:jc w:val="both"/>
+      </w:pPr>
+      <w:r>
+        <w:t>Il n’y a pas besoin de break dans un switch (mais ça reste possible).</w:t>
+      </w:r>
+    </w:p>
+    <w:p>
+      <w:pPr>
+        <w:jc w:val="both"/>
+      </w:pPr>
+      <w:r>
+        <w:t>On peut faire un case pour plusieurs valeurs grâce à Z.B. :</w:t>
+      </w:r>
+    </w:p>
+    <w:p>
+      <w:pPr>
+        <w:jc w:val="center"/>
+      </w:pPr>
+      <w:r>
+        <w:t>Switch(a) {</w:t>
+      </w:r>
+    </w:p>
+    <w:p>
+      <w:pPr>
+        <w:jc w:val="center"/>
+      </w:pPr>
+      <w:r>
+        <w:t>case 1:</w:t>
+      </w:r>
+    </w:p>
+    <w:p>
+      <w:pPr>
+        <w:jc w:val="center"/>
+      </w:pPr>
+      <w:r>
+        <w:t>case 2:</w:t>
+      </w:r>
+    </w:p>
+    <w:p>
+      <w:pPr>
+        <w:jc w:val="center"/>
+      </w:pPr>
+      <w:r>
+        <w:t>alert(‘’a lieu dans le cas 1 et 2’’)</w:t>
+      </w:r>
+    </w:p>
+    <w:p>
+      <w:pPr>
+        <w:jc w:val="center"/>
+      </w:pPr>
+      <w:r>
+        <w:t>}</w:t>
+      </w:r>
+    </w:p>
+    <w:p>
+      <w:r>
+        <w:br w:type="page"/>
+      </w:r>
+    </w:p>
+    <w:p>
+      <w:pPr>
+        <w:pStyle w:val="Titre2"/>
+        <w:jc w:val="center"/>
+      </w:pPr>
+      <w:bookmarkStart w:id="16" w:name="_Toc150861582"/>
+      <w:r>
+        <w:lastRenderedPageBreak/>
+        <w:t>Fonctions</w:t>
+      </w:r>
+      <w:bookmarkEnd w:id="16"/>
+    </w:p>
+    <w:p>
+      <w:pPr>
+        <w:jc w:val="both"/>
+      </w:pPr>
+      <w:r>
+        <w:t>B.P. : nommer les fonctions ce qu’elle fait :</w:t>
+      </w:r>
+    </w:p>
+    <w:p>
+      <w:pPr>
+        <w:numPr>
+          <w:ilvl w:val="0"/>
+          <w:numId w:val="3"/>
+        </w:numPr>
+        <w:shd w:val="clear" w:color="auto" w:fill="FFFFFF"/>
+        <w:spacing w:before="72" w:after="72" w:line="240" w:lineRule="auto"/>
+        <w:ind w:left="2127"/>
+        <w:jc w:val="both"/>
+        <w:rPr>
+          <w:rFonts w:ascii="Segoe UI" w:eastAsia="Times New Roman" w:hAnsi="Segoe UI" w:cs="Segoe UI"/>
+          <w:color w:val="313130"/>
+          <w:sz w:val="24"/>
+          <w:szCs w:val="24"/>
+          <w:lang w:eastAsia="fr-CH"/>
+        </w:rPr>
+      </w:pPr>
+      <w:r>
+        <w:rPr>
+          <w:rFonts w:ascii="Consolas" w:eastAsia="Times New Roman" w:hAnsi="Consolas" w:cs="Courier New"/>
+          <w:color w:val="313130"/>
+          <w:sz w:val="20"/>
+          <w:szCs w:val="20"/>
+          <w:lang w:eastAsia="fr-CH"/>
+        </w:rPr>
+        <w:t>"get…"</w:t>
+      </w:r>
+      <w:r>
+        <w:rPr>
+          <w:rFonts w:ascii="Segoe UI" w:eastAsia="Times New Roman" w:hAnsi="Segoe UI" w:cs="Segoe UI"/>
+          <w:color w:val="313130"/>
+          <w:sz w:val="24"/>
+          <w:szCs w:val="24"/>
+          <w:lang w:eastAsia="fr-CH"/>
+        </w:rPr>
+        <w:t> – retourne une valeur,</w:t>
+      </w:r>
+    </w:p>
+    <w:p>
+      <w:pPr>
+        <w:numPr>
+          <w:ilvl w:val="0"/>
+          <w:numId w:val="3"/>
+        </w:numPr>
+        <w:shd w:val="clear" w:color="auto" w:fill="FFFFFF"/>
+        <w:spacing w:before="72" w:after="72" w:line="240" w:lineRule="auto"/>
+        <w:ind w:left="2127"/>
+        <w:jc w:val="both"/>
+        <w:rPr>
+          <w:rFonts w:ascii="Segoe UI" w:eastAsia="Times New Roman" w:hAnsi="Segoe UI" w:cs="Segoe UI"/>
+          <w:color w:val="313130"/>
+          <w:sz w:val="24"/>
+          <w:szCs w:val="24"/>
+          <w:lang w:eastAsia="fr-CH"/>
+        </w:rPr>
+      </w:pPr>
+      <w:r>
+        <w:rPr>
+          <w:rFonts w:ascii="Consolas" w:eastAsia="Times New Roman" w:hAnsi="Consolas" w:cs="Courier New"/>
+          <w:color w:val="313130"/>
+          <w:sz w:val="20"/>
+          <w:szCs w:val="20"/>
+          <w:lang w:eastAsia="fr-CH"/>
+        </w:rPr>
+        <w:t>"calc…"</w:t>
+      </w:r>
+      <w:r>
+        <w:rPr>
+          <w:rFonts w:ascii="Segoe UI" w:eastAsia="Times New Roman" w:hAnsi="Segoe UI" w:cs="Segoe UI"/>
+          <w:color w:val="313130"/>
+          <w:sz w:val="24"/>
+          <w:szCs w:val="24"/>
+          <w:lang w:eastAsia="fr-CH"/>
+        </w:rPr>
+        <w:t> – calcule quelque chose,</w:t>
+      </w:r>
+    </w:p>
+    <w:p>
+      <w:pPr>
+        <w:numPr>
+          <w:ilvl w:val="0"/>
+          <w:numId w:val="3"/>
+        </w:numPr>
+        <w:shd w:val="clear" w:color="auto" w:fill="FFFFFF"/>
+        <w:spacing w:before="72" w:after="72" w:line="240" w:lineRule="auto"/>
+        <w:ind w:left="2127"/>
+        <w:jc w:val="both"/>
+        <w:rPr>
+          <w:rFonts w:ascii="Segoe UI" w:eastAsia="Times New Roman" w:hAnsi="Segoe UI" w:cs="Segoe UI"/>
+          <w:color w:val="313130"/>
+          <w:sz w:val="24"/>
+          <w:szCs w:val="24"/>
+          <w:lang w:eastAsia="fr-CH"/>
+        </w:rPr>
+      </w:pPr>
+      <w:r>
+        <w:rPr>
+          <w:rFonts w:ascii="Consolas" w:eastAsia="Times New Roman" w:hAnsi="Consolas" w:cs="Courier New"/>
+          <w:color w:val="313130"/>
+          <w:sz w:val="20"/>
+          <w:szCs w:val="20"/>
+          <w:lang w:eastAsia="fr-CH"/>
+        </w:rPr>
+        <w:t>"create…"</w:t>
+      </w:r>
+      <w:r>
+        <w:rPr>
+          <w:rFonts w:ascii="Segoe UI" w:eastAsia="Times New Roman" w:hAnsi="Segoe UI" w:cs="Segoe UI"/>
+          <w:color w:val="313130"/>
+          <w:sz w:val="24"/>
+          <w:szCs w:val="24"/>
+          <w:lang w:eastAsia="fr-CH"/>
+        </w:rPr>
+        <w:t> – créer quelque chose,</w:t>
+      </w:r>
+    </w:p>
+    <w:p>
+      <w:pPr>
+        <w:numPr>
+          <w:ilvl w:val="0"/>
+          <w:numId w:val="3"/>
+        </w:numPr>
+        <w:shd w:val="clear" w:color="auto" w:fill="FFFFFF"/>
+        <w:spacing w:before="72" w:after="72" w:line="240" w:lineRule="auto"/>
+        <w:ind w:left="2127"/>
+        <w:jc w:val="both"/>
+        <w:rPr>
+          <w:rFonts w:ascii="Segoe UI" w:eastAsia="Times New Roman" w:hAnsi="Segoe UI" w:cs="Segoe UI"/>
+          <w:color w:val="313130"/>
+          <w:sz w:val="24"/>
+          <w:szCs w:val="24"/>
+          <w:lang w:eastAsia="fr-CH"/>
+        </w:rPr>
+      </w:pPr>
+      <w:r>
+        <w:rPr>
+          <w:rFonts w:ascii="Consolas" w:eastAsia="Times New Roman" w:hAnsi="Consolas" w:cs="Courier New"/>
+          <w:color w:val="313130"/>
+          <w:sz w:val="20"/>
+          <w:szCs w:val="20"/>
+          <w:lang w:eastAsia="fr-CH"/>
+        </w:rPr>
+        <w:t>"check…"</w:t>
+      </w:r>
+      <w:r>
+        <w:rPr>
+          <w:rFonts w:ascii="Segoe UI" w:eastAsia="Times New Roman" w:hAnsi="Segoe UI" w:cs="Segoe UI"/>
+          <w:color w:val="313130"/>
+          <w:sz w:val="24"/>
+          <w:szCs w:val="24"/>
+          <w:lang w:eastAsia="fr-CH"/>
+        </w:rPr>
+        <w:t> – vérifie quelque chose et retourne un booléen</w:t>
+      </w:r>
+    </w:p>
+    <w:p>
+      <w:pPr>
+        <w:jc w:val="both"/>
+      </w:pPr>
+      <w:r>
+        <w:t>Il y a plusieurs moyen de déclarer une fonction Z.B :</w:t>
+      </w:r>
+    </w:p>
+    <w:p>
+      <w:pPr>
+        <w:jc w:val="center"/>
+      </w:pPr>
+      <w:r>
+        <w:t>Function name(parameters){} //Declaration Function</w:t>
+      </w:r>
+    </w:p>
+    <w:p>
+      <w:pPr>
+        <w:jc w:val="center"/>
+      </w:pPr>
+      <w:r>
+        <w:t>Let sum = function(a, b) {} //Expression Function</w:t>
+      </w:r>
+    </w:p>
+    <w:p>
+      <w:pPr>
+        <w:jc w:val="both"/>
+      </w:pPr>
+      <w:r>
+        <w:t>La fonction déclaration peut être utilisé n’importe quand mais la fonction expression n’est créé que lorsqu’elle est appellé.</w:t>
+      </w:r>
+    </w:p>
+    <w:p>
+      <w:pPr>
+        <w:jc w:val="both"/>
+      </w:pPr>
+      <w:r>
+        <w:t>Les fonctions fléchées évalue le résultat de la fonction sur la flèche de la fonction et le retourne.</w:t>
+      </w:r>
+    </w:p>
+    <w:p>
+      <w:pPr>
+        <w:jc w:val="both"/>
+      </w:pPr>
+      <w:r>
+        <w:t>En gros c’est un return, ainsi les 2 codes sont équivalents Z.B. :</w:t>
+      </w:r>
+    </w:p>
+    <w:p>
+      <w:pPr>
+        <w:jc w:val="center"/>
+      </w:pPr>
+      <w:r>
+        <w:t>let func = (arg1) =&gt; expression //retourne expression</w:t>
+      </w:r>
+    </w:p>
+    <w:p>
+      <w:pPr>
+        <w:jc w:val="center"/>
+      </w:pPr>
+      <w:r>
+        <w:t>let func = function(arg1){return expression} //retourne expression</w:t>
+      </w:r>
+    </w:p>
+    <w:p>
+      <w:r>
+        <w:t>On peut même raccourcic encore plus le code sans utiliser le mot clef fonction ou même sans parenthèse s’il n’y a qu’une seul valeur Z.B. :</w:t>
+      </w:r>
+    </w:p>
+    <w:p>
+      <w:pPr>
+        <w:jc w:val="center"/>
+      </w:pPr>
+      <w:r>
+        <w:t>Let sum = (a, b) =&gt; a + b ;</w:t>
+      </w:r>
+    </w:p>
+    <w:p>
+      <w:pPr>
+        <w:jc w:val="center"/>
+      </w:pPr>
+      <w:r>
+        <w:t>Let double = n =&gt; n*2</w:t>
+      </w:r>
+    </w:p>
+    <w:p>
+      <w:pPr>
+        <w:jc w:val="both"/>
+      </w:pPr>
+      <w:r>
+        <w:t>N.B. : S’il n’y a pas d’argument dans la fonction on met quand même des parenthèses.</w:t>
+      </w:r>
+    </w:p>
+    <w:p>
+      <w:pPr>
+        <w:jc w:val="both"/>
+      </w:pPr>
     </w:p>
     <w:p>
       <w:r>
@@ -3913,11 +4873,229 @@
       <w:pPr>
         <w:pStyle w:val="Titre1"/>
         <w:jc w:val="center"/>
+      </w:pPr>
+      <w:bookmarkStart w:id="17" w:name="_Toc150861583"/>
+      <w:r>
+        <w:lastRenderedPageBreak/>
+        <w:t>Débogage de code</w:t>
+      </w:r>
+      <w:bookmarkEnd w:id="17"/>
+    </w:p>
+    <w:p>
+      <w:pPr>
+        <w:pStyle w:val="Titre2"/>
+        <w:jc w:val="center"/>
+      </w:pPr>
+      <w:bookmarkStart w:id="18" w:name="_Toc150861584"/>
+      <w:r>
+        <w:t>Dans le navigateur</w:t>
+      </w:r>
+      <w:bookmarkEnd w:id="18"/>
+    </w:p>
+    <w:p>
+      <w:r>
+        <w:t>Pour déboger dans le navigateur : clic droit &gt; inspecter &gt; Source &gt; Sélectionner le fichier .js</w:t>
+      </w:r>
+    </w:p>
+    <w:p>
+      <w:r>
+        <w:t>Appuer sur la touche « escape » permet d’ouvrir une commande.</w:t>
+      </w:r>
+    </w:p>
+    <w:p>
+      <w:r>
+        <w:t>On peut mettre des points d’arrêt dans la console en cliquant sur le numéro de la ligne.</w:t>
+      </w:r>
+    </w:p>
+    <w:p>
+      <w:r>
+        <w:t>Lorsque le code est pausé il y a une partie nommé « Watch » qui affiche toutes les valeurs actuelles.</w:t>
+      </w:r>
+    </w:p>
+    <w:p>
+      <w:r>
+        <w:t>Il y a une partie nommé « Call Stack » qui affiche ou le programme a été stoppé.</w:t>
+      </w:r>
+    </w:p>
+    <w:p>
+      <w:r>
+        <w:t>Il y a une partie nommé « Scope » qui affiche l’état des variables et leur valeur.</w:t>
+      </w:r>
+    </w:p>
+    <w:p>
+      <w:r>
+        <w:t>TODO : différence entre Scope et Watch.</w:t>
+      </w:r>
+    </w:p>
+    <w:p>
+      <w:r>
+        <w:t>Ensuite il y a plein d’outils dans le navigateur qui aident au débugage.</w:t>
+      </w:r>
+    </w:p>
+    <w:p>
+      <w:r>
+        <w:t>Pour afficher du code dans la console on peut utiliser un « console.log() » Z.b : console.log(‘’erreur’’).</w:t>
+      </w:r>
+    </w:p>
+    <w:p/>
+    <w:p>
+      <w:r>
+        <w:br w:type="page"/>
+      </w:r>
+    </w:p>
+    <w:p>
+      <w:pPr>
+        <w:pStyle w:val="Titre1"/>
+        <w:jc w:val="center"/>
+      </w:pPr>
+      <w:bookmarkStart w:id="19" w:name="_Toc150861585"/>
+      <w:r>
+        <w:lastRenderedPageBreak/>
+        <w:t>Bonnes pratiques</w:t>
+      </w:r>
+      <w:bookmarkEnd w:id="19"/>
+    </w:p>
+    <w:p>
+      <w:r>
+        <w:t>Un if dans une boucle peut ressembler à ça :</w:t>
+      </w:r>
+    </w:p>
+    <w:p>
+      <w:pPr>
+        <w:jc w:val="center"/>
+      </w:pPr>
+      <w:r>
+        <w:drawing>
+          <wp:inline distT="0" distB="0" distL="0" distR="0" wp14:anchorId="45D16D39" wp14:editId="428D957B">
+            <wp:extent cx="4677428" cy="952633"/>
+            <wp:effectExtent l="19050" t="19050" r="27940" b="19050"/>
+            <wp:docPr id="5" name="Image 5"/>
+            <wp:cNvGraphicFramePr>
+              <a:graphicFrameLocks xmlns:a="http://schemas.openxmlformats.org/drawingml/2006/main" noChangeAspect="1"/>
+            </wp:cNvGraphicFramePr>
+            <a:graphic xmlns:a="http://schemas.openxmlformats.org/drawingml/2006/main">
+              <a:graphicData uri="http://schemas.openxmlformats.org/drawingml/2006/picture">
+                <pic:pic xmlns:pic="http://schemas.openxmlformats.org/drawingml/2006/picture">
+                  <pic:nvPicPr>
+                    <pic:cNvPr id="1" name=""/>
+                    <pic:cNvPicPr/>
+                  </pic:nvPicPr>
+                  <pic:blipFill>
+                    <a:blip r:embed="rId23"/>
+                    <a:stretch>
+                      <a:fillRect/>
+                    </a:stretch>
+                  </pic:blipFill>
+                  <pic:spPr>
+                    <a:xfrm>
+                      <a:off x="0" y="0"/>
+                      <a:ext cx="4677428" cy="952633"/>
+                    </a:xfrm>
+                    <a:prstGeom prst="rect">
+                      <a:avLst/>
+                    </a:prstGeom>
+                    <a:ln>
+                      <a:solidFill>
+                        <a:schemeClr val="bg1">
+                          <a:lumMod val="50000"/>
+                        </a:schemeClr>
+                      </a:solidFill>
+                    </a:ln>
+                  </pic:spPr>
+                </pic:pic>
+              </a:graphicData>
+            </a:graphic>
+          </wp:inline>
+        </w:drawing>
+      </w:r>
+    </w:p>
+    <w:p>
+      <w:pPr>
+        <w:jc w:val="both"/>
+      </w:pPr>
+      <w:r>
+        <w:t>Image regroupant des bonnes pratiques :</w:t>
+      </w:r>
+    </w:p>
+    <w:p>
+      <w:pPr>
+        <w:jc w:val="center"/>
+      </w:pPr>
+      <w:r>
+        <w:drawing>
+          <wp:inline distT="0" distB="0" distL="0" distR="0" wp14:anchorId="2CAAE564" wp14:editId="7A79C65D">
+            <wp:extent cx="4095750" cy="2997771"/>
+            <wp:effectExtent l="0" t="0" r="0" b="0"/>
+            <wp:docPr id="6" name="Image 6"/>
+            <wp:cNvGraphicFramePr>
+              <a:graphicFrameLocks xmlns:a="http://schemas.openxmlformats.org/drawingml/2006/main" noChangeAspect="1"/>
+            </wp:cNvGraphicFramePr>
+            <a:graphic xmlns:a="http://schemas.openxmlformats.org/drawingml/2006/main">
+              <a:graphicData uri="http://schemas.openxmlformats.org/drawingml/2006/picture">
+                <pic:pic xmlns:pic="http://schemas.openxmlformats.org/drawingml/2006/picture">
+                  <pic:nvPicPr>
+                    <pic:cNvPr id="1" name=""/>
+                    <pic:cNvPicPr/>
+                  </pic:nvPicPr>
+                  <pic:blipFill>
+                    <a:blip r:embed="rId24"/>
+                    <a:stretch>
+                      <a:fillRect/>
+                    </a:stretch>
+                  </pic:blipFill>
+                  <pic:spPr>
+                    <a:xfrm>
+                      <a:off x="0" y="0"/>
+                      <a:ext cx="4120045" cy="3015553"/>
+                    </a:xfrm>
+                    <a:prstGeom prst="rect">
+                      <a:avLst/>
+                    </a:prstGeom>
+                  </pic:spPr>
+                </pic:pic>
+              </a:graphicData>
+            </a:graphic>
+          </wp:inline>
+        </w:drawing>
+      </w:r>
+    </w:p>
+    <w:p>
+      <w:r>
+        <w:br w:type="page"/>
+      </w:r>
+    </w:p>
+    <w:p>
+      <w:pPr>
+        <w:pStyle w:val="Titre1"/>
+        <w:jc w:val="center"/>
+      </w:pPr>
+      <w:r>
+        <w:lastRenderedPageBreak/>
+        <w:t>Informations de mise en pratique</w:t>
+      </w:r>
+    </w:p>
+    <w:p>
+      <w:r>
+        <w:t>Pour utiliser un canvas aller dans un terminal (Visual Studio Code). Se déplacer dans le workplace. Installer : « npm install ». Lancer : « npm run dev ».</w:t>
+      </w:r>
+    </w:p>
+    <w:p/>
+    <w:p>
+      <w:bookmarkStart w:id="20" w:name="_GoBack"/>
+      <w:bookmarkEnd w:id="20"/>
+      <w:r>
+        <w:br w:type="page"/>
+      </w:r>
+    </w:p>
+    <w:p>
+      <w:pPr>
+        <w:pStyle w:val="Titre1"/>
+        <w:jc w:val="center"/>
         <w:rPr>
           <w:sz w:val="48"/>
         </w:rPr>
       </w:pPr>
-      <w:bookmarkStart w:id="11" w:name="_Toc150260343"/>
+      <w:bookmarkStart w:id="21" w:name="_Toc150861586"/>
       <w:r>
         <w:rPr>
           <w:sz w:val="48"/>
@@ -3925,7 +5103,7 @@
         <w:lastRenderedPageBreak/>
         <w:t>Lexique</w:t>
       </w:r>
-      <w:bookmarkEnd w:id="11"/>
+      <w:bookmarkEnd w:id="21"/>
     </w:p>
     <w:p>
       <w:pPr>
@@ -3989,18 +5167,8 @@
           <w:numId w:val="1"/>
         </w:numPr>
       </w:pPr>
-      <w:proofErr w:type="spellStart"/>
-      <w:proofErr w:type="gramStart"/>
-      <w:r>
-        <w:t>alert</w:t>
-      </w:r>
-      <w:proofErr w:type="spellEnd"/>
-      <w:r>
-        <w:t>(</w:t>
-      </w:r>
-      <w:proofErr w:type="gramEnd"/>
-      <w:r>
-        <w:t>‘’Virus détecté’’) ;</w:t>
+      <w:r>
+        <w:t>alert(‘’Virus détecté’’) ;</w:t>
       </w:r>
     </w:p>
     <w:p>
@@ -4027,15 +5195,7 @@
         </w:numPr>
       </w:pPr>
       <w:r>
-        <w:t xml:space="preserve">Fonction qui </w:t>
-      </w:r>
-      <w:proofErr w:type="spellStart"/>
-      <w:r>
-        <w:t>intéragit</w:t>
-      </w:r>
-      <w:proofErr w:type="spellEnd"/>
-      <w:r>
-        <w:t xml:space="preserve"> avec l’utilisateur</w:t>
+        <w:t>Fonction qui intéragit avec l’utilisateur</w:t>
       </w:r>
     </w:p>
     <w:p/>
@@ -4052,8 +5212,7 @@
           <w:lang w:val="de-CH"/>
         </w:rPr>
       </w:pPr>
-      <w:bookmarkStart w:id="12" w:name="_Toc150260344"/>
-      <w:proofErr w:type="spellStart"/>
+      <w:bookmarkStart w:id="22" w:name="_Toc150861587"/>
       <w:r>
         <w:rPr>
           <w:lang w:val="de-CH"/>
@@ -4061,8 +5220,7 @@
         <w:lastRenderedPageBreak/>
         <w:t>Webographie</w:t>
       </w:r>
-      <w:bookmarkEnd w:id="12"/>
-      <w:proofErr w:type="spellEnd"/>
+      <w:bookmarkEnd w:id="22"/>
     </w:p>
     <w:p>
       <w:r>
@@ -4080,29 +5238,13 @@
           <w:lang w:val="de-CH"/>
         </w:rPr>
       </w:pPr>
-      <w:hyperlink r:id="rId17" w:history="1">
+      <w:hyperlink r:id="rId25" w:history="1">
         <w:r>
           <w:rPr>
             <w:rStyle w:val="Lienhypertexte"/>
             <w:lang w:val="de-CH"/>
           </w:rPr>
-          <w:t xml:space="preserve">ECMA-262 - </w:t>
-        </w:r>
-        <w:proofErr w:type="spellStart"/>
-        <w:r>
-          <w:rPr>
-            <w:rStyle w:val="Lienhypertexte"/>
-            <w:lang w:val="de-CH"/>
-          </w:rPr>
-          <w:t>Ecma</w:t>
-        </w:r>
-        <w:proofErr w:type="spellEnd"/>
-        <w:r>
-          <w:rPr>
-            <w:rStyle w:val="Lienhypertexte"/>
-            <w:lang w:val="de-CH"/>
-          </w:rPr>
-          <w:t xml:space="preserve"> International (ecma-international.org)</w:t>
+          <w:t>ECMA-262 - Ecma International (ecma-international.org)</w:t>
         </w:r>
       </w:hyperlink>
       <w:r>
@@ -4128,7 +5270,7 @@
           <w:numId w:val="1"/>
         </w:numPr>
       </w:pPr>
-      <w:hyperlink r:id="rId18" w:history="1">
+      <w:hyperlink r:id="rId26" w:anchor="sec-executable-code-and-execution-contexts" w:history="1">
         <w:r>
           <w:rPr>
             <w:rStyle w:val="Lienhypertexte"/>
@@ -4150,7 +5292,7 @@
           <w:numId w:val="1"/>
         </w:numPr>
       </w:pPr>
-      <w:hyperlink r:id="rId19" w:history="1">
+      <w:hyperlink r:id="rId27" w:history="1">
         <w:r>
           <w:rPr>
             <w:rStyle w:val="Lienhypertexte"/>
@@ -4172,7 +5314,7 @@
           <w:numId w:val="1"/>
         </w:numPr>
       </w:pPr>
-      <w:hyperlink r:id="rId20" w:history="1">
+      <w:hyperlink r:id="rId28" w:anchor="Mots-cl%C3%A9s" w:history="1">
         <w:r>
           <w:rPr>
             <w:rStyle w:val="Lienhypertexte"/>
@@ -4194,12 +5336,34 @@
           <w:numId w:val="1"/>
         </w:numPr>
       </w:pPr>
-      <w:hyperlink r:id="rId21" w:history="1">
+      <w:hyperlink r:id="rId29" w:history="1">
         <w:r>
           <w:rPr>
             <w:rStyle w:val="Lienhypertexte"/>
           </w:rPr>
           <w:t>https://fr.javascript.info/operators</w:t>
+        </w:r>
+      </w:hyperlink>
+    </w:p>
+    <w:p>
+      <w:r>
+        <w:t>Résumé du début du mémo :</w:t>
+      </w:r>
+    </w:p>
+    <w:p>
+      <w:pPr>
+        <w:pStyle w:val="Paragraphedeliste"/>
+        <w:numPr>
+          <w:ilvl w:val="0"/>
+          <w:numId w:val="1"/>
+        </w:numPr>
+      </w:pPr>
+      <w:hyperlink r:id="rId30" w:history="1">
+        <w:r>
+          <w:rPr>
+            <w:rStyle w:val="Lienhypertexte"/>
+          </w:rPr>
+          <w:t>https://fr.javascript.info/javascript-specials</w:t>
         </w:r>
       </w:hyperlink>
     </w:p>
@@ -4249,7 +5413,7 @@
       </w:r>
     </w:p>
   </w:comment>
-  <w:comment w:id="9" w:author="JoachimSiméonGabriel Berchel" w:date="2023-11-07T16:05:00Z" w:initials="JB">
+  <w:comment w:id="13" w:author="JoachimSiméonGabriel Berchel" w:date="2023-11-07T16:05:00Z" w:initials="JB">
     <w:p>
       <w:pPr>
         <w:pStyle w:val="Commentaire"/>
@@ -4341,7 +5505,7 @@
             <w:noProof/>
             <w:lang w:val="fr-FR"/>
           </w:rPr>
-          <w:t>12</w:t>
+          <w:t>20</w:t>
         </w:r>
         <w:r>
           <w:fldChar w:fldCharType="end"/>
@@ -4357,14 +5521,17 @@
       <w:pStyle w:val="Pieddepage"/>
     </w:pPr>
     <w:r>
-      <w:t>Auteur : Joachim Berchel</w:t>
+      <w:t>Auteu</w:t>
+    </w:r>
+    <w:r>
+      <w:t>r : Joachim Berchel</w:t>
     </w:r>
     <w:r>
       <w:tab/>
     </w:r>
     <w:r>
       <w:tab/>
-      <w:t>Version : 1 du 07.11.2023</w:t>
+      <w:t>Version : 2 du 14.11.2023</w:t>
     </w:r>
   </w:p>
 </w:ftr>
@@ -4414,6 +5581,155 @@
 <file path=word/numbering.xml><?xml version="1.0" encoding="utf-8"?>
 <w:numbering xmlns:wpc="http://schemas.microsoft.com/office/word/2010/wordprocessingCanvas" xmlns:cx="http://schemas.microsoft.com/office/drawing/2014/chartex" xmlns:cx1="http://schemas.microsoft.com/office/drawing/2015/9/8/chartex" xmlns:mc="http://schemas.openxmlformats.org/markup-compatibility/2006" xmlns:o="urn:schemas-microsoft-com:office:office" xmlns:r="http://schemas.openxmlformats.org/officeDocument/2006/relationships" xmlns:m="http://schemas.openxmlformats.org/officeDocument/2006/math" xmlns:v="urn:schemas-microsoft-com:vml" xmlns:wp14="http://schemas.microsoft.com/office/word/2010/wordprocessingDrawing" xmlns:wp="http://schemas.openxmlformats.org/drawingml/2006/wordprocessingDrawing" xmlns:w10="urn:schemas-microsoft-com:office:word" xmlns:w="http://schemas.openxmlformats.org/wordprocessingml/2006/main" xmlns:w14="http://schemas.microsoft.com/office/word/2010/wordml" xmlns:w15="http://schemas.microsoft.com/office/word/2012/wordml" xmlns:w16se="http://schemas.microsoft.com/office/word/2015/wordml/symex" xmlns:wpg="http://schemas.microsoft.com/office/word/2010/wordprocessingGroup" xmlns:wpi="http://schemas.microsoft.com/office/word/2010/wordprocessingInk" xmlns:wne="http://schemas.microsoft.com/office/word/2006/wordml" xmlns:wps="http://schemas.microsoft.com/office/word/2010/wordprocessingShape" mc:Ignorable="w14 w15 w16se wp14">
   <w:abstractNum w:abstractNumId="0" w15:restartNumberingAfterBreak="0">
+    <w:nsid w:val="23C56F2F"/>
+    <w:multiLevelType w:val="multilevel"/>
+    <w:tmpl w:val="6178A2F2"/>
+    <w:lvl w:ilvl="0">
+      <w:start w:val="1"/>
+      <w:numFmt w:val="bullet"/>
+      <w:lvlText w:val=""/>
+      <w:lvlJc w:val="left"/>
+      <w:pPr>
+        <w:tabs>
+          <w:tab w:val="num" w:pos="720"/>
+        </w:tabs>
+        <w:ind w:left="720" w:hanging="360"/>
+      </w:pPr>
+      <w:rPr>
+        <w:rFonts w:ascii="Symbol" w:hAnsi="Symbol" w:hint="default"/>
+        <w:sz w:val="20"/>
+      </w:rPr>
+    </w:lvl>
+    <w:lvl w:ilvl="1" w:tentative="1">
+      <w:start w:val="1"/>
+      <w:numFmt w:val="bullet"/>
+      <w:lvlText w:val="o"/>
+      <w:lvlJc w:val="left"/>
+      <w:pPr>
+        <w:tabs>
+          <w:tab w:val="num" w:pos="1440"/>
+        </w:tabs>
+        <w:ind w:left="1440" w:hanging="360"/>
+      </w:pPr>
+      <w:rPr>
+        <w:rFonts w:ascii="Courier New" w:hAnsi="Courier New" w:hint="default"/>
+        <w:sz w:val="20"/>
+      </w:rPr>
+    </w:lvl>
+    <w:lvl w:ilvl="2" w:tentative="1">
+      <w:start w:val="1"/>
+      <w:numFmt w:val="bullet"/>
+      <w:lvlText w:val=""/>
+      <w:lvlJc w:val="left"/>
+      <w:pPr>
+        <w:tabs>
+          <w:tab w:val="num" w:pos="2160"/>
+        </w:tabs>
+        <w:ind w:left="2160" w:hanging="360"/>
+      </w:pPr>
+      <w:rPr>
+        <w:rFonts w:ascii="Wingdings" w:hAnsi="Wingdings" w:hint="default"/>
+        <w:sz w:val="20"/>
+      </w:rPr>
+    </w:lvl>
+    <w:lvl w:ilvl="3" w:tentative="1">
+      <w:start w:val="1"/>
+      <w:numFmt w:val="bullet"/>
+      <w:lvlText w:val=""/>
+      <w:lvlJc w:val="left"/>
+      <w:pPr>
+        <w:tabs>
+          <w:tab w:val="num" w:pos="2880"/>
+        </w:tabs>
+        <w:ind w:left="2880" w:hanging="360"/>
+      </w:pPr>
+      <w:rPr>
+        <w:rFonts w:ascii="Wingdings" w:hAnsi="Wingdings" w:hint="default"/>
+        <w:sz w:val="20"/>
+      </w:rPr>
+    </w:lvl>
+    <w:lvl w:ilvl="4" w:tentative="1">
+      <w:start w:val="1"/>
+      <w:numFmt w:val="bullet"/>
+      <w:lvlText w:val=""/>
+      <w:lvlJc w:val="left"/>
+      <w:pPr>
+        <w:tabs>
+          <w:tab w:val="num" w:pos="3600"/>
+        </w:tabs>
+        <w:ind w:left="3600" w:hanging="360"/>
+      </w:pPr>
+      <w:rPr>
+        <w:rFonts w:ascii="Wingdings" w:hAnsi="Wingdings" w:hint="default"/>
+        <w:sz w:val="20"/>
+      </w:rPr>
+    </w:lvl>
+    <w:lvl w:ilvl="5" w:tentative="1">
+      <w:start w:val="1"/>
+      <w:numFmt w:val="bullet"/>
+      <w:lvlText w:val=""/>
+      <w:lvlJc w:val="left"/>
+      <w:pPr>
+        <w:tabs>
+          <w:tab w:val="num" w:pos="4320"/>
+        </w:tabs>
+        <w:ind w:left="4320" w:hanging="360"/>
+      </w:pPr>
+      <w:rPr>
+        <w:rFonts w:ascii="Wingdings" w:hAnsi="Wingdings" w:hint="default"/>
+        <w:sz w:val="20"/>
+      </w:rPr>
+    </w:lvl>
+    <w:lvl w:ilvl="6" w:tentative="1">
+      <w:start w:val="1"/>
+      <w:numFmt w:val="bullet"/>
+      <w:lvlText w:val=""/>
+      <w:lvlJc w:val="left"/>
+      <w:pPr>
+        <w:tabs>
+          <w:tab w:val="num" w:pos="5040"/>
+        </w:tabs>
+        <w:ind w:left="5040" w:hanging="360"/>
+      </w:pPr>
+      <w:rPr>
+        <w:rFonts w:ascii="Wingdings" w:hAnsi="Wingdings" w:hint="default"/>
+        <w:sz w:val="20"/>
+      </w:rPr>
+    </w:lvl>
+    <w:lvl w:ilvl="7" w:tentative="1">
+      <w:start w:val="1"/>
+      <w:numFmt w:val="bullet"/>
+      <w:lvlText w:val=""/>
+      <w:lvlJc w:val="left"/>
+      <w:pPr>
+        <w:tabs>
+          <w:tab w:val="num" w:pos="5760"/>
+        </w:tabs>
+        <w:ind w:left="5760" w:hanging="360"/>
+      </w:pPr>
+      <w:rPr>
+        <w:rFonts w:ascii="Wingdings" w:hAnsi="Wingdings" w:hint="default"/>
+        <w:sz w:val="20"/>
+      </w:rPr>
+    </w:lvl>
+    <w:lvl w:ilvl="8" w:tentative="1">
+      <w:start w:val="1"/>
+      <w:numFmt w:val="bullet"/>
+      <w:lvlText w:val=""/>
+      <w:lvlJc w:val="left"/>
+      <w:pPr>
+        <w:tabs>
+          <w:tab w:val="num" w:pos="6480"/>
+        </w:tabs>
+        <w:ind w:left="6480" w:hanging="360"/>
+      </w:pPr>
+      <w:rPr>
+        <w:rFonts w:ascii="Wingdings" w:hAnsi="Wingdings" w:hint="default"/>
+        <w:sz w:val="20"/>
+      </w:rPr>
+    </w:lvl>
+  </w:abstractNum>
+  <w:abstractNum w:abstractNumId="1" w15:restartNumberingAfterBreak="0">
     <w:nsid w:val="410D505D"/>
     <w:multiLevelType w:val="hybridMultilevel"/>
     <w:tmpl w:val="8B443424"/>
@@ -4525,7 +5841,7 @@
       </w:rPr>
     </w:lvl>
   </w:abstractNum>
-  <w:abstractNum w:abstractNumId="1" w15:restartNumberingAfterBreak="0">
+  <w:abstractNum w:abstractNumId="2" w15:restartNumberingAfterBreak="0">
     <w:nsid w:val="474F5ABC"/>
     <w:multiLevelType w:val="hybridMultilevel"/>
     <w:tmpl w:val="CB96B288"/>
@@ -4615,10 +5931,13 @@
     </w:lvl>
   </w:abstractNum>
   <w:num w:numId="1">
-    <w:abstractNumId w:val="0"/>
+    <w:abstractNumId w:val="1"/>
   </w:num>
   <w:num w:numId="2">
-    <w:abstractNumId w:val="1"/>
+    <w:abstractNumId w:val="2"/>
+  </w:num>
+  <w:num w:numId="3">
+    <w:abstractNumId w:val="0"/>
   </w:num>
 </w:numbering>
 </file>
@@ -5660,7 +6979,7 @@
 </file>
 
 <file path=customXml/itemProps1.xml><?xml version="1.0" encoding="utf-8"?>
-<ds:datastoreItem xmlns:ds="http://schemas.openxmlformats.org/officeDocument/2006/customXml" ds:itemID="{51EE69F7-2932-4EAA-8B2C-39BB947E2843}">
+<ds:datastoreItem xmlns:ds="http://schemas.openxmlformats.org/officeDocument/2006/customXml" ds:itemID="{E2F29F28-FF89-4D71-952F-EB588023005D}">
   <ds:schemaRefs>
     <ds:schemaRef ds:uri="http://schemas.openxmlformats.org/officeDocument/2006/bibliography"/>
   </ds:schemaRefs>

</xml_diff>

<commit_message>
Making the apple appear
</commit_message>
<xml_diff>
--- a/doc/Memo_Javascript.docx
+++ b/doc/Memo_Javascript.docx
@@ -73,7 +73,7 @@
           <w:r>
             <w:fldChar w:fldCharType="separate"/>
           </w:r>
-          <w:hyperlink w:anchor="_Toc150861569" w:history="1">
+          <w:hyperlink w:anchor="_Toc151464119" w:history="1">
             <w:r>
               <w:rPr>
                 <w:rStyle w:val="Lienhypertexte"/>
@@ -100,7 +100,7 @@
                 <w:noProof/>
                 <w:webHidden/>
               </w:rPr>
-              <w:instrText xml:space="preserve"> PAGEREF _Toc150861569 \h </w:instrText>
+              <w:instrText xml:space="preserve"> PAGEREF _Toc151464119 \h </w:instrText>
             </w:r>
             <w:r>
               <w:rPr>
@@ -143,7 +143,7 @@
               <w:lang w:eastAsia="fr-CH"/>
             </w:rPr>
           </w:pPr>
-          <w:hyperlink w:anchor="_Toc150861570" w:history="1">
+          <w:hyperlink w:anchor="_Toc151464120" w:history="1">
             <w:r>
               <w:rPr>
                 <w:rStyle w:val="Lienhypertexte"/>
@@ -170,7 +170,7 @@
                 <w:noProof/>
                 <w:webHidden/>
               </w:rPr>
-              <w:instrText xml:space="preserve"> PAGEREF _Toc150861570 \h </w:instrText>
+              <w:instrText xml:space="preserve"> PAGEREF _Toc151464120 \h </w:instrText>
             </w:r>
             <w:r>
               <w:rPr>
@@ -213,7 +213,7 @@
               <w:lang w:eastAsia="fr-CH"/>
             </w:rPr>
           </w:pPr>
-          <w:hyperlink w:anchor="_Toc150861571" w:history="1">
+          <w:hyperlink w:anchor="_Toc151464121" w:history="1">
             <w:r>
               <w:rPr>
                 <w:rStyle w:val="Lienhypertexte"/>
@@ -240,7 +240,7 @@
                 <w:noProof/>
                 <w:webHidden/>
               </w:rPr>
-              <w:instrText xml:space="preserve"> PAGEREF _Toc150861571 \h </w:instrText>
+              <w:instrText xml:space="preserve"> PAGEREF _Toc151464121 \h </w:instrText>
             </w:r>
             <w:r>
               <w:rPr>
@@ -283,7 +283,7 @@
               <w:lang w:eastAsia="fr-CH"/>
             </w:rPr>
           </w:pPr>
-          <w:hyperlink w:anchor="_Toc150861572" w:history="1">
+          <w:hyperlink w:anchor="_Toc151464122" w:history="1">
             <w:r>
               <w:rPr>
                 <w:rStyle w:val="Lienhypertexte"/>
@@ -310,7 +310,7 @@
                 <w:noProof/>
                 <w:webHidden/>
               </w:rPr>
-              <w:instrText xml:space="preserve"> PAGEREF _Toc150861572 \h </w:instrText>
+              <w:instrText xml:space="preserve"> PAGEREF _Toc151464122 \h </w:instrText>
             </w:r>
             <w:r>
               <w:rPr>
@@ -353,7 +353,7 @@
               <w:lang w:eastAsia="fr-CH"/>
             </w:rPr>
           </w:pPr>
-          <w:hyperlink w:anchor="_Toc150861573" w:history="1">
+          <w:hyperlink w:anchor="_Toc151464123" w:history="1">
             <w:r>
               <w:rPr>
                 <w:rStyle w:val="Lienhypertexte"/>
@@ -380,7 +380,7 @@
                 <w:noProof/>
                 <w:webHidden/>
               </w:rPr>
-              <w:instrText xml:space="preserve"> PAGEREF _Toc150861573 \h </w:instrText>
+              <w:instrText xml:space="preserve"> PAGEREF _Toc151464123 \h </w:instrText>
             </w:r>
             <w:r>
               <w:rPr>
@@ -423,7 +423,7 @@
               <w:lang w:eastAsia="fr-CH"/>
             </w:rPr>
           </w:pPr>
-          <w:hyperlink w:anchor="_Toc150861574" w:history="1">
+          <w:hyperlink w:anchor="_Toc151464124" w:history="1">
             <w:r>
               <w:rPr>
                 <w:rStyle w:val="Lienhypertexte"/>
@@ -450,7 +450,7 @@
                 <w:noProof/>
                 <w:webHidden/>
               </w:rPr>
-              <w:instrText xml:space="preserve"> PAGEREF _Toc150861574 \h </w:instrText>
+              <w:instrText xml:space="preserve"> PAGEREF _Toc151464124 \h </w:instrText>
             </w:r>
             <w:r>
               <w:rPr>
@@ -493,7 +493,7 @@
               <w:lang w:eastAsia="fr-CH"/>
             </w:rPr>
           </w:pPr>
-          <w:hyperlink w:anchor="_Toc150861575" w:history="1">
+          <w:hyperlink w:anchor="_Toc151464125" w:history="1">
             <w:r>
               <w:rPr>
                 <w:rStyle w:val="Lienhypertexte"/>
@@ -520,7 +520,7 @@
                 <w:noProof/>
                 <w:webHidden/>
               </w:rPr>
-              <w:instrText xml:space="preserve"> PAGEREF _Toc150861575 \h </w:instrText>
+              <w:instrText xml:space="preserve"> PAGEREF _Toc151464125 \h </w:instrText>
             </w:r>
             <w:r>
               <w:rPr>
@@ -563,7 +563,7 @@
               <w:lang w:eastAsia="fr-CH"/>
             </w:rPr>
           </w:pPr>
-          <w:hyperlink w:anchor="_Toc150861576" w:history="1">
+          <w:hyperlink w:anchor="_Toc151464126" w:history="1">
             <w:r>
               <w:rPr>
                 <w:rStyle w:val="Lienhypertexte"/>
@@ -590,7 +590,7 @@
                 <w:noProof/>
                 <w:webHidden/>
               </w:rPr>
-              <w:instrText xml:space="preserve"> PAGEREF _Toc150861576 \h </w:instrText>
+              <w:instrText xml:space="preserve"> PAGEREF _Toc151464126 \h </w:instrText>
             </w:r>
             <w:r>
               <w:rPr>
@@ -633,27 +633,13 @@
               <w:lang w:eastAsia="fr-CH"/>
             </w:rPr>
           </w:pPr>
-          <w:hyperlink w:anchor="_Toc150861577" w:history="1">
+          <w:hyperlink w:anchor="_Toc151464127" w:history="1">
             <w:r>
               <w:rPr>
                 <w:rStyle w:val="Lienhypertexte"/>
                 <w:noProof/>
               </w:rPr>
-              <w:t>Varia</w:t>
-            </w:r>
-            <w:r>
-              <w:rPr>
-                <w:rStyle w:val="Lienhypertexte"/>
-                <w:noProof/>
-              </w:rPr>
-              <w:t>b</w:t>
-            </w:r>
-            <w:r>
-              <w:rPr>
-                <w:rStyle w:val="Lienhypertexte"/>
-                <w:noProof/>
-              </w:rPr>
-              <w:t>les 2</w:t>
+              <w:t>Variables 2</w:t>
             </w:r>
             <w:r>
               <w:rPr>
@@ -674,7 +660,7 @@
                 <w:noProof/>
                 <w:webHidden/>
               </w:rPr>
-              <w:instrText xml:space="preserve"> PAGEREF _Toc150861577 \h </w:instrText>
+              <w:instrText xml:space="preserve"> PAGEREF _Toc151464127 \h </w:instrText>
             </w:r>
             <w:r>
               <w:rPr>
@@ -717,13 +703,13 @@
               <w:lang w:eastAsia="fr-CH"/>
             </w:rPr>
           </w:pPr>
-          <w:hyperlink w:anchor="_Toc150861578" w:history="1">
+          <w:hyperlink w:anchor="_Toc151464128" w:history="1">
             <w:r>
               <w:rPr>
                 <w:rStyle w:val="Lienhypertexte"/>
                 <w:noProof/>
               </w:rPr>
-              <w:t>Conversion Variables</w:t>
+              <w:t>Objets</w:t>
             </w:r>
             <w:r>
               <w:rPr>
@@ -744,7 +730,7 @@
                 <w:noProof/>
                 <w:webHidden/>
               </w:rPr>
-              <w:instrText xml:space="preserve"> PAGEREF _Toc150861578 \h </w:instrText>
+              <w:instrText xml:space="preserve"> PAGEREF _Toc151464128 \h </w:instrText>
             </w:r>
             <w:r>
               <w:rPr>
@@ -787,13 +773,13 @@
               <w:lang w:eastAsia="fr-CH"/>
             </w:rPr>
           </w:pPr>
-          <w:hyperlink w:anchor="_Toc150861579" w:history="1">
+          <w:hyperlink w:anchor="_Toc151464129" w:history="1">
             <w:r>
               <w:rPr>
                 <w:rStyle w:val="Lienhypertexte"/>
                 <w:noProof/>
               </w:rPr>
-              <w:t>Opérateur</w:t>
+              <w:t>Conversion Variables</w:t>
             </w:r>
             <w:r>
               <w:rPr>
@@ -814,7 +800,7 @@
                 <w:noProof/>
                 <w:webHidden/>
               </w:rPr>
-              <w:instrText xml:space="preserve"> PAGEREF _Toc150861579 \h </w:instrText>
+              <w:instrText xml:space="preserve"> PAGEREF _Toc151464129 \h </w:instrText>
             </w:r>
             <w:r>
               <w:rPr>
@@ -857,13 +843,13 @@
               <w:lang w:eastAsia="fr-CH"/>
             </w:rPr>
           </w:pPr>
-          <w:hyperlink w:anchor="_Toc150861580" w:history="1">
+          <w:hyperlink w:anchor="_Toc151464130" w:history="1">
             <w:r>
               <w:rPr>
                 <w:rStyle w:val="Lienhypertexte"/>
                 <w:noProof/>
               </w:rPr>
-              <w:t>Interactions</w:t>
+              <w:t>Opérateur</w:t>
             </w:r>
             <w:r>
               <w:rPr>
@@ -884,7 +870,7 @@
                 <w:noProof/>
                 <w:webHidden/>
               </w:rPr>
-              <w:instrText xml:space="preserve"> PAGEREF _Toc150861580 \h </w:instrText>
+              <w:instrText xml:space="preserve"> PAGEREF _Toc151464130 \h </w:instrText>
             </w:r>
             <w:r>
               <w:rPr>
@@ -927,13 +913,13 @@
               <w:lang w:eastAsia="fr-CH"/>
             </w:rPr>
           </w:pPr>
-          <w:hyperlink w:anchor="_Toc150861581" w:history="1">
+          <w:hyperlink w:anchor="_Toc151464131" w:history="1">
             <w:r>
               <w:rPr>
                 <w:rStyle w:val="Lienhypertexte"/>
                 <w:noProof/>
               </w:rPr>
-              <w:t>Boucles</w:t>
+              <w:t>Interactions</w:t>
             </w:r>
             <w:r>
               <w:rPr>
@@ -954,7 +940,7 @@
                 <w:noProof/>
                 <w:webHidden/>
               </w:rPr>
-              <w:instrText xml:space="preserve"> PAGEREF _Toc150861581 \h </w:instrText>
+              <w:instrText xml:space="preserve"> PAGEREF _Toc151464131 \h </w:instrText>
             </w:r>
             <w:r>
               <w:rPr>
@@ -997,12 +983,82 @@
               <w:lang w:eastAsia="fr-CH"/>
             </w:rPr>
           </w:pPr>
-          <w:hyperlink w:anchor="_Toc150861582" w:history="1">
+          <w:hyperlink w:anchor="_Toc151464132" w:history="1">
             <w:r>
               <w:rPr>
                 <w:rStyle w:val="Lienhypertexte"/>
                 <w:noProof/>
               </w:rPr>
+              <w:t>Boucles</w:t>
+            </w:r>
+            <w:r>
+              <w:rPr>
+                <w:noProof/>
+                <w:webHidden/>
+              </w:rPr>
+              <w:tab/>
+            </w:r>
+            <w:r>
+              <w:rPr>
+                <w:noProof/>
+                <w:webHidden/>
+              </w:rPr>
+              <w:fldChar w:fldCharType="begin"/>
+            </w:r>
+            <w:r>
+              <w:rPr>
+                <w:noProof/>
+                <w:webHidden/>
+              </w:rPr>
+              <w:instrText xml:space="preserve"> PAGEREF _Toc151464132 \h </w:instrText>
+            </w:r>
+            <w:r>
+              <w:rPr>
+                <w:noProof/>
+                <w:webHidden/>
+              </w:rPr>
+            </w:r>
+            <w:r>
+              <w:rPr>
+                <w:noProof/>
+                <w:webHidden/>
+              </w:rPr>
+              <w:fldChar w:fldCharType="separate"/>
+            </w:r>
+            <w:r>
+              <w:rPr>
+                <w:noProof/>
+                <w:webHidden/>
+              </w:rPr>
+              <w:t>14</w:t>
+            </w:r>
+            <w:r>
+              <w:rPr>
+                <w:noProof/>
+                <w:webHidden/>
+              </w:rPr>
+              <w:fldChar w:fldCharType="end"/>
+            </w:r>
+          </w:hyperlink>
+        </w:p>
+        <w:p>
+          <w:pPr>
+            <w:pStyle w:val="TM2"/>
+            <w:tabs>
+              <w:tab w:val="right" w:leader="dot" w:pos="9062"/>
+            </w:tabs>
+            <w:rPr>
+              <w:rFonts w:eastAsiaTheme="minorEastAsia"/>
+              <w:noProof/>
+              <w:lang w:eastAsia="fr-CH"/>
+            </w:rPr>
+          </w:pPr>
+          <w:hyperlink w:anchor="_Toc151464133" w:history="1">
+            <w:r>
+              <w:rPr>
+                <w:rStyle w:val="Lienhypertexte"/>
+                <w:noProof/>
+              </w:rPr>
               <w:t>Fonctions</w:t>
             </w:r>
             <w:r>
@@ -1024,7 +1080,7 @@
                 <w:noProof/>
                 <w:webHidden/>
               </w:rPr>
-              <w:instrText xml:space="preserve"> PAGEREF _Toc150861582 \h </w:instrText>
+              <w:instrText xml:space="preserve"> PAGEREF _Toc151464133 \h </w:instrText>
             </w:r>
             <w:r>
               <w:rPr>
@@ -1044,7 +1100,7 @@
                 <w:noProof/>
                 <w:webHidden/>
               </w:rPr>
-              <w:t>14</w:t>
+              <w:t>15</w:t>
             </w:r>
             <w:r>
               <w:rPr>
@@ -1067,7 +1123,7 @@
               <w:lang w:eastAsia="fr-CH"/>
             </w:rPr>
           </w:pPr>
-          <w:hyperlink w:anchor="_Toc150861583" w:history="1">
+          <w:hyperlink w:anchor="_Toc151464134" w:history="1">
             <w:r>
               <w:rPr>
                 <w:rStyle w:val="Lienhypertexte"/>
@@ -1094,7 +1150,7 @@
                 <w:noProof/>
                 <w:webHidden/>
               </w:rPr>
-              <w:instrText xml:space="preserve"> PAGEREF _Toc150861583 \h </w:instrText>
+              <w:instrText xml:space="preserve"> PAGEREF _Toc151464134 \h </w:instrText>
             </w:r>
             <w:r>
               <w:rPr>
@@ -1114,7 +1170,7 @@
                 <w:noProof/>
                 <w:webHidden/>
               </w:rPr>
-              <w:t>15</w:t>
+              <w:t>16</w:t>
             </w:r>
             <w:r>
               <w:rPr>
@@ -1137,7 +1193,7 @@
               <w:lang w:eastAsia="fr-CH"/>
             </w:rPr>
           </w:pPr>
-          <w:hyperlink w:anchor="_Toc150861584" w:history="1">
+          <w:hyperlink w:anchor="_Toc151464135" w:history="1">
             <w:r>
               <w:rPr>
                 <w:rStyle w:val="Lienhypertexte"/>
@@ -1164,7 +1220,7 @@
                 <w:noProof/>
                 <w:webHidden/>
               </w:rPr>
-              <w:instrText xml:space="preserve"> PAGEREF _Toc150861584 \h </w:instrText>
+              <w:instrText xml:space="preserve"> PAGEREF _Toc151464135 \h </w:instrText>
             </w:r>
             <w:r>
               <w:rPr>
@@ -1184,7 +1240,7 @@
                 <w:noProof/>
                 <w:webHidden/>
               </w:rPr>
-              <w:t>15</w:t>
+              <w:t>16</w:t>
             </w:r>
             <w:r>
               <w:rPr>
@@ -1207,7 +1263,7 @@
               <w:lang w:eastAsia="fr-CH"/>
             </w:rPr>
           </w:pPr>
-          <w:hyperlink w:anchor="_Toc150861585" w:history="1">
+          <w:hyperlink w:anchor="_Toc151464136" w:history="1">
             <w:r>
               <w:rPr>
                 <w:rStyle w:val="Lienhypertexte"/>
@@ -1234,7 +1290,7 @@
                 <w:noProof/>
                 <w:webHidden/>
               </w:rPr>
-              <w:instrText xml:space="preserve"> PAGEREF _Toc150861585 \h </w:instrText>
+              <w:instrText xml:space="preserve"> PAGEREF _Toc151464136 \h </w:instrText>
             </w:r>
             <w:r>
               <w:rPr>
@@ -1254,7 +1310,7 @@
                 <w:noProof/>
                 <w:webHidden/>
               </w:rPr>
-              <w:t>16</w:t>
+              <w:t>17</w:t>
             </w:r>
             <w:r>
               <w:rPr>
@@ -1277,13 +1333,27 @@
               <w:lang w:eastAsia="fr-CH"/>
             </w:rPr>
           </w:pPr>
-          <w:hyperlink w:anchor="_Toc150861586" w:history="1">
+          <w:hyperlink w:anchor="_Toc151464137" w:history="1">
             <w:r>
               <w:rPr>
                 <w:rStyle w:val="Lienhypertexte"/>
                 <w:noProof/>
               </w:rPr>
-              <w:t>Lexique</w:t>
+              <w:t xml:space="preserve">Informations de </w:t>
+            </w:r>
+            <w:r>
+              <w:rPr>
+                <w:rStyle w:val="Lienhypertexte"/>
+                <w:noProof/>
+              </w:rPr>
+              <w:t>m</w:t>
+            </w:r>
+            <w:r>
+              <w:rPr>
+                <w:rStyle w:val="Lienhypertexte"/>
+                <w:noProof/>
+              </w:rPr>
+              <w:t>ise en pratique</w:t>
             </w:r>
             <w:r>
               <w:rPr>
@@ -1304,7 +1374,7 @@
                 <w:noProof/>
                 <w:webHidden/>
               </w:rPr>
-              <w:instrText xml:space="preserve"> PAGEREF _Toc150861586 \h </w:instrText>
+              <w:instrText xml:space="preserve"> PAGEREF _Toc151464137 \h </w:instrText>
             </w:r>
             <w:r>
               <w:rPr>
@@ -1324,7 +1394,7 @@
                 <w:noProof/>
                 <w:webHidden/>
               </w:rPr>
-              <w:t>17</w:t>
+              <w:t>18</w:t>
             </w:r>
             <w:r>
               <w:rPr>
@@ -1347,11 +1417,81 @@
               <w:lang w:eastAsia="fr-CH"/>
             </w:rPr>
           </w:pPr>
-          <w:hyperlink w:anchor="_Toc150861587" w:history="1">
+          <w:hyperlink w:anchor="_Toc151464138" w:history="1">
             <w:r>
               <w:rPr>
                 <w:rStyle w:val="Lienhypertexte"/>
                 <w:noProof/>
+              </w:rPr>
+              <w:t>Lexique</w:t>
+            </w:r>
+            <w:r>
+              <w:rPr>
+                <w:noProof/>
+                <w:webHidden/>
+              </w:rPr>
+              <w:tab/>
+            </w:r>
+            <w:r>
+              <w:rPr>
+                <w:noProof/>
+                <w:webHidden/>
+              </w:rPr>
+              <w:fldChar w:fldCharType="begin"/>
+            </w:r>
+            <w:r>
+              <w:rPr>
+                <w:noProof/>
+                <w:webHidden/>
+              </w:rPr>
+              <w:instrText xml:space="preserve"> PAGEREF _Toc151464138 \h </w:instrText>
+            </w:r>
+            <w:r>
+              <w:rPr>
+                <w:noProof/>
+                <w:webHidden/>
+              </w:rPr>
+            </w:r>
+            <w:r>
+              <w:rPr>
+                <w:noProof/>
+                <w:webHidden/>
+              </w:rPr>
+              <w:fldChar w:fldCharType="separate"/>
+            </w:r>
+            <w:r>
+              <w:rPr>
+                <w:noProof/>
+                <w:webHidden/>
+              </w:rPr>
+              <w:t>19</w:t>
+            </w:r>
+            <w:r>
+              <w:rPr>
+                <w:noProof/>
+                <w:webHidden/>
+              </w:rPr>
+              <w:fldChar w:fldCharType="end"/>
+            </w:r>
+          </w:hyperlink>
+        </w:p>
+        <w:p>
+          <w:pPr>
+            <w:pStyle w:val="TM1"/>
+            <w:tabs>
+              <w:tab w:val="right" w:leader="dot" w:pos="9062"/>
+            </w:tabs>
+            <w:rPr>
+              <w:rFonts w:eastAsiaTheme="minorEastAsia"/>
+              <w:noProof/>
+              <w:lang w:eastAsia="fr-CH"/>
+            </w:rPr>
+          </w:pPr>
+          <w:hyperlink w:anchor="_Toc151464139" w:history="1">
+            <w:r>
+              <w:rPr>
+                <w:rStyle w:val="Lienhypertexte"/>
+                <w:noProof/>
                 <w:lang w:val="de-CH"/>
               </w:rPr>
               <w:t>Webographie</w:t>
@@ -1375,7 +1515,7 @@
                 <w:noProof/>
                 <w:webHidden/>
               </w:rPr>
-              <w:instrText xml:space="preserve"> PAGEREF _Toc150861587 \h </w:instrText>
+              <w:instrText xml:space="preserve"> PAGEREF _Toc151464139 \h </w:instrText>
             </w:r>
             <w:r>
               <w:rPr>
@@ -1395,7 +1535,7 @@
                 <w:noProof/>
                 <w:webHidden/>
               </w:rPr>
-              <w:t>18</w:t>
+              <w:t>20</w:t>
             </w:r>
             <w:r>
               <w:rPr>
@@ -1444,7 +1584,7 @@
           <w:sz w:val="48"/>
         </w:rPr>
       </w:pPr>
-      <w:bookmarkStart w:id="0" w:name="_Toc150861569"/>
+      <w:bookmarkStart w:id="0" w:name="_Toc151464119"/>
       <w:r>
         <w:rPr>
           <w:sz w:val="48"/>
@@ -1528,7 +1668,7 @@
           <w:sz w:val="48"/>
         </w:rPr>
       </w:pPr>
-      <w:bookmarkStart w:id="1" w:name="_Toc150861570"/>
+      <w:bookmarkStart w:id="1" w:name="_Toc151464120"/>
       <w:r>
         <w:rPr>
           <w:sz w:val="48"/>
@@ -2347,7 +2487,7 @@
         <w:spacing w:after="240"/>
         <w:jc w:val="center"/>
       </w:pPr>
-      <w:bookmarkStart w:id="3" w:name="_Toc150861571"/>
+      <w:bookmarkStart w:id="3" w:name="_Toc151464121"/>
       <w:r>
         <w:lastRenderedPageBreak/>
         <w:t>Voir les erreurs</w:t>
@@ -2360,7 +2500,7 @@
         <w:spacing w:after="120"/>
         <w:jc w:val="center"/>
       </w:pPr>
-      <w:bookmarkStart w:id="4" w:name="_Toc150861572"/>
+      <w:bookmarkStart w:id="4" w:name="_Toc151464122"/>
       <w:r>
         <w:t>Console de développement</w:t>
       </w:r>
@@ -2417,7 +2557,7 @@
         <w:pStyle w:val="Titre1"/>
         <w:jc w:val="center"/>
       </w:pPr>
-      <w:bookmarkStart w:id="5" w:name="_Toc150861573"/>
+      <w:bookmarkStart w:id="5" w:name="_Toc151464123"/>
       <w:r>
         <w:lastRenderedPageBreak/>
         <w:t>Coder en JavaScript</w:t>
@@ -2429,7 +2569,7 @@
         <w:pStyle w:val="Titre2"/>
         <w:jc w:val="center"/>
       </w:pPr>
-      <w:bookmarkStart w:id="6" w:name="_Toc150861574"/>
+      <w:bookmarkStart w:id="6" w:name="_Toc151464124"/>
       <w:r>
         <w:t>Comment lancer un code</w:t>
       </w:r>
@@ -2566,7 +2706,7 @@
         <w:spacing w:after="240"/>
         <w:jc w:val="center"/>
       </w:pPr>
-      <w:bookmarkStart w:id="7" w:name="_Toc150861575"/>
+      <w:bookmarkStart w:id="7" w:name="_Toc151464125"/>
       <w:r>
         <w:lastRenderedPageBreak/>
         <w:t>Structure d’un code</w:t>
@@ -2679,7 +2819,7 @@
         <w:pStyle w:val="Titre2"/>
         <w:jc w:val="center"/>
       </w:pPr>
-      <w:bookmarkStart w:id="9" w:name="_Toc150861576"/>
+      <w:bookmarkStart w:id="9" w:name="_Toc151464126"/>
       <w:r>
         <w:lastRenderedPageBreak/>
         <w:t>Variables</w:t>
@@ -3366,7 +3506,7 @@
         <w:pStyle w:val="Titre2"/>
         <w:jc w:val="center"/>
       </w:pPr>
-      <w:bookmarkStart w:id="10" w:name="_Toc150861577"/>
+      <w:bookmarkStart w:id="10" w:name="_Toc151464127"/>
       <w:r>
         <w:lastRenderedPageBreak/>
         <w:t>Variables 2</w:t>
@@ -3421,10 +3561,12 @@
         <w:pStyle w:val="Titre2"/>
         <w:jc w:val="center"/>
       </w:pPr>
+      <w:bookmarkStart w:id="11" w:name="_Toc151464128"/>
       <w:r>
         <w:lastRenderedPageBreak/>
         <w:t>Objets</w:t>
       </w:r>
+      <w:bookmarkEnd w:id="11"/>
     </w:p>
     <w:p>
       <w:pPr>
@@ -3461,6 +3603,10 @@
         <w:jc w:val="center"/>
       </w:pPr>
       <w:r>
+        <w:rPr>
+          <w:noProof/>
+          <w:lang w:eastAsia="fr-CH"/>
+        </w:rPr>
         <w:drawing>
           <wp:inline distT="0" distB="0" distL="0" distR="0" wp14:anchorId="71C4BA99" wp14:editId="29EDD29F">
             <wp:extent cx="4953691" cy="466790"/>
@@ -3515,6 +3661,10 @@
         <w:jc w:val="center"/>
       </w:pPr>
       <w:r>
+        <w:rPr>
+          <w:noProof/>
+          <w:lang w:eastAsia="fr-CH"/>
+        </w:rPr>
         <w:drawing>
           <wp:inline distT="0" distB="0" distL="0" distR="0" wp14:anchorId="2206DB52" wp14:editId="08773F7D">
             <wp:extent cx="5029902" cy="905001"/>
@@ -3569,6 +3719,10 @@
         <w:jc w:val="center"/>
       </w:pPr>
       <w:r>
+        <w:rPr>
+          <w:noProof/>
+          <w:lang w:eastAsia="fr-CH"/>
+        </w:rPr>
         <w:drawing>
           <wp:inline distT="0" distB="0" distL="0" distR="0" wp14:anchorId="19FF7AB8" wp14:editId="35D9F147">
             <wp:extent cx="1648055" cy="276264"/>
@@ -3618,6 +3772,10 @@
         <w:jc w:val="center"/>
       </w:pPr>
       <w:r>
+        <w:rPr>
+          <w:noProof/>
+          <w:lang w:eastAsia="fr-CH"/>
+        </w:rPr>
         <w:drawing>
           <wp:inline distT="0" distB="0" distL="0" distR="0" wp14:anchorId="69D65648" wp14:editId="20008163">
             <wp:extent cx="2333951" cy="171474"/>
@@ -3672,6 +3830,10 @@
         <w:jc w:val="center"/>
       </w:pPr>
       <w:r>
+        <w:rPr>
+          <w:noProof/>
+          <w:lang w:eastAsia="fr-CH"/>
+        </w:rPr>
         <w:drawing>
           <wp:inline distT="0" distB="0" distL="0" distR="0" wp14:anchorId="785F8EDA" wp14:editId="41B73723">
             <wp:extent cx="1381318" cy="285790"/>
@@ -3726,6 +3888,10 @@
         <w:jc w:val="center"/>
       </w:pPr>
       <w:r>
+        <w:rPr>
+          <w:noProof/>
+          <w:lang w:eastAsia="fr-CH"/>
+        </w:rPr>
         <w:drawing>
           <wp:inline distT="0" distB="0" distL="0" distR="0" wp14:anchorId="44B6D3B7" wp14:editId="72CE7153">
             <wp:extent cx="1876687" cy="238158"/>
@@ -3781,12 +3947,12 @@
         <w:pStyle w:val="Titre2"/>
         <w:jc w:val="center"/>
       </w:pPr>
-      <w:bookmarkStart w:id="11" w:name="_Toc150861578"/>
+      <w:bookmarkStart w:id="12" w:name="_Toc151464129"/>
       <w:r>
         <w:lastRenderedPageBreak/>
         <w:t>Conversion Variables</w:t>
       </w:r>
-      <w:bookmarkEnd w:id="11"/>
+      <w:bookmarkEnd w:id="12"/>
     </w:p>
     <w:p>
       <w:r>
@@ -3858,24 +4024,14 @@
         <w:pStyle w:val="Lgende"/>
         <w:jc w:val="center"/>
       </w:pPr>
-      <w:r>
-        <w:fldChar w:fldCharType="begin"/>
-      </w:r>
-      <w:r>
-        <w:instrText xml:space="preserve"> SEQ Figure \* ARABIC </w:instrText>
-      </w:r>
-      <w:r>
-        <w:fldChar w:fldCharType="separate"/>
-      </w:r>
-      <w:r>
-        <w:rPr>
-          <w:noProof/>
-        </w:rPr>
-        <w:t>1</w:t>
-      </w:r>
-      <w:r>
-        <w:fldChar w:fldCharType="end"/>
-      </w:r>
+      <w:fldSimple w:instr=" SEQ Figure \* ARABIC ">
+        <w:r>
+          <w:rPr>
+            <w:noProof/>
+          </w:rPr>
+          <w:t>1</w:t>
+        </w:r>
+      </w:fldSimple>
       <w:r>
         <w:t xml:space="preserve"> – Cas de conversion spécifique</w:t>
       </w:r>
@@ -3921,12 +4077,12 @@
         <w:pStyle w:val="Titre2"/>
         <w:jc w:val="center"/>
       </w:pPr>
-      <w:bookmarkStart w:id="12" w:name="_Toc150861579"/>
+      <w:bookmarkStart w:id="13" w:name="_Toc151464130"/>
       <w:r>
         <w:lastRenderedPageBreak/>
         <w:t>Opérateur</w:t>
       </w:r>
-      <w:bookmarkEnd w:id="12"/>
+      <w:bookmarkEnd w:id="13"/>
     </w:p>
     <w:p>
       <w:pPr>
@@ -3992,16 +4148,16 @@
       <w:r>
         <w:t xml:space="preserve">Un opérateur est dit unaire s’il a 1 </w:t>
       </w:r>
-      <w:commentRangeStart w:id="13"/>
+      <w:commentRangeStart w:id="14"/>
       <w:r>
         <w:t>opérand</w:t>
       </w:r>
-      <w:commentRangeEnd w:id="13"/>
+      <w:commentRangeEnd w:id="14"/>
       <w:r>
         <w:rPr>
           <w:rStyle w:val="Marquedecommentaire"/>
         </w:rPr>
-        <w:commentReference w:id="13"/>
+        <w:commentReference w:id="14"/>
       </w:r>
       <w:r>
         <w:t> : x = -x ; //un seul opérand</w:t>
@@ -4168,24 +4324,14 @@
         <w:pStyle w:val="Lgende"/>
         <w:jc w:val="center"/>
       </w:pPr>
-      <w:r>
-        <w:fldChar w:fldCharType="begin"/>
-      </w:r>
-      <w:r>
-        <w:instrText xml:space="preserve"> SEQ Figure \* ARABIC </w:instrText>
-      </w:r>
-      <w:r>
-        <w:fldChar w:fldCharType="separate"/>
-      </w:r>
-      <w:r>
-        <w:rPr>
-          <w:noProof/>
-        </w:rPr>
-        <w:t>2</w:t>
-      </w:r>
-      <w:r>
-        <w:fldChar w:fldCharType="end"/>
-      </w:r>
+      <w:fldSimple w:instr=" SEQ Figure \* ARABIC ">
+        <w:r>
+          <w:rPr>
+            <w:noProof/>
+          </w:rPr>
+          <w:t>2</w:t>
+        </w:r>
+      </w:fldSimple>
       <w:r>
         <w:t xml:space="preserve"> – Bout de code et son rendu</w:t>
       </w:r>
@@ -4249,24 +4395,14 @@
         <w:pStyle w:val="Lgende"/>
         <w:jc w:val="center"/>
       </w:pPr>
-      <w:r>
-        <w:fldChar w:fldCharType="begin"/>
-      </w:r>
-      <w:r>
-        <w:instrText xml:space="preserve"> SEQ Figure \* ARABIC </w:instrText>
-      </w:r>
-      <w:r>
-        <w:fldChar w:fldCharType="separate"/>
-      </w:r>
-      <w:r>
-        <w:rPr>
-          <w:noProof/>
-        </w:rPr>
-        <w:t>3</w:t>
-      </w:r>
-      <w:r>
-        <w:fldChar w:fldCharType="end"/>
-      </w:r>
+      <w:fldSimple w:instr=" SEQ Figure \* ARABIC ">
+        <w:r>
+          <w:rPr>
+            <w:noProof/>
+          </w:rPr>
+          <w:t>3</w:t>
+        </w:r>
+      </w:fldSimple>
       <w:r>
         <w:t xml:space="preserve"> – Bout de code et son rendu</w:t>
       </w:r>
@@ -4279,12 +4415,12 @@
         <w:pStyle w:val="Titre2"/>
         <w:jc w:val="center"/>
       </w:pPr>
-      <w:bookmarkStart w:id="14" w:name="_Toc150861580"/>
+      <w:bookmarkStart w:id="15" w:name="_Toc151464131"/>
       <w:r>
         <w:lastRenderedPageBreak/>
         <w:t>Interactions</w:t>
       </w:r>
-      <w:bookmarkEnd w:id="14"/>
+      <w:bookmarkEnd w:id="15"/>
     </w:p>
     <w:p>
       <w:r>
@@ -4428,24 +4564,14 @@
         <w:pStyle w:val="Lgende"/>
         <w:jc w:val="center"/>
       </w:pPr>
-      <w:r>
-        <w:fldChar w:fldCharType="begin"/>
-      </w:r>
-      <w:r>
-        <w:instrText xml:space="preserve"> SEQ Figure \* ARABIC </w:instrText>
-      </w:r>
-      <w:r>
-        <w:fldChar w:fldCharType="separate"/>
-      </w:r>
-      <w:r>
-        <w:rPr>
-          <w:noProof/>
-        </w:rPr>
-        <w:t>4</w:t>
-      </w:r>
-      <w:r>
-        <w:fldChar w:fldCharType="end"/>
-      </w:r>
+      <w:fldSimple w:instr=" SEQ Figure \* ARABIC ">
+        <w:r>
+          <w:rPr>
+            <w:noProof/>
+          </w:rPr>
+          <w:t>4</w:t>
+        </w:r>
+      </w:fldSimple>
       <w:r>
         <w:t xml:space="preserve"> –Demander l’âge puis l’afficher</w:t>
       </w:r>
@@ -4484,12 +4610,12 @@
         <w:pStyle w:val="Titre2"/>
         <w:jc w:val="center"/>
       </w:pPr>
-      <w:bookmarkStart w:id="15" w:name="_Toc150861581"/>
+      <w:bookmarkStart w:id="16" w:name="_Toc151464132"/>
       <w:r>
         <w:lastRenderedPageBreak/>
         <w:t>Boucles</w:t>
       </w:r>
-      <w:bookmarkEnd w:id="15"/>
+      <w:bookmarkEnd w:id="16"/>
     </w:p>
     <w:p>
       <w:pPr>
@@ -4595,12 +4721,12 @@
         <w:pStyle w:val="Titre2"/>
         <w:jc w:val="center"/>
       </w:pPr>
-      <w:bookmarkStart w:id="16" w:name="_Toc150861582"/>
+      <w:bookmarkStart w:id="17" w:name="_Toc151464133"/>
       <w:r>
         <w:lastRenderedPageBreak/>
         <w:t>Fonctions</w:t>
       </w:r>
-      <w:bookmarkEnd w:id="16"/>
+      <w:bookmarkEnd w:id="17"/>
     </w:p>
     <w:p>
       <w:pPr>
@@ -4874,23 +5000,23 @@
         <w:pStyle w:val="Titre1"/>
         <w:jc w:val="center"/>
       </w:pPr>
-      <w:bookmarkStart w:id="17" w:name="_Toc150861583"/>
+      <w:bookmarkStart w:id="18" w:name="_Toc151464134"/>
       <w:r>
         <w:lastRenderedPageBreak/>
         <w:t>Débogage de code</w:t>
       </w:r>
-      <w:bookmarkEnd w:id="17"/>
+      <w:bookmarkEnd w:id="18"/>
     </w:p>
     <w:p>
       <w:pPr>
         <w:pStyle w:val="Titre2"/>
         <w:jc w:val="center"/>
       </w:pPr>
-      <w:bookmarkStart w:id="18" w:name="_Toc150861584"/>
+      <w:bookmarkStart w:id="19" w:name="_Toc151464135"/>
       <w:r>
         <w:t>Dans le navigateur</w:t>
       </w:r>
-      <w:bookmarkEnd w:id="18"/>
+      <w:bookmarkEnd w:id="19"/>
     </w:p>
     <w:p>
       <w:r>
@@ -4948,12 +5074,12 @@
         <w:pStyle w:val="Titre1"/>
         <w:jc w:val="center"/>
       </w:pPr>
-      <w:bookmarkStart w:id="19" w:name="_Toc150861585"/>
+      <w:bookmarkStart w:id="20" w:name="_Toc151464136"/>
       <w:r>
         <w:lastRenderedPageBreak/>
         <w:t>Bonnes pratiques</w:t>
       </w:r>
-      <w:bookmarkEnd w:id="19"/>
+      <w:bookmarkEnd w:id="20"/>
     </w:p>
     <w:p>
       <w:r>
@@ -4965,6 +5091,10 @@
         <w:jc w:val="center"/>
       </w:pPr>
       <w:r>
+        <w:rPr>
+          <w:noProof/>
+          <w:lang w:eastAsia="fr-CH"/>
+        </w:rPr>
         <w:drawing>
           <wp:inline distT="0" distB="0" distL="0" distR="0" wp14:anchorId="45D16D39" wp14:editId="428D957B">
             <wp:extent cx="4677428" cy="952633"/>
@@ -5022,6 +5152,10 @@
         <w:jc w:val="center"/>
       </w:pPr>
       <w:r>
+        <w:rPr>
+          <w:noProof/>
+          <w:lang w:eastAsia="fr-CH"/>
+        </w:rPr>
         <w:drawing>
           <wp:inline distT="0" distB="0" distL="0" distR="0" wp14:anchorId="2CAAE564" wp14:editId="7A79C65D">
             <wp:extent cx="4095750" cy="2997771"/>
@@ -5069,20 +5203,54 @@
         <w:pStyle w:val="Titre1"/>
         <w:jc w:val="center"/>
       </w:pPr>
+      <w:bookmarkStart w:id="21" w:name="_Toc151464137"/>
       <w:r>
         <w:lastRenderedPageBreak/>
         <w:t>Informations de mise en pratique</w:t>
       </w:r>
+      <w:bookmarkEnd w:id="21"/>
     </w:p>
     <w:p>
       <w:r>
         <w:t>Pour utiliser un canvas aller dans un terminal (Visual Studio Code). Se déplacer dans le workplace. Installer : « npm install ». Lancer : « npm run dev ».</w:t>
       </w:r>
     </w:p>
-    <w:p/>
-    <w:p>
-      <w:bookmarkStart w:id="20" w:name="_GoBack"/>
-      <w:bookmarkEnd w:id="20"/>
+    <w:p>
+      <w:r>
+        <w:t>ATTENTION : Ne pas dessiner une couleur sur la même couleur car on ne remarque pas la différence.</w:t>
+      </w:r>
+    </w:p>
+    <w:p>
+      <w:r>
+        <w:t>ATTENTION : Pour afficher une variable dans un alert il faut utiliser les guillemet spéciaux Z.B:</w:t>
+      </w:r>
+    </w:p>
+    <w:p>
+      <w:pPr>
+        <w:jc w:val="center"/>
+      </w:pPr>
+      <w:r>
+        <w:rPr>
+          <w:b/>
+        </w:rPr>
+        <w:t>`</w:t>
+      </w:r>
+      <w:r>
+        <w:rPr>
+          <w:b/>
+        </w:rPr>
+        <w:t>texte ${nom_variable}</w:t>
+      </w:r>
+      <w:bookmarkStart w:id="22" w:name="_GoBack"/>
+      <w:bookmarkEnd w:id="22"/>
+      <w:r>
+        <w:rPr>
+          <w:b/>
+        </w:rPr>
+        <w:t>`</w:t>
+      </w:r>
+    </w:p>
+    <w:p>
       <w:r>
         <w:br w:type="page"/>
       </w:r>
@@ -5095,7 +5263,7 @@
           <w:sz w:val="48"/>
         </w:rPr>
       </w:pPr>
-      <w:bookmarkStart w:id="21" w:name="_Toc150861586"/>
+      <w:bookmarkStart w:id="23" w:name="_Toc151464138"/>
       <w:r>
         <w:rPr>
           <w:sz w:val="48"/>
@@ -5103,7 +5271,7 @@
         <w:lastRenderedPageBreak/>
         <w:t>Lexique</w:t>
       </w:r>
-      <w:bookmarkEnd w:id="21"/>
+      <w:bookmarkEnd w:id="23"/>
     </w:p>
     <w:p>
       <w:pPr>
@@ -5212,7 +5380,7 @@
           <w:lang w:val="de-CH"/>
         </w:rPr>
       </w:pPr>
-      <w:bookmarkStart w:id="22" w:name="_Toc150861587"/>
+      <w:bookmarkStart w:id="24" w:name="_Toc151464139"/>
       <w:r>
         <w:rPr>
           <w:lang w:val="de-CH"/>
@@ -5220,7 +5388,7 @@
         <w:lastRenderedPageBreak/>
         <w:t>Webographie</w:t>
       </w:r>
-      <w:bookmarkEnd w:id="22"/>
+      <w:bookmarkEnd w:id="24"/>
     </w:p>
     <w:p>
       <w:r>
@@ -5413,7 +5581,7 @@
       </w:r>
     </w:p>
   </w:comment>
-  <w:comment w:id="13" w:author="JoachimSiméonGabriel Berchel" w:date="2023-11-07T16:05:00Z" w:initials="JB">
+  <w:comment w:id="14" w:author="JoachimSiméonGabriel Berchel" w:date="2023-11-07T16:05:00Z" w:initials="JB">
     <w:p>
       <w:pPr>
         <w:pStyle w:val="Commentaire"/>
@@ -5482,6 +5650,7 @@
         <w:docPartUnique/>
       </w:docPartObj>
     </w:sdtPr>
+    <w:sdtEndPr/>
     <w:sdtContent>
       <w:p>
         <w:pPr>
@@ -6979,7 +7148,7 @@
 </file>
 
 <file path=customXml/itemProps1.xml><?xml version="1.0" encoding="utf-8"?>
-<ds:datastoreItem xmlns:ds="http://schemas.openxmlformats.org/officeDocument/2006/customXml" ds:itemID="{E2F29F28-FF89-4D71-952F-EB588023005D}">
+<ds:datastoreItem xmlns:ds="http://schemas.openxmlformats.org/officeDocument/2006/customXml" ds:itemID="{07E96457-0D7E-45DC-A6F3-3B042CD8766A}">
   <ds:schemaRefs>
     <ds:schemaRef ds:uri="http://schemas.openxmlformats.org/officeDocument/2006/bibliography"/>
   </ds:schemaRefs>

</xml_diff>

<commit_message>
Adding a game over screen
</commit_message>
<xml_diff>
--- a/doc/Memo_Javascript.docx
+++ b/doc/Memo_Javascript.docx
@@ -1339,21 +1339,7 @@
                 <w:rStyle w:val="Lienhypertexte"/>
                 <w:noProof/>
               </w:rPr>
-              <w:t xml:space="preserve">Informations de </w:t>
-            </w:r>
-            <w:r>
-              <w:rPr>
-                <w:rStyle w:val="Lienhypertexte"/>
-                <w:noProof/>
-              </w:rPr>
-              <w:t>m</w:t>
-            </w:r>
-            <w:r>
-              <w:rPr>
-                <w:rStyle w:val="Lienhypertexte"/>
-                <w:noProof/>
-              </w:rPr>
-              <w:t>ise en pratique</w:t>
+              <w:t>Informations de mise en pratique</w:t>
             </w:r>
             <w:r>
               <w:rPr>
@@ -4024,14 +4010,27 @@
         <w:pStyle w:val="Lgende"/>
         <w:jc w:val="center"/>
       </w:pPr>
-      <w:fldSimple w:instr=" SEQ Figure \* ARABIC ">
-        <w:r>
-          <w:rPr>
-            <w:noProof/>
-          </w:rPr>
-          <w:t>1</w:t>
-        </w:r>
-      </w:fldSimple>
+      <w:r>
+        <w:fldChar w:fldCharType="begin"/>
+      </w:r>
+      <w:r>
+        <w:instrText xml:space="preserve"> SEQ Figure \* ARABIC </w:instrText>
+      </w:r>
+      <w:r>
+        <w:fldChar w:fldCharType="separate"/>
+      </w:r>
+      <w:r>
+        <w:rPr>
+          <w:noProof/>
+        </w:rPr>
+        <w:t>1</w:t>
+      </w:r>
+      <w:r>
+        <w:rPr>
+          <w:noProof/>
+        </w:rPr>
+        <w:fldChar w:fldCharType="end"/>
+      </w:r>
       <w:r>
         <w:t xml:space="preserve"> – Cas de conversion spécifique</w:t>
       </w:r>
@@ -4324,14 +4323,27 @@
         <w:pStyle w:val="Lgende"/>
         <w:jc w:val="center"/>
       </w:pPr>
-      <w:fldSimple w:instr=" SEQ Figure \* ARABIC ">
-        <w:r>
-          <w:rPr>
-            <w:noProof/>
-          </w:rPr>
-          <w:t>2</w:t>
-        </w:r>
-      </w:fldSimple>
+      <w:r>
+        <w:fldChar w:fldCharType="begin"/>
+      </w:r>
+      <w:r>
+        <w:instrText xml:space="preserve"> SEQ Figure \* ARABIC </w:instrText>
+      </w:r>
+      <w:r>
+        <w:fldChar w:fldCharType="separate"/>
+      </w:r>
+      <w:r>
+        <w:rPr>
+          <w:noProof/>
+        </w:rPr>
+        <w:t>2</w:t>
+      </w:r>
+      <w:r>
+        <w:rPr>
+          <w:noProof/>
+        </w:rPr>
+        <w:fldChar w:fldCharType="end"/>
+      </w:r>
       <w:r>
         <w:t xml:space="preserve"> – Bout de code et son rendu</w:t>
       </w:r>
@@ -4395,14 +4407,27 @@
         <w:pStyle w:val="Lgende"/>
         <w:jc w:val="center"/>
       </w:pPr>
-      <w:fldSimple w:instr=" SEQ Figure \* ARABIC ">
-        <w:r>
-          <w:rPr>
-            <w:noProof/>
-          </w:rPr>
-          <w:t>3</w:t>
-        </w:r>
-      </w:fldSimple>
+      <w:r>
+        <w:fldChar w:fldCharType="begin"/>
+      </w:r>
+      <w:r>
+        <w:instrText xml:space="preserve"> SEQ Figure \* ARABIC </w:instrText>
+      </w:r>
+      <w:r>
+        <w:fldChar w:fldCharType="separate"/>
+      </w:r>
+      <w:r>
+        <w:rPr>
+          <w:noProof/>
+        </w:rPr>
+        <w:t>3</w:t>
+      </w:r>
+      <w:r>
+        <w:rPr>
+          <w:noProof/>
+        </w:rPr>
+        <w:fldChar w:fldCharType="end"/>
+      </w:r>
       <w:r>
         <w:t xml:space="preserve"> – Bout de code et son rendu</w:t>
       </w:r>
@@ -4564,14 +4589,27 @@
         <w:pStyle w:val="Lgende"/>
         <w:jc w:val="center"/>
       </w:pPr>
-      <w:fldSimple w:instr=" SEQ Figure \* ARABIC ">
-        <w:r>
-          <w:rPr>
-            <w:noProof/>
-          </w:rPr>
-          <w:t>4</w:t>
-        </w:r>
-      </w:fldSimple>
+      <w:r>
+        <w:fldChar w:fldCharType="begin"/>
+      </w:r>
+      <w:r>
+        <w:instrText xml:space="preserve"> SEQ Figure \* ARABIC </w:instrText>
+      </w:r>
+      <w:r>
+        <w:fldChar w:fldCharType="separate"/>
+      </w:r>
+      <w:r>
+        <w:rPr>
+          <w:noProof/>
+        </w:rPr>
+        <w:t>4</w:t>
+      </w:r>
+      <w:r>
+        <w:rPr>
+          <w:noProof/>
+        </w:rPr>
+        <w:fldChar w:fldCharType="end"/>
+      </w:r>
       <w:r>
         <w:t xml:space="preserve"> –Demander l’âge puis l’afficher</w:t>
       </w:r>
@@ -5228,11 +5266,14 @@
     <w:p>
       <w:pPr>
         <w:jc w:val="center"/>
-      </w:pPr>
-      <w:r>
         <w:rPr>
           <w:b/>
         </w:rPr>
+      </w:pPr>
+      <w:r>
+        <w:rPr>
+          <w:b/>
+        </w:rPr>
         <w:t>`</w:t>
       </w:r>
       <w:r>
@@ -5240,15 +5281,20 @@
           <w:b/>
         </w:rPr>
         <w:t>texte ${nom_variable}</w:t>
+      </w:r>
+      <w:r>
+        <w:rPr>
+          <w:b/>
+        </w:rPr>
+        <w:t>`</w:t>
+      </w:r>
+    </w:p>
+    <w:p>
+      <w:r>
+        <w:t xml:space="preserve">ATTENTION : </w:t>
       </w:r>
       <w:bookmarkStart w:id="22" w:name="_GoBack"/>
       <w:bookmarkEnd w:id="22"/>
-      <w:r>
-        <w:rPr>
-          <w:b/>
-        </w:rPr>
-        <w:t>`</w:t>
-      </w:r>
     </w:p>
     <w:p>
       <w:r>
@@ -7148,7 +7194,7 @@
 </file>
 
 <file path=customXml/itemProps1.xml><?xml version="1.0" encoding="utf-8"?>
-<ds:datastoreItem xmlns:ds="http://schemas.openxmlformats.org/officeDocument/2006/customXml" ds:itemID="{07E96457-0D7E-45DC-A6F3-3B042CD8766A}">
+<ds:datastoreItem xmlns:ds="http://schemas.openxmlformats.org/officeDocument/2006/customXml" ds:itemID="{F5432072-00F7-4296-B6E0-3AB5206B93B3}">
   <ds:schemaRefs>
     <ds:schemaRef ds:uri="http://schemas.openxmlformats.org/officeDocument/2006/bibliography"/>
   </ds:schemaRefs>

</xml_diff>

<commit_message>
Making the snake move
</commit_message>
<xml_diff>
--- a/doc/Memo_Javascript.docx
+++ b/doc/Memo_Javascript.docx
@@ -4010,27 +4010,14 @@
         <w:pStyle w:val="Lgende"/>
         <w:jc w:val="center"/>
       </w:pPr>
-      <w:r>
-        <w:fldChar w:fldCharType="begin"/>
-      </w:r>
-      <w:r>
-        <w:instrText xml:space="preserve"> SEQ Figure \* ARABIC </w:instrText>
-      </w:r>
-      <w:r>
-        <w:fldChar w:fldCharType="separate"/>
-      </w:r>
-      <w:r>
-        <w:rPr>
-          <w:noProof/>
-        </w:rPr>
-        <w:t>1</w:t>
-      </w:r>
-      <w:r>
-        <w:rPr>
-          <w:noProof/>
-        </w:rPr>
-        <w:fldChar w:fldCharType="end"/>
-      </w:r>
+      <w:fldSimple w:instr=" SEQ Figure \* ARABIC ">
+        <w:r>
+          <w:rPr>
+            <w:noProof/>
+          </w:rPr>
+          <w:t>1</w:t>
+        </w:r>
+      </w:fldSimple>
       <w:r>
         <w:t xml:space="preserve"> – Cas de conversion spécifique</w:t>
       </w:r>
@@ -4323,27 +4310,14 @@
         <w:pStyle w:val="Lgende"/>
         <w:jc w:val="center"/>
       </w:pPr>
-      <w:r>
-        <w:fldChar w:fldCharType="begin"/>
-      </w:r>
-      <w:r>
-        <w:instrText xml:space="preserve"> SEQ Figure \* ARABIC </w:instrText>
-      </w:r>
-      <w:r>
-        <w:fldChar w:fldCharType="separate"/>
-      </w:r>
-      <w:r>
-        <w:rPr>
-          <w:noProof/>
-        </w:rPr>
-        <w:t>2</w:t>
-      </w:r>
-      <w:r>
-        <w:rPr>
-          <w:noProof/>
-        </w:rPr>
-        <w:fldChar w:fldCharType="end"/>
-      </w:r>
+      <w:fldSimple w:instr=" SEQ Figure \* ARABIC ">
+        <w:r>
+          <w:rPr>
+            <w:noProof/>
+          </w:rPr>
+          <w:t>2</w:t>
+        </w:r>
+      </w:fldSimple>
       <w:r>
         <w:t xml:space="preserve"> – Bout de code et son rendu</w:t>
       </w:r>
@@ -4407,27 +4381,14 @@
         <w:pStyle w:val="Lgende"/>
         <w:jc w:val="center"/>
       </w:pPr>
-      <w:r>
-        <w:fldChar w:fldCharType="begin"/>
-      </w:r>
-      <w:r>
-        <w:instrText xml:space="preserve"> SEQ Figure \* ARABIC </w:instrText>
-      </w:r>
-      <w:r>
-        <w:fldChar w:fldCharType="separate"/>
-      </w:r>
-      <w:r>
-        <w:rPr>
-          <w:noProof/>
-        </w:rPr>
-        <w:t>3</w:t>
-      </w:r>
-      <w:r>
-        <w:rPr>
-          <w:noProof/>
-        </w:rPr>
-        <w:fldChar w:fldCharType="end"/>
-      </w:r>
+      <w:fldSimple w:instr=" SEQ Figure \* ARABIC ">
+        <w:r>
+          <w:rPr>
+            <w:noProof/>
+          </w:rPr>
+          <w:t>3</w:t>
+        </w:r>
+      </w:fldSimple>
       <w:r>
         <w:t xml:space="preserve"> – Bout de code et son rendu</w:t>
       </w:r>
@@ -4589,27 +4550,14 @@
         <w:pStyle w:val="Lgende"/>
         <w:jc w:val="center"/>
       </w:pPr>
-      <w:r>
-        <w:fldChar w:fldCharType="begin"/>
-      </w:r>
-      <w:r>
-        <w:instrText xml:space="preserve"> SEQ Figure \* ARABIC </w:instrText>
-      </w:r>
-      <w:r>
-        <w:fldChar w:fldCharType="separate"/>
-      </w:r>
-      <w:r>
-        <w:rPr>
-          <w:noProof/>
-        </w:rPr>
-        <w:t>4</w:t>
-      </w:r>
-      <w:r>
-        <w:rPr>
-          <w:noProof/>
-        </w:rPr>
-        <w:fldChar w:fldCharType="end"/>
-      </w:r>
+      <w:fldSimple w:instr=" SEQ Figure \* ARABIC ">
+        <w:r>
+          <w:rPr>
+            <w:noProof/>
+          </w:rPr>
+          <w:t>4</w:t>
+        </w:r>
+      </w:fldSimple>
       <w:r>
         <w:t xml:space="preserve"> –Demander l’âge puis l’afficher</w:t>
       </w:r>
@@ -5293,6 +5241,113 @@
       <w:r>
         <w:t xml:space="preserve">ATTENTION : </w:t>
       </w:r>
+      <w:r>
+        <w:t>différence entre liste.pop() et liste.shift() Z.B. :</w:t>
+      </w:r>
+    </w:p>
+    <w:p>
+      <w:pPr>
+        <w:jc w:val="center"/>
+      </w:pPr>
+      <w:r>
+        <w:t>Snake = [{name : first}, {name : second}]</w:t>
+      </w:r>
+    </w:p>
+    <w:p>
+      <w:pPr>
+        <w:jc w:val="center"/>
+      </w:pPr>
+      <w:r>
+        <w:t>Si je fais :</w:t>
+      </w:r>
+    </w:p>
+    <w:p>
+      <w:pPr>
+        <w:jc w:val="center"/>
+      </w:pPr>
+      <w:r>
+        <w:t>Snake.pop()</w:t>
+      </w:r>
+    </w:p>
+    <w:p>
+      <w:pPr>
+        <w:jc w:val="center"/>
+      </w:pPr>
+      <w:r>
+        <w:t>Alors Snake = [{name : first}]</w:t>
+      </w:r>
+    </w:p>
+    <w:p>
+      <w:pPr>
+        <w:jc w:val="center"/>
+      </w:pPr>
+      <w:r>
+        <w:t>MAIS si je fais :</w:t>
+      </w:r>
+    </w:p>
+    <w:p>
+      <w:pPr>
+        <w:jc w:val="center"/>
+      </w:pPr>
+      <w:r>
+        <w:t>Snake.shift()</w:t>
+      </w:r>
+    </w:p>
+    <w:p>
+      <w:pPr>
+        <w:jc w:val="center"/>
+      </w:pPr>
+      <w:r>
+        <w:t>Alors Snake = [{name : second}]</w:t>
+      </w:r>
+    </w:p>
+    <w:p>
+      <w:pPr>
+        <w:jc w:val="center"/>
+      </w:pPr>
+      <w:r>
+        <w:t>Donc si je souhaite ne garder que les dernièrs éléments rajoutés un shift() est plus utile.</w:t>
+      </w:r>
+    </w:p>
+    <w:p>
+      <w:pPr>
+        <w:jc w:val="both"/>
+      </w:pPr>
+      <w:r>
+        <w:t>Z.B. :</w:t>
+      </w:r>
+    </w:p>
+    <w:p>
+      <w:pPr>
+        <w:jc w:val="center"/>
+      </w:pPr>
+      <w:r>
+        <w:t>Snake = [{x : 0, y : 1}]</w:t>
+      </w:r>
+    </w:p>
+    <w:p>
+      <w:pPr>
+        <w:jc w:val="center"/>
+      </w:pPr>
+      <w:r>
+        <w:t>Snake.push({x : 1, y : 1})</w:t>
+      </w:r>
+    </w:p>
+    <w:p>
+      <w:pPr>
+        <w:jc w:val="center"/>
+      </w:pPr>
+      <w:r>
+        <w:t>Snake.pop() //supprime ce qui vient d’être push</w:t>
+      </w:r>
+    </w:p>
+    <w:p>
+      <w:pPr>
+        <w:jc w:val="center"/>
+      </w:pPr>
+      <w:r>
+        <w:t>Snake.shift() //supprime la première valeur de Snake</w:t>
+      </w:r>
       <w:bookmarkStart w:id="22" w:name="_GoBack"/>
       <w:bookmarkEnd w:id="22"/>
     </w:p>
@@ -5720,7 +5775,7 @@
             <w:noProof/>
             <w:lang w:val="fr-FR"/>
           </w:rPr>
-          <w:t>20</w:t>
+          <w:t>18</w:t>
         </w:r>
         <w:r>
           <w:fldChar w:fldCharType="end"/>
@@ -7194,7 +7249,7 @@
 </file>
 
 <file path=customXml/itemProps1.xml><?xml version="1.0" encoding="utf-8"?>
-<ds:datastoreItem xmlns:ds="http://schemas.openxmlformats.org/officeDocument/2006/customXml" ds:itemID="{F5432072-00F7-4296-B6E0-3AB5206B93B3}">
+<ds:datastoreItem xmlns:ds="http://schemas.openxmlformats.org/officeDocument/2006/customXml" ds:itemID="{8FEEBAF6-1EA3-4EC1-A318-5D7213565AB0}">
   <ds:schemaRefs>
     <ds:schemaRef ds:uri="http://schemas.openxmlformats.org/officeDocument/2006/bibliography"/>
   </ds:schemaRefs>

</xml_diff>

<commit_message>
Starting to replace if by ?
</commit_message>
<xml_diff>
--- a/doc/Memo_Javascript.docx
+++ b/doc/Memo_Javascript.docx
@@ -73,7 +73,7 @@
           <w:r>
             <w:fldChar w:fldCharType="separate"/>
           </w:r>
-          <w:hyperlink w:anchor="_Toc151464119" w:history="1">
+          <w:hyperlink w:anchor="_Toc152684059" w:history="1">
             <w:r>
               <w:rPr>
                 <w:rStyle w:val="Lienhypertexte"/>
@@ -100,7 +100,7 @@
                 <w:noProof/>
                 <w:webHidden/>
               </w:rPr>
-              <w:instrText xml:space="preserve"> PAGEREF _Toc151464119 \h </w:instrText>
+              <w:instrText xml:space="preserve"> PAGEREF _Toc152684059 \h </w:instrText>
             </w:r>
             <w:r>
               <w:rPr>
@@ -143,7 +143,7 @@
               <w:lang w:eastAsia="fr-CH"/>
             </w:rPr>
           </w:pPr>
-          <w:hyperlink w:anchor="_Toc151464120" w:history="1">
+          <w:hyperlink w:anchor="_Toc152684060" w:history="1">
             <w:r>
               <w:rPr>
                 <w:rStyle w:val="Lienhypertexte"/>
@@ -170,7 +170,7 @@
                 <w:noProof/>
                 <w:webHidden/>
               </w:rPr>
-              <w:instrText xml:space="preserve"> PAGEREF _Toc151464120 \h </w:instrText>
+              <w:instrText xml:space="preserve"> PAGEREF _Toc152684060 \h </w:instrText>
             </w:r>
             <w:r>
               <w:rPr>
@@ -213,7 +213,7 @@
               <w:lang w:eastAsia="fr-CH"/>
             </w:rPr>
           </w:pPr>
-          <w:hyperlink w:anchor="_Toc151464121" w:history="1">
+          <w:hyperlink w:anchor="_Toc152684061" w:history="1">
             <w:r>
               <w:rPr>
                 <w:rStyle w:val="Lienhypertexte"/>
@@ -240,7 +240,7 @@
                 <w:noProof/>
                 <w:webHidden/>
               </w:rPr>
-              <w:instrText xml:space="preserve"> PAGEREF _Toc151464121 \h </w:instrText>
+              <w:instrText xml:space="preserve"> PAGEREF _Toc152684061 \h </w:instrText>
             </w:r>
             <w:r>
               <w:rPr>
@@ -283,7 +283,7 @@
               <w:lang w:eastAsia="fr-CH"/>
             </w:rPr>
           </w:pPr>
-          <w:hyperlink w:anchor="_Toc151464122" w:history="1">
+          <w:hyperlink w:anchor="_Toc152684062" w:history="1">
             <w:r>
               <w:rPr>
                 <w:rStyle w:val="Lienhypertexte"/>
@@ -310,7 +310,7 @@
                 <w:noProof/>
                 <w:webHidden/>
               </w:rPr>
-              <w:instrText xml:space="preserve"> PAGEREF _Toc151464122 \h </w:instrText>
+              <w:instrText xml:space="preserve"> PAGEREF _Toc152684062 \h </w:instrText>
             </w:r>
             <w:r>
               <w:rPr>
@@ -353,7 +353,7 @@
               <w:lang w:eastAsia="fr-CH"/>
             </w:rPr>
           </w:pPr>
-          <w:hyperlink w:anchor="_Toc151464123" w:history="1">
+          <w:hyperlink w:anchor="_Toc152684063" w:history="1">
             <w:r>
               <w:rPr>
                 <w:rStyle w:val="Lienhypertexte"/>
@@ -380,7 +380,7 @@
                 <w:noProof/>
                 <w:webHidden/>
               </w:rPr>
-              <w:instrText xml:space="preserve"> PAGEREF _Toc151464123 \h </w:instrText>
+              <w:instrText xml:space="preserve"> PAGEREF _Toc152684063 \h </w:instrText>
             </w:r>
             <w:r>
               <w:rPr>
@@ -423,7 +423,7 @@
               <w:lang w:eastAsia="fr-CH"/>
             </w:rPr>
           </w:pPr>
-          <w:hyperlink w:anchor="_Toc151464124" w:history="1">
+          <w:hyperlink w:anchor="_Toc152684064" w:history="1">
             <w:r>
               <w:rPr>
                 <w:rStyle w:val="Lienhypertexte"/>
@@ -450,7 +450,7 @@
                 <w:noProof/>
                 <w:webHidden/>
               </w:rPr>
-              <w:instrText xml:space="preserve"> PAGEREF _Toc151464124 \h </w:instrText>
+              <w:instrText xml:space="preserve"> PAGEREF _Toc152684064 \h </w:instrText>
             </w:r>
             <w:r>
               <w:rPr>
@@ -493,7 +493,7 @@
               <w:lang w:eastAsia="fr-CH"/>
             </w:rPr>
           </w:pPr>
-          <w:hyperlink w:anchor="_Toc151464125" w:history="1">
+          <w:hyperlink w:anchor="_Toc152684065" w:history="1">
             <w:r>
               <w:rPr>
                 <w:rStyle w:val="Lienhypertexte"/>
@@ -520,7 +520,7 @@
                 <w:noProof/>
                 <w:webHidden/>
               </w:rPr>
-              <w:instrText xml:space="preserve"> PAGEREF _Toc151464125 \h </w:instrText>
+              <w:instrText xml:space="preserve"> PAGEREF _Toc152684065 \h </w:instrText>
             </w:r>
             <w:r>
               <w:rPr>
@@ -563,7 +563,7 @@
               <w:lang w:eastAsia="fr-CH"/>
             </w:rPr>
           </w:pPr>
-          <w:hyperlink w:anchor="_Toc151464126" w:history="1">
+          <w:hyperlink w:anchor="_Toc152684066" w:history="1">
             <w:r>
               <w:rPr>
                 <w:rStyle w:val="Lienhypertexte"/>
@@ -590,7 +590,7 @@
                 <w:noProof/>
                 <w:webHidden/>
               </w:rPr>
-              <w:instrText xml:space="preserve"> PAGEREF _Toc151464126 \h </w:instrText>
+              <w:instrText xml:space="preserve"> PAGEREF _Toc152684066 \h </w:instrText>
             </w:r>
             <w:r>
               <w:rPr>
@@ -633,7 +633,7 @@
               <w:lang w:eastAsia="fr-CH"/>
             </w:rPr>
           </w:pPr>
-          <w:hyperlink w:anchor="_Toc151464127" w:history="1">
+          <w:hyperlink w:anchor="_Toc152684067" w:history="1">
             <w:r>
               <w:rPr>
                 <w:rStyle w:val="Lienhypertexte"/>
@@ -660,7 +660,7 @@
                 <w:noProof/>
                 <w:webHidden/>
               </w:rPr>
-              <w:instrText xml:space="preserve"> PAGEREF _Toc151464127 \h </w:instrText>
+              <w:instrText xml:space="preserve"> PAGEREF _Toc152684067 \h </w:instrText>
             </w:r>
             <w:r>
               <w:rPr>
@@ -703,7 +703,7 @@
               <w:lang w:eastAsia="fr-CH"/>
             </w:rPr>
           </w:pPr>
-          <w:hyperlink w:anchor="_Toc151464128" w:history="1">
+          <w:hyperlink w:anchor="_Toc152684068" w:history="1">
             <w:r>
               <w:rPr>
                 <w:rStyle w:val="Lienhypertexte"/>
@@ -730,7 +730,7 @@
                 <w:noProof/>
                 <w:webHidden/>
               </w:rPr>
-              <w:instrText xml:space="preserve"> PAGEREF _Toc151464128 \h </w:instrText>
+              <w:instrText xml:space="preserve"> PAGEREF _Toc152684068 \h </w:instrText>
             </w:r>
             <w:r>
               <w:rPr>
@@ -773,7 +773,7 @@
               <w:lang w:eastAsia="fr-CH"/>
             </w:rPr>
           </w:pPr>
-          <w:hyperlink w:anchor="_Toc151464129" w:history="1">
+          <w:hyperlink w:anchor="_Toc152684069" w:history="1">
             <w:r>
               <w:rPr>
                 <w:rStyle w:val="Lienhypertexte"/>
@@ -800,7 +800,7 @@
                 <w:noProof/>
                 <w:webHidden/>
               </w:rPr>
-              <w:instrText xml:space="preserve"> PAGEREF _Toc151464129 \h </w:instrText>
+              <w:instrText xml:space="preserve"> PAGEREF _Toc152684069 \h </w:instrText>
             </w:r>
             <w:r>
               <w:rPr>
@@ -843,7 +843,7 @@
               <w:lang w:eastAsia="fr-CH"/>
             </w:rPr>
           </w:pPr>
-          <w:hyperlink w:anchor="_Toc151464130" w:history="1">
+          <w:hyperlink w:anchor="_Toc152684070" w:history="1">
             <w:r>
               <w:rPr>
                 <w:rStyle w:val="Lienhypertexte"/>
@@ -870,7 +870,7 @@
                 <w:noProof/>
                 <w:webHidden/>
               </w:rPr>
-              <w:instrText xml:space="preserve"> PAGEREF _Toc151464130 \h </w:instrText>
+              <w:instrText xml:space="preserve"> PAGEREF _Toc152684070 \h </w:instrText>
             </w:r>
             <w:r>
               <w:rPr>
@@ -913,7 +913,7 @@
               <w:lang w:eastAsia="fr-CH"/>
             </w:rPr>
           </w:pPr>
-          <w:hyperlink w:anchor="_Toc151464131" w:history="1">
+          <w:hyperlink w:anchor="_Toc152684071" w:history="1">
             <w:r>
               <w:rPr>
                 <w:rStyle w:val="Lienhypertexte"/>
@@ -940,7 +940,7 @@
                 <w:noProof/>
                 <w:webHidden/>
               </w:rPr>
-              <w:instrText xml:space="preserve"> PAGEREF _Toc151464131 \h </w:instrText>
+              <w:instrText xml:space="preserve"> PAGEREF _Toc152684071 \h </w:instrText>
             </w:r>
             <w:r>
               <w:rPr>
@@ -983,7 +983,7 @@
               <w:lang w:eastAsia="fr-CH"/>
             </w:rPr>
           </w:pPr>
-          <w:hyperlink w:anchor="_Toc151464132" w:history="1">
+          <w:hyperlink w:anchor="_Toc152684072" w:history="1">
             <w:r>
               <w:rPr>
                 <w:rStyle w:val="Lienhypertexte"/>
@@ -1010,7 +1010,7 @@
                 <w:noProof/>
                 <w:webHidden/>
               </w:rPr>
-              <w:instrText xml:space="preserve"> PAGEREF _Toc151464132 \h </w:instrText>
+              <w:instrText xml:space="preserve"> PAGEREF _Toc152684072 \h </w:instrText>
             </w:r>
             <w:r>
               <w:rPr>
@@ -1053,7 +1053,7 @@
               <w:lang w:eastAsia="fr-CH"/>
             </w:rPr>
           </w:pPr>
-          <w:hyperlink w:anchor="_Toc151464133" w:history="1">
+          <w:hyperlink w:anchor="_Toc152684073" w:history="1">
             <w:r>
               <w:rPr>
                 <w:rStyle w:val="Lienhypertexte"/>
@@ -1080,7 +1080,7 @@
                 <w:noProof/>
                 <w:webHidden/>
               </w:rPr>
-              <w:instrText xml:space="preserve"> PAGEREF _Toc151464133 \h </w:instrText>
+              <w:instrText xml:space="preserve"> PAGEREF _Toc152684073 \h </w:instrText>
             </w:r>
             <w:r>
               <w:rPr>
@@ -1123,7 +1123,7 @@
               <w:lang w:eastAsia="fr-CH"/>
             </w:rPr>
           </w:pPr>
-          <w:hyperlink w:anchor="_Toc151464134" w:history="1">
+          <w:hyperlink w:anchor="_Toc152684074" w:history="1">
             <w:r>
               <w:rPr>
                 <w:rStyle w:val="Lienhypertexte"/>
@@ -1150,7 +1150,7 @@
                 <w:noProof/>
                 <w:webHidden/>
               </w:rPr>
-              <w:instrText xml:space="preserve"> PAGEREF _Toc151464134 \h </w:instrText>
+              <w:instrText xml:space="preserve"> PAGEREF _Toc152684074 \h </w:instrText>
             </w:r>
             <w:r>
               <w:rPr>
@@ -1193,7 +1193,7 @@
               <w:lang w:eastAsia="fr-CH"/>
             </w:rPr>
           </w:pPr>
-          <w:hyperlink w:anchor="_Toc151464135" w:history="1">
+          <w:hyperlink w:anchor="_Toc152684075" w:history="1">
             <w:r>
               <w:rPr>
                 <w:rStyle w:val="Lienhypertexte"/>
@@ -1220,7 +1220,7 @@
                 <w:noProof/>
                 <w:webHidden/>
               </w:rPr>
-              <w:instrText xml:space="preserve"> PAGEREF _Toc151464135 \h </w:instrText>
+              <w:instrText xml:space="preserve"> PAGEREF _Toc152684075 \h </w:instrText>
             </w:r>
             <w:r>
               <w:rPr>
@@ -1263,7 +1263,7 @@
               <w:lang w:eastAsia="fr-CH"/>
             </w:rPr>
           </w:pPr>
-          <w:hyperlink w:anchor="_Toc151464136" w:history="1">
+          <w:hyperlink w:anchor="_Toc152684076" w:history="1">
             <w:r>
               <w:rPr>
                 <w:rStyle w:val="Lienhypertexte"/>
@@ -1290,7 +1290,7 @@
                 <w:noProof/>
                 <w:webHidden/>
               </w:rPr>
-              <w:instrText xml:space="preserve"> PAGEREF _Toc151464136 \h </w:instrText>
+              <w:instrText xml:space="preserve"> PAGEREF _Toc152684076 \h </w:instrText>
             </w:r>
             <w:r>
               <w:rPr>
@@ -1333,13 +1333,27 @@
               <w:lang w:eastAsia="fr-CH"/>
             </w:rPr>
           </w:pPr>
-          <w:hyperlink w:anchor="_Toc151464137" w:history="1">
+          <w:hyperlink w:anchor="_Toc152684077" w:history="1">
             <w:r>
               <w:rPr>
                 <w:rStyle w:val="Lienhypertexte"/>
                 <w:noProof/>
               </w:rPr>
-              <w:t>Informations de mise en pratique</w:t>
+              <w:t>Cré</w:t>
+            </w:r>
+            <w:r>
+              <w:rPr>
+                <w:rStyle w:val="Lienhypertexte"/>
+                <w:noProof/>
+              </w:rPr>
+              <w:t>e</w:t>
+            </w:r>
+            <w:r>
+              <w:rPr>
+                <w:rStyle w:val="Lienhypertexte"/>
+                <w:noProof/>
+              </w:rPr>
+              <w:t>r des classes</w:t>
             </w:r>
             <w:r>
               <w:rPr>
@@ -1360,7 +1374,7 @@
                 <w:noProof/>
                 <w:webHidden/>
               </w:rPr>
-              <w:instrText xml:space="preserve"> PAGEREF _Toc151464137 \h </w:instrText>
+              <w:instrText xml:space="preserve"> PAGEREF _Toc152684077 \h </w:instrText>
             </w:r>
             <w:r>
               <w:rPr>
@@ -1403,13 +1417,13 @@
               <w:lang w:eastAsia="fr-CH"/>
             </w:rPr>
           </w:pPr>
-          <w:hyperlink w:anchor="_Toc151464138" w:history="1">
+          <w:hyperlink w:anchor="_Toc152684078" w:history="1">
             <w:r>
               <w:rPr>
                 <w:rStyle w:val="Lienhypertexte"/>
                 <w:noProof/>
               </w:rPr>
-              <w:t>Lexique</w:t>
+              <w:t>Fonctions fléchées</w:t>
             </w:r>
             <w:r>
               <w:rPr>
@@ -1430,7 +1444,7 @@
                 <w:noProof/>
                 <w:webHidden/>
               </w:rPr>
-              <w:instrText xml:space="preserve"> PAGEREF _Toc151464138 \h </w:instrText>
+              <w:instrText xml:space="preserve"> PAGEREF _Toc152684078 \h </w:instrText>
             </w:r>
             <w:r>
               <w:rPr>
@@ -1473,11 +1487,291 @@
               <w:lang w:eastAsia="fr-CH"/>
             </w:rPr>
           </w:pPr>
-          <w:hyperlink w:anchor="_Toc151464139" w:history="1">
+          <w:hyperlink w:anchor="_Toc152684079" w:history="1">
             <w:r>
               <w:rPr>
                 <w:rStyle w:val="Lienhypertexte"/>
                 <w:noProof/>
+              </w:rPr>
+              <w:t>Import/Export</w:t>
+            </w:r>
+            <w:r>
+              <w:rPr>
+                <w:noProof/>
+                <w:webHidden/>
+              </w:rPr>
+              <w:tab/>
+            </w:r>
+            <w:r>
+              <w:rPr>
+                <w:noProof/>
+                <w:webHidden/>
+              </w:rPr>
+              <w:fldChar w:fldCharType="begin"/>
+            </w:r>
+            <w:r>
+              <w:rPr>
+                <w:noProof/>
+                <w:webHidden/>
+              </w:rPr>
+              <w:instrText xml:space="preserve"> PAGEREF _Toc152684079 \h </w:instrText>
+            </w:r>
+            <w:r>
+              <w:rPr>
+                <w:noProof/>
+                <w:webHidden/>
+              </w:rPr>
+            </w:r>
+            <w:r>
+              <w:rPr>
+                <w:noProof/>
+                <w:webHidden/>
+              </w:rPr>
+              <w:fldChar w:fldCharType="separate"/>
+            </w:r>
+            <w:r>
+              <w:rPr>
+                <w:noProof/>
+                <w:webHidden/>
+              </w:rPr>
+              <w:t>20</w:t>
+            </w:r>
+            <w:r>
+              <w:rPr>
+                <w:noProof/>
+                <w:webHidden/>
+              </w:rPr>
+              <w:fldChar w:fldCharType="end"/>
+            </w:r>
+          </w:hyperlink>
+        </w:p>
+        <w:p>
+          <w:pPr>
+            <w:pStyle w:val="TM1"/>
+            <w:tabs>
+              <w:tab w:val="right" w:leader="dot" w:pos="9062"/>
+            </w:tabs>
+            <w:rPr>
+              <w:rFonts w:eastAsiaTheme="minorEastAsia"/>
+              <w:noProof/>
+              <w:lang w:eastAsia="fr-CH"/>
+            </w:rPr>
+          </w:pPr>
+          <w:hyperlink w:anchor="_Toc152684080" w:history="1">
+            <w:r>
+              <w:rPr>
+                <w:rStyle w:val="Lienhypertexte"/>
+                <w:noProof/>
+              </w:rPr>
+              <w:t>Décomposer un tableau (rest)</w:t>
+            </w:r>
+            <w:r>
+              <w:rPr>
+                <w:noProof/>
+                <w:webHidden/>
+              </w:rPr>
+              <w:tab/>
+            </w:r>
+            <w:r>
+              <w:rPr>
+                <w:noProof/>
+                <w:webHidden/>
+              </w:rPr>
+              <w:fldChar w:fldCharType="begin"/>
+            </w:r>
+            <w:r>
+              <w:rPr>
+                <w:noProof/>
+                <w:webHidden/>
+              </w:rPr>
+              <w:instrText xml:space="preserve"> PAGEREF _Toc152684080 \h </w:instrText>
+            </w:r>
+            <w:r>
+              <w:rPr>
+                <w:noProof/>
+                <w:webHidden/>
+              </w:rPr>
+            </w:r>
+            <w:r>
+              <w:rPr>
+                <w:noProof/>
+                <w:webHidden/>
+              </w:rPr>
+              <w:fldChar w:fldCharType="separate"/>
+            </w:r>
+            <w:r>
+              <w:rPr>
+                <w:noProof/>
+                <w:webHidden/>
+              </w:rPr>
+              <w:t>21</w:t>
+            </w:r>
+            <w:r>
+              <w:rPr>
+                <w:noProof/>
+                <w:webHidden/>
+              </w:rPr>
+              <w:fldChar w:fldCharType="end"/>
+            </w:r>
+          </w:hyperlink>
+        </w:p>
+        <w:p>
+          <w:pPr>
+            <w:pStyle w:val="TM1"/>
+            <w:tabs>
+              <w:tab w:val="right" w:leader="dot" w:pos="9062"/>
+            </w:tabs>
+            <w:rPr>
+              <w:rFonts w:eastAsiaTheme="minorEastAsia"/>
+              <w:noProof/>
+              <w:lang w:eastAsia="fr-CH"/>
+            </w:rPr>
+          </w:pPr>
+          <w:hyperlink w:anchor="_Toc152684081" w:history="1">
+            <w:r>
+              <w:rPr>
+                <w:rStyle w:val="Lienhypertexte"/>
+                <w:noProof/>
+              </w:rPr>
+              <w:t>Informations de mise en pratique</w:t>
+            </w:r>
+            <w:r>
+              <w:rPr>
+                <w:noProof/>
+                <w:webHidden/>
+              </w:rPr>
+              <w:tab/>
+            </w:r>
+            <w:r>
+              <w:rPr>
+                <w:noProof/>
+                <w:webHidden/>
+              </w:rPr>
+              <w:fldChar w:fldCharType="begin"/>
+            </w:r>
+            <w:r>
+              <w:rPr>
+                <w:noProof/>
+                <w:webHidden/>
+              </w:rPr>
+              <w:instrText xml:space="preserve"> PAGEREF _Toc152684081 \h </w:instrText>
+            </w:r>
+            <w:r>
+              <w:rPr>
+                <w:noProof/>
+                <w:webHidden/>
+              </w:rPr>
+            </w:r>
+            <w:r>
+              <w:rPr>
+                <w:noProof/>
+                <w:webHidden/>
+              </w:rPr>
+              <w:fldChar w:fldCharType="separate"/>
+            </w:r>
+            <w:r>
+              <w:rPr>
+                <w:noProof/>
+                <w:webHidden/>
+              </w:rPr>
+              <w:t>22</w:t>
+            </w:r>
+            <w:r>
+              <w:rPr>
+                <w:noProof/>
+                <w:webHidden/>
+              </w:rPr>
+              <w:fldChar w:fldCharType="end"/>
+            </w:r>
+          </w:hyperlink>
+        </w:p>
+        <w:p>
+          <w:pPr>
+            <w:pStyle w:val="TM1"/>
+            <w:tabs>
+              <w:tab w:val="right" w:leader="dot" w:pos="9062"/>
+            </w:tabs>
+            <w:rPr>
+              <w:rFonts w:eastAsiaTheme="minorEastAsia"/>
+              <w:noProof/>
+              <w:lang w:eastAsia="fr-CH"/>
+            </w:rPr>
+          </w:pPr>
+          <w:hyperlink w:anchor="_Toc152684082" w:history="1">
+            <w:r>
+              <w:rPr>
+                <w:rStyle w:val="Lienhypertexte"/>
+                <w:noProof/>
+              </w:rPr>
+              <w:t>Lexique</w:t>
+            </w:r>
+            <w:r>
+              <w:rPr>
+                <w:noProof/>
+                <w:webHidden/>
+              </w:rPr>
+              <w:tab/>
+            </w:r>
+            <w:r>
+              <w:rPr>
+                <w:noProof/>
+                <w:webHidden/>
+              </w:rPr>
+              <w:fldChar w:fldCharType="begin"/>
+            </w:r>
+            <w:r>
+              <w:rPr>
+                <w:noProof/>
+                <w:webHidden/>
+              </w:rPr>
+              <w:instrText xml:space="preserve"> PAGEREF _Toc152684082 \h </w:instrText>
+            </w:r>
+            <w:r>
+              <w:rPr>
+                <w:noProof/>
+                <w:webHidden/>
+              </w:rPr>
+            </w:r>
+            <w:r>
+              <w:rPr>
+                <w:noProof/>
+                <w:webHidden/>
+              </w:rPr>
+              <w:fldChar w:fldCharType="separate"/>
+            </w:r>
+            <w:r>
+              <w:rPr>
+                <w:noProof/>
+                <w:webHidden/>
+              </w:rPr>
+              <w:t>23</w:t>
+            </w:r>
+            <w:r>
+              <w:rPr>
+                <w:noProof/>
+                <w:webHidden/>
+              </w:rPr>
+              <w:fldChar w:fldCharType="end"/>
+            </w:r>
+          </w:hyperlink>
+        </w:p>
+        <w:p>
+          <w:pPr>
+            <w:pStyle w:val="TM1"/>
+            <w:tabs>
+              <w:tab w:val="right" w:leader="dot" w:pos="9062"/>
+            </w:tabs>
+            <w:rPr>
+              <w:rFonts w:eastAsiaTheme="minorEastAsia"/>
+              <w:noProof/>
+              <w:lang w:eastAsia="fr-CH"/>
+            </w:rPr>
+          </w:pPr>
+          <w:hyperlink w:anchor="_Toc152684083" w:history="1">
+            <w:r>
+              <w:rPr>
+                <w:rStyle w:val="Lienhypertexte"/>
+                <w:noProof/>
                 <w:lang w:val="de-CH"/>
               </w:rPr>
               <w:t>Webographie</w:t>
@@ -1501,7 +1795,7 @@
                 <w:noProof/>
                 <w:webHidden/>
               </w:rPr>
-              <w:instrText xml:space="preserve"> PAGEREF _Toc151464139 \h </w:instrText>
+              <w:instrText xml:space="preserve"> PAGEREF _Toc152684083 \h </w:instrText>
             </w:r>
             <w:r>
               <w:rPr>
@@ -1521,7 +1815,7 @@
                 <w:noProof/>
                 <w:webHidden/>
               </w:rPr>
-              <w:t>20</w:t>
+              <w:t>24</w:t>
             </w:r>
             <w:r>
               <w:rPr>
@@ -1570,7 +1864,7 @@
           <w:sz w:val="48"/>
         </w:rPr>
       </w:pPr>
-      <w:bookmarkStart w:id="0" w:name="_Toc151464119"/>
+      <w:bookmarkStart w:id="0" w:name="_Toc152684059"/>
       <w:r>
         <w:rPr>
           <w:sz w:val="48"/>
@@ -1654,7 +1948,7 @@
           <w:sz w:val="48"/>
         </w:rPr>
       </w:pPr>
-      <w:bookmarkStart w:id="1" w:name="_Toc151464120"/>
+      <w:bookmarkStart w:id="1" w:name="_Toc152684060"/>
       <w:r>
         <w:rPr>
           <w:sz w:val="48"/>
@@ -2473,7 +2767,7 @@
         <w:spacing w:after="240"/>
         <w:jc w:val="center"/>
       </w:pPr>
-      <w:bookmarkStart w:id="3" w:name="_Toc151464121"/>
+      <w:bookmarkStart w:id="3" w:name="_Toc152684061"/>
       <w:r>
         <w:lastRenderedPageBreak/>
         <w:t>Voir les erreurs</w:t>
@@ -2486,7 +2780,7 @@
         <w:spacing w:after="120"/>
         <w:jc w:val="center"/>
       </w:pPr>
-      <w:bookmarkStart w:id="4" w:name="_Toc151464122"/>
+      <w:bookmarkStart w:id="4" w:name="_Toc152684062"/>
       <w:r>
         <w:t>Console de développement</w:t>
       </w:r>
@@ -2543,7 +2837,7 @@
         <w:pStyle w:val="Titre1"/>
         <w:jc w:val="center"/>
       </w:pPr>
-      <w:bookmarkStart w:id="5" w:name="_Toc151464123"/>
+      <w:bookmarkStart w:id="5" w:name="_Toc152684063"/>
       <w:r>
         <w:lastRenderedPageBreak/>
         <w:t>Coder en JavaScript</w:t>
@@ -2555,7 +2849,7 @@
         <w:pStyle w:val="Titre2"/>
         <w:jc w:val="center"/>
       </w:pPr>
-      <w:bookmarkStart w:id="6" w:name="_Toc151464124"/>
+      <w:bookmarkStart w:id="6" w:name="_Toc152684064"/>
       <w:r>
         <w:t>Comment lancer un code</w:t>
       </w:r>
@@ -2692,7 +2986,7 @@
         <w:spacing w:after="240"/>
         <w:jc w:val="center"/>
       </w:pPr>
-      <w:bookmarkStart w:id="7" w:name="_Toc151464125"/>
+      <w:bookmarkStart w:id="7" w:name="_Toc152684065"/>
       <w:r>
         <w:lastRenderedPageBreak/>
         <w:t>Structure d’un code</w:t>
@@ -2805,7 +3099,7 @@
         <w:pStyle w:val="Titre2"/>
         <w:jc w:val="center"/>
       </w:pPr>
-      <w:bookmarkStart w:id="9" w:name="_Toc151464126"/>
+      <w:bookmarkStart w:id="9" w:name="_Toc152684066"/>
       <w:r>
         <w:lastRenderedPageBreak/>
         <w:t>Variables</w:t>
@@ -3492,7 +3786,7 @@
         <w:pStyle w:val="Titre2"/>
         <w:jc w:val="center"/>
       </w:pPr>
-      <w:bookmarkStart w:id="10" w:name="_Toc151464127"/>
+      <w:bookmarkStart w:id="10" w:name="_Toc152684067"/>
       <w:r>
         <w:lastRenderedPageBreak/>
         <w:t>Variables 2</w:t>
@@ -3547,7 +3841,7 @@
         <w:pStyle w:val="Titre2"/>
         <w:jc w:val="center"/>
       </w:pPr>
-      <w:bookmarkStart w:id="11" w:name="_Toc151464128"/>
+      <w:bookmarkStart w:id="11" w:name="_Toc152684068"/>
       <w:r>
         <w:lastRenderedPageBreak/>
         <w:t>Objets</w:t>
@@ -3933,7 +4227,7 @@
         <w:pStyle w:val="Titre2"/>
         <w:jc w:val="center"/>
       </w:pPr>
-      <w:bookmarkStart w:id="12" w:name="_Toc151464129"/>
+      <w:bookmarkStart w:id="12" w:name="_Toc152684069"/>
       <w:r>
         <w:lastRenderedPageBreak/>
         <w:t>Conversion Variables</w:t>
@@ -4010,27 +4304,14 @@
         <w:pStyle w:val="Lgende"/>
         <w:jc w:val="center"/>
       </w:pPr>
-      <w:r>
-        <w:fldChar w:fldCharType="begin"/>
-      </w:r>
-      <w:r>
-        <w:instrText xml:space="preserve"> SEQ Figure \* ARABIC </w:instrText>
-      </w:r>
-      <w:r>
-        <w:fldChar w:fldCharType="separate"/>
-      </w:r>
-      <w:r>
-        <w:rPr>
-          <w:noProof/>
-        </w:rPr>
-        <w:t>1</w:t>
-      </w:r>
-      <w:r>
-        <w:rPr>
-          <w:noProof/>
-        </w:rPr>
-        <w:fldChar w:fldCharType="end"/>
-      </w:r>
+      <w:fldSimple w:instr=" SEQ Figure \* ARABIC ">
+        <w:r>
+          <w:rPr>
+            <w:noProof/>
+          </w:rPr>
+          <w:t>1</w:t>
+        </w:r>
+      </w:fldSimple>
       <w:r>
         <w:t xml:space="preserve"> – Cas de conversion spécifique</w:t>
       </w:r>
@@ -4076,7 +4357,7 @@
         <w:pStyle w:val="Titre2"/>
         <w:jc w:val="center"/>
       </w:pPr>
-      <w:bookmarkStart w:id="13" w:name="_Toc151464130"/>
+      <w:bookmarkStart w:id="13" w:name="_Toc152684070"/>
       <w:r>
         <w:lastRenderedPageBreak/>
         <w:t>Opérateur</w:t>
@@ -4323,27 +4604,14 @@
         <w:pStyle w:val="Lgende"/>
         <w:jc w:val="center"/>
       </w:pPr>
-      <w:r>
-        <w:fldChar w:fldCharType="begin"/>
-      </w:r>
-      <w:r>
-        <w:instrText xml:space="preserve"> SEQ Figure \* ARABIC </w:instrText>
-      </w:r>
-      <w:r>
-        <w:fldChar w:fldCharType="separate"/>
-      </w:r>
-      <w:r>
-        <w:rPr>
-          <w:noProof/>
-        </w:rPr>
-        <w:t>2</w:t>
-      </w:r>
-      <w:r>
-        <w:rPr>
-          <w:noProof/>
-        </w:rPr>
-        <w:fldChar w:fldCharType="end"/>
-      </w:r>
+      <w:fldSimple w:instr=" SEQ Figure \* ARABIC ">
+        <w:r>
+          <w:rPr>
+            <w:noProof/>
+          </w:rPr>
+          <w:t>2</w:t>
+        </w:r>
+      </w:fldSimple>
       <w:r>
         <w:t xml:space="preserve"> – Bout de code et son rendu</w:t>
       </w:r>
@@ -4407,27 +4675,14 @@
         <w:pStyle w:val="Lgende"/>
         <w:jc w:val="center"/>
       </w:pPr>
-      <w:r>
-        <w:fldChar w:fldCharType="begin"/>
-      </w:r>
-      <w:r>
-        <w:instrText xml:space="preserve"> SEQ Figure \* ARABIC </w:instrText>
-      </w:r>
-      <w:r>
-        <w:fldChar w:fldCharType="separate"/>
-      </w:r>
-      <w:r>
-        <w:rPr>
-          <w:noProof/>
-        </w:rPr>
-        <w:t>3</w:t>
-      </w:r>
-      <w:r>
-        <w:rPr>
-          <w:noProof/>
-        </w:rPr>
-        <w:fldChar w:fldCharType="end"/>
-      </w:r>
+      <w:fldSimple w:instr=" SEQ Figure \* ARABIC ">
+        <w:r>
+          <w:rPr>
+            <w:noProof/>
+          </w:rPr>
+          <w:t>3</w:t>
+        </w:r>
+      </w:fldSimple>
       <w:r>
         <w:t xml:space="preserve"> – Bout de code et son rendu</w:t>
       </w:r>
@@ -4440,7 +4695,7 @@
         <w:pStyle w:val="Titre2"/>
         <w:jc w:val="center"/>
       </w:pPr>
-      <w:bookmarkStart w:id="15" w:name="_Toc151464131"/>
+      <w:bookmarkStart w:id="15" w:name="_Toc152684071"/>
       <w:r>
         <w:lastRenderedPageBreak/>
         <w:t>Interactions</w:t>
@@ -4589,27 +4844,14 @@
         <w:pStyle w:val="Lgende"/>
         <w:jc w:val="center"/>
       </w:pPr>
-      <w:r>
-        <w:fldChar w:fldCharType="begin"/>
-      </w:r>
-      <w:r>
-        <w:instrText xml:space="preserve"> SEQ Figure \* ARABIC </w:instrText>
-      </w:r>
-      <w:r>
-        <w:fldChar w:fldCharType="separate"/>
-      </w:r>
-      <w:r>
-        <w:rPr>
-          <w:noProof/>
-        </w:rPr>
-        <w:t>4</w:t>
-      </w:r>
-      <w:r>
-        <w:rPr>
-          <w:noProof/>
-        </w:rPr>
-        <w:fldChar w:fldCharType="end"/>
-      </w:r>
+      <w:fldSimple w:instr=" SEQ Figure \* ARABIC ">
+        <w:r>
+          <w:rPr>
+            <w:noProof/>
+          </w:rPr>
+          <w:t>4</w:t>
+        </w:r>
+      </w:fldSimple>
       <w:r>
         <w:t xml:space="preserve"> –Demander l’âge puis l’afficher</w:t>
       </w:r>
@@ -4648,7 +4890,7 @@
         <w:pStyle w:val="Titre2"/>
         <w:jc w:val="center"/>
       </w:pPr>
-      <w:bookmarkStart w:id="16" w:name="_Toc151464132"/>
+      <w:bookmarkStart w:id="16" w:name="_Toc152684072"/>
       <w:r>
         <w:lastRenderedPageBreak/>
         <w:t>Boucles</w:t>
@@ -4759,7 +5001,7 @@
         <w:pStyle w:val="Titre2"/>
         <w:jc w:val="center"/>
       </w:pPr>
-      <w:bookmarkStart w:id="17" w:name="_Toc151464133"/>
+      <w:bookmarkStart w:id="17" w:name="_Toc152684073"/>
       <w:r>
         <w:lastRenderedPageBreak/>
         <w:t>Fonctions</w:t>
@@ -5038,7 +5280,7 @@
         <w:pStyle w:val="Titre1"/>
         <w:jc w:val="center"/>
       </w:pPr>
-      <w:bookmarkStart w:id="18" w:name="_Toc151464134"/>
+      <w:bookmarkStart w:id="18" w:name="_Toc152684074"/>
       <w:r>
         <w:lastRenderedPageBreak/>
         <w:t>Débogage de code</w:t>
@@ -5050,7 +5292,7 @@
         <w:pStyle w:val="Titre2"/>
         <w:jc w:val="center"/>
       </w:pPr>
-      <w:bookmarkStart w:id="19" w:name="_Toc151464135"/>
+      <w:bookmarkStart w:id="19" w:name="_Toc152684075"/>
       <w:r>
         <w:t>Dans le navigateur</w:t>
       </w:r>
@@ -5112,7 +5354,7 @@
         <w:pStyle w:val="Titre1"/>
         <w:jc w:val="center"/>
       </w:pPr>
-      <w:bookmarkStart w:id="20" w:name="_Toc151464136"/>
+      <w:bookmarkStart w:id="20" w:name="_Toc152684076"/>
       <w:r>
         <w:lastRenderedPageBreak/>
         <w:t>Bonnes pratiques</w:t>
@@ -5241,14 +5483,233 @@
         <w:pStyle w:val="Titre1"/>
         <w:jc w:val="center"/>
       </w:pPr>
+      <w:bookmarkStart w:id="21" w:name="_Toc152684077"/>
       <w:r>
         <w:lastRenderedPageBreak/>
         <w:t>Créer des classes</w:t>
       </w:r>
-    </w:p>
-    <w:p>
-      <w:bookmarkStart w:id="21" w:name="_GoBack"/>
       <w:bookmarkEnd w:id="21"/>
+    </w:p>
+    <w:p>
+      <w:r>
+        <w:t>Pour créer une classe :</w:t>
+      </w:r>
+    </w:p>
+    <w:p>
+      <w:pPr>
+        <w:keepNext/>
+        <w:jc w:val="center"/>
+      </w:pPr>
+      <w:r>
+        <w:drawing>
+          <wp:inline distT="0" distB="0" distL="0" distR="0" wp14:anchorId="628AE7DC" wp14:editId="72B706BD">
+            <wp:extent cx="2000529" cy="1657581"/>
+            <wp:effectExtent l="19050" t="19050" r="19050" b="19050"/>
+            <wp:docPr id="14" name="Image 14"/>
+            <wp:cNvGraphicFramePr>
+              <a:graphicFrameLocks xmlns:a="http://schemas.openxmlformats.org/drawingml/2006/main" noChangeAspect="1"/>
+            </wp:cNvGraphicFramePr>
+            <a:graphic xmlns:a="http://schemas.openxmlformats.org/drawingml/2006/main">
+              <a:graphicData uri="http://schemas.openxmlformats.org/drawingml/2006/picture">
+                <pic:pic xmlns:pic="http://schemas.openxmlformats.org/drawingml/2006/picture">
+                  <pic:nvPicPr>
+                    <pic:cNvPr id="1" name=""/>
+                    <pic:cNvPicPr/>
+                  </pic:nvPicPr>
+                  <pic:blipFill>
+                    <a:blip r:embed="rId25"/>
+                    <a:stretch>
+                      <a:fillRect/>
+                    </a:stretch>
+                  </pic:blipFill>
+                  <pic:spPr>
+                    <a:xfrm>
+                      <a:off x="0" y="0"/>
+                      <a:ext cx="2000529" cy="1657581"/>
+                    </a:xfrm>
+                    <a:prstGeom prst="rect">
+                      <a:avLst/>
+                    </a:prstGeom>
+                    <a:ln>
+                      <a:solidFill>
+                        <a:schemeClr val="bg1">
+                          <a:lumMod val="50000"/>
+                        </a:schemeClr>
+                      </a:solidFill>
+                    </a:ln>
+                  </pic:spPr>
+                </pic:pic>
+              </a:graphicData>
+            </a:graphic>
+          </wp:inline>
+        </w:drawing>
+      </w:r>
+    </w:p>
+    <w:p>
+      <w:pPr>
+        <w:pStyle w:val="Lgende"/>
+        <w:jc w:val="center"/>
+      </w:pPr>
+      <w:fldSimple w:instr=" SEQ Figure \* ARABIC ">
+        <w:r>
+          <w:rPr>
+            <w:noProof/>
+          </w:rPr>
+          <w:t>5</w:t>
+        </w:r>
+      </w:fldSimple>
+      <w:r>
+        <w:t xml:space="preserve"> - création d'une classe</w:t>
+      </w:r>
+    </w:p>
+    <w:p>
+      <w:r>
+        <w:t>Pour instancier une classe :</w:t>
+      </w:r>
+    </w:p>
+    <w:p>
+      <w:pPr>
+        <w:keepNext/>
+        <w:jc w:val="center"/>
+      </w:pPr>
+      <w:r>
+        <w:drawing>
+          <wp:inline distT="0" distB="0" distL="0" distR="0" wp14:anchorId="32A3A58A" wp14:editId="0B72B417">
+            <wp:extent cx="1009791" cy="304843"/>
+            <wp:effectExtent l="19050" t="19050" r="19050" b="19050"/>
+            <wp:docPr id="15" name="Image 15"/>
+            <wp:cNvGraphicFramePr>
+              <a:graphicFrameLocks xmlns:a="http://schemas.openxmlformats.org/drawingml/2006/main" noChangeAspect="1"/>
+            </wp:cNvGraphicFramePr>
+            <a:graphic xmlns:a="http://schemas.openxmlformats.org/drawingml/2006/main">
+              <a:graphicData uri="http://schemas.openxmlformats.org/drawingml/2006/picture">
+                <pic:pic xmlns:pic="http://schemas.openxmlformats.org/drawingml/2006/picture">
+                  <pic:nvPicPr>
+                    <pic:cNvPr id="1" name=""/>
+                    <pic:cNvPicPr/>
+                  </pic:nvPicPr>
+                  <pic:blipFill>
+                    <a:blip r:embed="rId26"/>
+                    <a:stretch>
+                      <a:fillRect/>
+                    </a:stretch>
+                  </pic:blipFill>
+                  <pic:spPr>
+                    <a:xfrm>
+                      <a:off x="0" y="0"/>
+                      <a:ext cx="1009791" cy="304843"/>
+                    </a:xfrm>
+                    <a:prstGeom prst="rect">
+                      <a:avLst/>
+                    </a:prstGeom>
+                    <a:ln>
+                      <a:solidFill>
+                        <a:schemeClr val="bg1">
+                          <a:lumMod val="50000"/>
+                        </a:schemeClr>
+                      </a:solidFill>
+                    </a:ln>
+                  </pic:spPr>
+                </pic:pic>
+              </a:graphicData>
+            </a:graphic>
+          </wp:inline>
+        </w:drawing>
+      </w:r>
+    </w:p>
+    <w:p>
+      <w:pPr>
+        <w:pStyle w:val="Lgende"/>
+        <w:jc w:val="center"/>
+      </w:pPr>
+      <w:fldSimple w:instr=" SEQ Figure \* ARABIC ">
+        <w:r>
+          <w:rPr>
+            <w:noProof/>
+          </w:rPr>
+          <w:t>6</w:t>
+        </w:r>
+      </w:fldSimple>
+      <w:r>
+        <w:t xml:space="preserve"> - selon le constructeur on peut rajouter des données</w:t>
+      </w:r>
+    </w:p>
+    <w:p>
+      <w:r>
+        <w:t>Une c</w:t>
+      </w:r>
+      <w:r>
+        <w:t>lasse est une sorte de fonction, les méthodes de la classe sont utilisables avec un « . » :</w:t>
+      </w:r>
+    </w:p>
+    <w:p>
+      <w:pPr>
+        <w:keepNext/>
+        <w:jc w:val="center"/>
+      </w:pPr>
+      <w:r>
+        <w:drawing>
+          <wp:inline distT="0" distB="0" distL="0" distR="0" wp14:anchorId="0FD9DC62" wp14:editId="577C1993">
+            <wp:extent cx="1428949" cy="790685"/>
+            <wp:effectExtent l="19050" t="19050" r="19050" b="28575"/>
+            <wp:docPr id="16" name="Image 16"/>
+            <wp:cNvGraphicFramePr>
+              <a:graphicFrameLocks xmlns:a="http://schemas.openxmlformats.org/drawingml/2006/main" noChangeAspect="1"/>
+            </wp:cNvGraphicFramePr>
+            <a:graphic xmlns:a="http://schemas.openxmlformats.org/drawingml/2006/main">
+              <a:graphicData uri="http://schemas.openxmlformats.org/drawingml/2006/picture">
+                <pic:pic xmlns:pic="http://schemas.openxmlformats.org/drawingml/2006/picture">
+                  <pic:nvPicPr>
+                    <pic:cNvPr id="1" name=""/>
+                    <pic:cNvPicPr/>
+                  </pic:nvPicPr>
+                  <pic:blipFill>
+                    <a:blip r:embed="rId27"/>
+                    <a:stretch>
+                      <a:fillRect/>
+                    </a:stretch>
+                  </pic:blipFill>
+                  <pic:spPr>
+                    <a:xfrm>
+                      <a:off x="0" y="0"/>
+                      <a:ext cx="1428949" cy="790685"/>
+                    </a:xfrm>
+                    <a:prstGeom prst="rect">
+                      <a:avLst/>
+                    </a:prstGeom>
+                    <a:ln>
+                      <a:solidFill>
+                        <a:schemeClr val="bg1">
+                          <a:lumMod val="50000"/>
+                        </a:schemeClr>
+                      </a:solidFill>
+                    </a:ln>
+                  </pic:spPr>
+                </pic:pic>
+              </a:graphicData>
+            </a:graphic>
+          </wp:inline>
+        </w:drawing>
+      </w:r>
+    </w:p>
+    <w:p>
+      <w:pPr>
+        <w:pStyle w:val="Lgende"/>
+        <w:jc w:val="center"/>
+      </w:pPr>
+      <w:fldSimple w:instr=" SEQ Figure \* ARABIC ">
+        <w:r>
+          <w:rPr>
+            <w:noProof/>
+          </w:rPr>
+          <w:t>7</w:t>
+        </w:r>
+      </w:fldSimple>
+      <w:r>
+        <w:t xml:space="preserve"> - Appeler la méthode d'une classe</w:t>
+      </w:r>
+      <w:bookmarkStart w:id="22" w:name="_GoBack"/>
+      <w:bookmarkEnd w:id="22"/>
     </w:p>
     <w:p>
       <w:r>
@@ -5260,10 +5721,12 @@
         <w:pStyle w:val="Titre1"/>
         <w:jc w:val="center"/>
       </w:pPr>
+      <w:bookmarkStart w:id="23" w:name="_Toc152684078"/>
       <w:r>
         <w:lastRenderedPageBreak/>
         <w:t>Fonctions fléchées</w:t>
       </w:r>
+      <w:bookmarkEnd w:id="23"/>
     </w:p>
     <w:p/>
     <w:p>
@@ -5276,10 +5739,12 @@
         <w:pStyle w:val="Titre1"/>
         <w:jc w:val="center"/>
       </w:pPr>
+      <w:bookmarkStart w:id="24" w:name="_Toc152684079"/>
       <w:r>
         <w:lastRenderedPageBreak/>
         <w:t>Import/Export</w:t>
       </w:r>
+      <w:bookmarkEnd w:id="24"/>
     </w:p>
     <w:p/>
     <w:p>
@@ -5292,10 +5757,12 @@
         <w:pStyle w:val="Titre1"/>
         <w:jc w:val="center"/>
       </w:pPr>
+      <w:bookmarkStart w:id="25" w:name="_Toc152684080"/>
       <w:r>
         <w:lastRenderedPageBreak/>
         <w:t>Décomposer un tableau (rest)</w:t>
       </w:r>
+      <w:bookmarkEnd w:id="25"/>
     </w:p>
     <w:p/>
     <w:p>
@@ -5308,12 +5775,12 @@
         <w:pStyle w:val="Titre1"/>
         <w:jc w:val="center"/>
       </w:pPr>
-      <w:bookmarkStart w:id="22" w:name="_Toc151464137"/>
+      <w:bookmarkStart w:id="26" w:name="_Toc152684081"/>
       <w:r>
         <w:lastRenderedPageBreak/>
         <w:t>Informations de mise en pratique</w:t>
       </w:r>
-      <w:bookmarkEnd w:id="22"/>
+      <w:bookmarkEnd w:id="26"/>
     </w:p>
     <w:p>
       <w:r>
@@ -5481,7 +5948,7 @@
           <w:sz w:val="48"/>
         </w:rPr>
       </w:pPr>
-      <w:bookmarkStart w:id="23" w:name="_Toc151464138"/>
+      <w:bookmarkStart w:id="27" w:name="_Toc152684082"/>
       <w:r>
         <w:rPr>
           <w:sz w:val="48"/>
@@ -5489,7 +5956,7 @@
         <w:lastRenderedPageBreak/>
         <w:t>Lexique</w:t>
       </w:r>
-      <w:bookmarkEnd w:id="23"/>
+      <w:bookmarkEnd w:id="27"/>
     </w:p>
     <w:p>
       <w:pPr>
@@ -5598,7 +6065,7 @@
           <w:lang w:val="de-CH"/>
         </w:rPr>
       </w:pPr>
-      <w:bookmarkStart w:id="24" w:name="_Toc151464139"/>
+      <w:bookmarkStart w:id="28" w:name="_Toc152684083"/>
       <w:r>
         <w:rPr>
           <w:lang w:val="de-CH"/>
@@ -5606,7 +6073,7 @@
         <w:lastRenderedPageBreak/>
         <w:t>Webographie</w:t>
       </w:r>
-      <w:bookmarkEnd w:id="24"/>
+      <w:bookmarkEnd w:id="28"/>
     </w:p>
     <w:p>
       <w:r>
@@ -5624,7 +6091,7 @@
           <w:lang w:val="de-CH"/>
         </w:rPr>
       </w:pPr>
-      <w:hyperlink r:id="rId25" w:history="1">
+      <w:hyperlink r:id="rId28" w:history="1">
         <w:r>
           <w:rPr>
             <w:rStyle w:val="Lienhypertexte"/>
@@ -5656,7 +6123,7 @@
           <w:numId w:val="1"/>
         </w:numPr>
       </w:pPr>
-      <w:hyperlink r:id="rId26" w:anchor="sec-executable-code-and-execution-contexts" w:history="1">
+      <w:hyperlink r:id="rId29" w:anchor="sec-executable-code-and-execution-contexts" w:history="1">
         <w:r>
           <w:rPr>
             <w:rStyle w:val="Lienhypertexte"/>
@@ -5678,7 +6145,7 @@
           <w:numId w:val="1"/>
         </w:numPr>
       </w:pPr>
-      <w:hyperlink r:id="rId27" w:history="1">
+      <w:hyperlink r:id="rId30" w:history="1">
         <w:r>
           <w:rPr>
             <w:rStyle w:val="Lienhypertexte"/>
@@ -5700,7 +6167,7 @@
           <w:numId w:val="1"/>
         </w:numPr>
       </w:pPr>
-      <w:hyperlink r:id="rId28" w:anchor="Mots-cl%C3%A9s" w:history="1">
+      <w:hyperlink r:id="rId31" w:anchor="Mots-cl%C3%A9s" w:history="1">
         <w:r>
           <w:rPr>
             <w:rStyle w:val="Lienhypertexte"/>
@@ -5722,7 +6189,7 @@
           <w:numId w:val="1"/>
         </w:numPr>
       </w:pPr>
-      <w:hyperlink r:id="rId29" w:history="1">
+      <w:hyperlink r:id="rId32" w:history="1">
         <w:r>
           <w:rPr>
             <w:rStyle w:val="Lienhypertexte"/>
@@ -5744,7 +6211,7 @@
           <w:numId w:val="1"/>
         </w:numPr>
       </w:pPr>
-      <w:hyperlink r:id="rId30" w:history="1">
+      <w:hyperlink r:id="rId33" w:history="1">
         <w:r>
           <w:rPr>
             <w:rStyle w:val="Lienhypertexte"/>
@@ -5868,7 +6335,6 @@
         <w:docPartUnique/>
       </w:docPartObj>
     </w:sdtPr>
-    <w:sdtEndPr/>
     <w:sdtContent>
       <w:p>
         <w:pPr>
@@ -5892,7 +6358,7 @@
             <w:noProof/>
             <w:lang w:val="fr-FR"/>
           </w:rPr>
-          <w:t>18</w:t>
+          <w:t>23</w:t>
         </w:r>
         <w:r>
           <w:fldChar w:fldCharType="end"/>
@@ -5908,10 +6374,7 @@
       <w:pStyle w:val="Pieddepage"/>
     </w:pPr>
     <w:r>
-      <w:t>Auteu</w:t>
-    </w:r>
-    <w:r>
-      <w:t>r : Joachim Berchel</w:t>
+      <w:t>Auteur : Joachim Berchel</w:t>
     </w:r>
     <w:r>
       <w:tab/>
@@ -7264,6 +7727,7 @@
     <w:rsidRoot w:val="0005792C"/>
     <w:rsid w:val="0005792C"/>
     <w:rsid w:val="003E68C7"/>
+    <w:rsid w:val="009E382D"/>
   </w:rsids>
   <m:mathPr>
     <m:mathFont m:val="Cambria Math"/>
@@ -7993,7 +8457,7 @@
 </file>
 
 <file path=customXml/itemProps1.xml><?xml version="1.0" encoding="utf-8"?>
-<ds:datastoreItem xmlns:ds="http://schemas.openxmlformats.org/officeDocument/2006/customXml" ds:itemID="{71391B5D-0C72-4B1E-B40A-272FCB53F562}">
+<ds:datastoreItem xmlns:ds="http://schemas.openxmlformats.org/officeDocument/2006/customXml" ds:itemID="{CCD51E32-4130-415E-B7D2-9DEF71619BAF}">
   <ds:schemaRefs>
     <ds:schemaRef ds:uri="http://schemas.openxmlformats.org/officeDocument/2006/bibliography"/>
   </ds:schemaRefs>

</xml_diff>

<commit_message>
draw the head of the snake in a different color
</commit_message>
<xml_diff>
--- a/doc/Memo_Javascript.docx
+++ b/doc/Memo_Javascript.docx
@@ -13,10 +13,62 @@
     </w:p>
     <w:p>
       <w:pPr>
+        <w:ind w:left="708" w:hanging="708"/>
         <w:jc w:val="center"/>
       </w:pPr>
       <w:r>
-        <w:t>TODO : image</w:t>
+        <w:rPr>
+          <w:noProof/>
+          <w:lang w:eastAsia="fr-CH"/>
+        </w:rPr>
+        <w:drawing>
+          <wp:inline distT="0" distB="0" distL="0" distR="0" wp14:anchorId="09C17592" wp14:editId="0B2C779C">
+            <wp:extent cx="1485900" cy="1485900"/>
+            <wp:effectExtent l="0" t="0" r="0" b="0"/>
+            <wp:docPr id="13" name="Image 13" descr="Javascript Development - Britefish"/>
+            <wp:cNvGraphicFramePr>
+              <a:graphicFrameLocks xmlns:a="http://schemas.openxmlformats.org/drawingml/2006/main" noChangeAspect="1"/>
+            </wp:cNvGraphicFramePr>
+            <a:graphic xmlns:a="http://schemas.openxmlformats.org/drawingml/2006/main">
+              <a:graphicData uri="http://schemas.openxmlformats.org/drawingml/2006/picture">
+                <pic:pic xmlns:pic="http://schemas.openxmlformats.org/drawingml/2006/picture">
+                  <pic:nvPicPr>
+                    <pic:cNvPr id="0" name="Picture 1" descr="Javascript Development - Britefish"/>
+                    <pic:cNvPicPr>
+                      <a:picLocks noChangeAspect="1" noChangeArrowheads="1"/>
+                    </pic:cNvPicPr>
+                  </pic:nvPicPr>
+                  <pic:blipFill>
+                    <a:blip r:embed="rId8" cstate="print">
+                      <a:extLst>
+                        <a:ext uri="{28A0092B-C50C-407E-A947-70E740481C1C}">
+                          <a14:useLocalDpi xmlns:a14="http://schemas.microsoft.com/office/drawing/2010/main" val="0"/>
+                        </a:ext>
+                      </a:extLst>
+                    </a:blip>
+                    <a:srcRect/>
+                    <a:stretch>
+                      <a:fillRect/>
+                    </a:stretch>
+                  </pic:blipFill>
+                  <pic:spPr bwMode="auto">
+                    <a:xfrm>
+                      <a:off x="0" y="0"/>
+                      <a:ext cx="1485900" cy="1485900"/>
+                    </a:xfrm>
+                    <a:prstGeom prst="rect">
+                      <a:avLst/>
+                    </a:prstGeom>
+                    <a:noFill/>
+                    <a:ln>
+                      <a:noFill/>
+                    </a:ln>
+                  </pic:spPr>
+                </pic:pic>
+              </a:graphicData>
+            </a:graphic>
+          </wp:inline>
+        </w:drawing>
       </w:r>
     </w:p>
     <w:sdt>
@@ -1339,21 +1391,7 @@
                 <w:rStyle w:val="Lienhypertexte"/>
                 <w:noProof/>
               </w:rPr>
-              <w:t>Cré</w:t>
-            </w:r>
-            <w:r>
-              <w:rPr>
-                <w:rStyle w:val="Lienhypertexte"/>
-                <w:noProof/>
-              </w:rPr>
-              <w:t>e</w:t>
-            </w:r>
-            <w:r>
-              <w:rPr>
-                <w:rStyle w:val="Lienhypertexte"/>
-                <w:noProof/>
-              </w:rPr>
-              <w:t>r des classes</w:t>
+              <w:t>Créer des classes</w:t>
             </w:r>
             <w:r>
               <w:rPr>
@@ -1841,8 +1879,8 @@
     <w:p>
       <w:pPr>
         <w:sectPr>
-          <w:headerReference w:type="default" r:id="rId8"/>
-          <w:footerReference w:type="default" r:id="rId9"/>
+          <w:headerReference w:type="default" r:id="rId9"/>
+          <w:footerReference w:type="default" r:id="rId10"/>
           <w:pgSz w:w="11906" w:h="16838"/>
           <w:pgMar w:top="1417" w:right="1417" w:bottom="1417" w:left="1417" w:header="708" w:footer="708" w:gutter="0"/>
           <w:cols w:space="708"/>
@@ -1852,6 +1890,7 @@
     </w:p>
     <w:p>
       <w:r>
+        <w:lastRenderedPageBreak/>
         <w:br w:type="page"/>
       </w:r>
     </w:p>
@@ -2744,7 +2783,7 @@
       <w:r>
         <w:t>Pour savoir ce qui n’est plus autorisé en strict mode : « </w:t>
       </w:r>
-      <w:hyperlink r:id="rId12" w:history="1">
+      <w:hyperlink r:id="rId13" w:history="1">
         <w:r>
           <w:rPr>
             <w:rStyle w:val="Lienhypertexte"/>
@@ -3903,7 +3942,7 @@
                     <pic:cNvPicPr/>
                   </pic:nvPicPr>
                   <pic:blipFill>
-                    <a:blip r:embed="rId13"/>
+                    <a:blip r:embed="rId14"/>
                     <a:stretch>
                       <a:fillRect/>
                     </a:stretch>
@@ -3961,7 +4000,7 @@
                     <pic:cNvPicPr/>
                   </pic:nvPicPr>
                   <pic:blipFill>
-                    <a:blip r:embed="rId14"/>
+                    <a:blip r:embed="rId15"/>
                     <a:stretch>
                       <a:fillRect/>
                     </a:stretch>
@@ -4019,7 +4058,7 @@
                     <pic:cNvPicPr/>
                   </pic:nvPicPr>
                   <pic:blipFill>
-                    <a:blip r:embed="rId15"/>
+                    <a:blip r:embed="rId16"/>
                     <a:stretch>
                       <a:fillRect/>
                     </a:stretch>
@@ -4072,7 +4111,7 @@
                     <pic:cNvPicPr/>
                   </pic:nvPicPr>
                   <pic:blipFill>
-                    <a:blip r:embed="rId16"/>
+                    <a:blip r:embed="rId17"/>
                     <a:stretch>
                       <a:fillRect/>
                     </a:stretch>
@@ -4130,7 +4169,7 @@
                     <pic:cNvPicPr/>
                   </pic:nvPicPr>
                   <pic:blipFill>
-                    <a:blip r:embed="rId17"/>
+                    <a:blip r:embed="rId18"/>
                     <a:stretch>
                       <a:fillRect/>
                     </a:stretch>
@@ -4188,7 +4227,7 @@
                     <pic:cNvPicPr/>
                   </pic:nvPicPr>
                   <pic:blipFill>
-                    <a:blip r:embed="rId18"/>
+                    <a:blip r:embed="rId19"/>
                     <a:stretch>
                       <a:fillRect/>
                     </a:stretch>
@@ -4278,7 +4317,7 @@
                     <pic:cNvPicPr/>
                   </pic:nvPicPr>
                   <pic:blipFill>
-                    <a:blip r:embed="rId19"/>
+                    <a:blip r:embed="rId20"/>
                     <a:stretch>
                       <a:fillRect/>
                     </a:stretch>
@@ -4304,14 +4343,27 @@
         <w:pStyle w:val="Lgende"/>
         <w:jc w:val="center"/>
       </w:pPr>
-      <w:fldSimple w:instr=" SEQ Figure \* ARABIC ">
-        <w:r>
-          <w:rPr>
-            <w:noProof/>
-          </w:rPr>
-          <w:t>1</w:t>
-        </w:r>
-      </w:fldSimple>
+      <w:r>
+        <w:fldChar w:fldCharType="begin"/>
+      </w:r>
+      <w:r>
+        <w:instrText xml:space="preserve"> SEQ Figure \* ARABIC </w:instrText>
+      </w:r>
+      <w:r>
+        <w:fldChar w:fldCharType="separate"/>
+      </w:r>
+      <w:r>
+        <w:rPr>
+          <w:noProof/>
+        </w:rPr>
+        <w:t>1</w:t>
+      </w:r>
+      <w:r>
+        <w:rPr>
+          <w:noProof/>
+        </w:rPr>
+        <w:fldChar w:fldCharType="end"/>
+      </w:r>
       <w:r>
         <w:t xml:space="preserve"> – Cas de conversion spécifique</w:t>
       </w:r>
@@ -4571,7 +4623,7 @@
                     <pic:cNvPicPr/>
                   </pic:nvPicPr>
                   <pic:blipFill>
-                    <a:blip r:embed="rId20"/>
+                    <a:blip r:embed="rId21"/>
                     <a:stretch>
                       <a:fillRect/>
                     </a:stretch>
@@ -4604,14 +4656,27 @@
         <w:pStyle w:val="Lgende"/>
         <w:jc w:val="center"/>
       </w:pPr>
-      <w:fldSimple w:instr=" SEQ Figure \* ARABIC ">
-        <w:r>
-          <w:rPr>
-            <w:noProof/>
-          </w:rPr>
-          <w:t>2</w:t>
-        </w:r>
-      </w:fldSimple>
+      <w:r>
+        <w:fldChar w:fldCharType="begin"/>
+      </w:r>
+      <w:r>
+        <w:instrText xml:space="preserve"> SEQ Figure \* ARABIC </w:instrText>
+      </w:r>
+      <w:r>
+        <w:fldChar w:fldCharType="separate"/>
+      </w:r>
+      <w:r>
+        <w:rPr>
+          <w:noProof/>
+        </w:rPr>
+        <w:t>2</w:t>
+      </w:r>
+      <w:r>
+        <w:rPr>
+          <w:noProof/>
+        </w:rPr>
+        <w:fldChar w:fldCharType="end"/>
+      </w:r>
       <w:r>
         <w:t xml:space="preserve"> – Bout de code et son rendu</w:t>
       </w:r>
@@ -4642,7 +4707,7 @@
                     <pic:cNvPicPr/>
                   </pic:nvPicPr>
                   <pic:blipFill>
-                    <a:blip r:embed="rId21"/>
+                    <a:blip r:embed="rId22"/>
                     <a:stretch>
                       <a:fillRect/>
                     </a:stretch>
@@ -4675,14 +4740,27 @@
         <w:pStyle w:val="Lgende"/>
         <w:jc w:val="center"/>
       </w:pPr>
-      <w:fldSimple w:instr=" SEQ Figure \* ARABIC ">
-        <w:r>
-          <w:rPr>
-            <w:noProof/>
-          </w:rPr>
-          <w:t>3</w:t>
-        </w:r>
-      </w:fldSimple>
+      <w:r>
+        <w:fldChar w:fldCharType="begin"/>
+      </w:r>
+      <w:r>
+        <w:instrText xml:space="preserve"> SEQ Figure \* ARABIC </w:instrText>
+      </w:r>
+      <w:r>
+        <w:fldChar w:fldCharType="separate"/>
+      </w:r>
+      <w:r>
+        <w:rPr>
+          <w:noProof/>
+        </w:rPr>
+        <w:t>3</w:t>
+      </w:r>
+      <w:r>
+        <w:rPr>
+          <w:noProof/>
+        </w:rPr>
+        <w:fldChar w:fldCharType="end"/>
+      </w:r>
       <w:r>
         <w:t xml:space="preserve"> – Bout de code et son rendu</w:t>
       </w:r>
@@ -4818,7 +4896,7 @@
                     <pic:cNvPicPr/>
                   </pic:nvPicPr>
                   <pic:blipFill>
-                    <a:blip r:embed="rId22"/>
+                    <a:blip r:embed="rId23"/>
                     <a:stretch>
                       <a:fillRect/>
                     </a:stretch>
@@ -4844,14 +4922,27 @@
         <w:pStyle w:val="Lgende"/>
         <w:jc w:val="center"/>
       </w:pPr>
-      <w:fldSimple w:instr=" SEQ Figure \* ARABIC ">
-        <w:r>
-          <w:rPr>
-            <w:noProof/>
-          </w:rPr>
-          <w:t>4</w:t>
-        </w:r>
-      </w:fldSimple>
+      <w:r>
+        <w:fldChar w:fldCharType="begin"/>
+      </w:r>
+      <w:r>
+        <w:instrText xml:space="preserve"> SEQ Figure \* ARABIC </w:instrText>
+      </w:r>
+      <w:r>
+        <w:fldChar w:fldCharType="separate"/>
+      </w:r>
+      <w:r>
+        <w:rPr>
+          <w:noProof/>
+        </w:rPr>
+        <w:t>4</w:t>
+      </w:r>
+      <w:r>
+        <w:rPr>
+          <w:noProof/>
+        </w:rPr>
+        <w:fldChar w:fldCharType="end"/>
+      </w:r>
       <w:r>
         <w:t xml:space="preserve"> –Demander l’âge puis l’afficher</w:t>
       </w:r>
@@ -5391,7 +5482,7 @@
                     <pic:cNvPicPr/>
                   </pic:nvPicPr>
                   <pic:blipFill>
-                    <a:blip r:embed="rId23"/>
+                    <a:blip r:embed="rId24"/>
                     <a:stretch>
                       <a:fillRect/>
                     </a:stretch>
@@ -5452,7 +5543,7 @@
                     <pic:cNvPicPr/>
                   </pic:nvPicPr>
                   <pic:blipFill>
-                    <a:blip r:embed="rId24"/>
+                    <a:blip r:embed="rId25"/>
                     <a:stretch>
                       <a:fillRect/>
                     </a:stretch>
@@ -5501,6 +5592,10 @@
         <w:jc w:val="center"/>
       </w:pPr>
       <w:r>
+        <w:rPr>
+          <w:noProof/>
+          <w:lang w:eastAsia="fr-CH"/>
+        </w:rPr>
         <w:drawing>
           <wp:inline distT="0" distB="0" distL="0" distR="0" wp14:anchorId="628AE7DC" wp14:editId="72B706BD">
             <wp:extent cx="2000529" cy="1657581"/>
@@ -5517,7 +5612,7 @@
                     <pic:cNvPicPr/>
                   </pic:nvPicPr>
                   <pic:blipFill>
-                    <a:blip r:embed="rId25"/>
+                    <a:blip r:embed="rId26"/>
                     <a:stretch>
                       <a:fillRect/>
                     </a:stretch>
@@ -5550,14 +5645,27 @@
         <w:pStyle w:val="Lgende"/>
         <w:jc w:val="center"/>
       </w:pPr>
-      <w:fldSimple w:instr=" SEQ Figure \* ARABIC ">
-        <w:r>
-          <w:rPr>
-            <w:noProof/>
-          </w:rPr>
-          <w:t>5</w:t>
-        </w:r>
-      </w:fldSimple>
+      <w:r>
+        <w:fldChar w:fldCharType="begin"/>
+      </w:r>
+      <w:r>
+        <w:instrText xml:space="preserve"> SEQ Figure \* ARABIC </w:instrText>
+      </w:r>
+      <w:r>
+        <w:fldChar w:fldCharType="separate"/>
+      </w:r>
+      <w:r>
+        <w:rPr>
+          <w:noProof/>
+        </w:rPr>
+        <w:t>5</w:t>
+      </w:r>
+      <w:r>
+        <w:rPr>
+          <w:noProof/>
+        </w:rPr>
+        <w:fldChar w:fldCharType="end"/>
+      </w:r>
       <w:r>
         <w:t xml:space="preserve"> - création d'une classe</w:t>
       </w:r>
@@ -5573,6 +5681,10 @@
         <w:jc w:val="center"/>
       </w:pPr>
       <w:r>
+        <w:rPr>
+          <w:noProof/>
+          <w:lang w:eastAsia="fr-CH"/>
+        </w:rPr>
         <w:drawing>
           <wp:inline distT="0" distB="0" distL="0" distR="0" wp14:anchorId="32A3A58A" wp14:editId="0B72B417">
             <wp:extent cx="1009791" cy="304843"/>
@@ -5589,7 +5701,7 @@
                     <pic:cNvPicPr/>
                   </pic:nvPicPr>
                   <pic:blipFill>
-                    <a:blip r:embed="rId26"/>
+                    <a:blip r:embed="rId27"/>
                     <a:stretch>
                       <a:fillRect/>
                     </a:stretch>
@@ -5622,14 +5734,27 @@
         <w:pStyle w:val="Lgende"/>
         <w:jc w:val="center"/>
       </w:pPr>
-      <w:fldSimple w:instr=" SEQ Figure \* ARABIC ">
-        <w:r>
-          <w:rPr>
-            <w:noProof/>
-          </w:rPr>
-          <w:t>6</w:t>
-        </w:r>
-      </w:fldSimple>
+      <w:r>
+        <w:fldChar w:fldCharType="begin"/>
+      </w:r>
+      <w:r>
+        <w:instrText xml:space="preserve"> SEQ Figure \* ARABIC </w:instrText>
+      </w:r>
+      <w:r>
+        <w:fldChar w:fldCharType="separate"/>
+      </w:r>
+      <w:r>
+        <w:rPr>
+          <w:noProof/>
+        </w:rPr>
+        <w:t>6</w:t>
+      </w:r>
+      <w:r>
+        <w:rPr>
+          <w:noProof/>
+        </w:rPr>
+        <w:fldChar w:fldCharType="end"/>
+      </w:r>
       <w:r>
         <w:t xml:space="preserve"> - selon le constructeur on peut rajouter des données</w:t>
       </w:r>
@@ -5648,6 +5773,10 @@
         <w:jc w:val="center"/>
       </w:pPr>
       <w:r>
+        <w:rPr>
+          <w:noProof/>
+          <w:lang w:eastAsia="fr-CH"/>
+        </w:rPr>
         <w:drawing>
           <wp:inline distT="0" distB="0" distL="0" distR="0" wp14:anchorId="0FD9DC62" wp14:editId="577C1993">
             <wp:extent cx="1428949" cy="790685"/>
@@ -5664,7 +5793,7 @@
                     <pic:cNvPicPr/>
                   </pic:nvPicPr>
                   <pic:blipFill>
-                    <a:blip r:embed="rId27"/>
+                    <a:blip r:embed="rId28"/>
                     <a:stretch>
                       <a:fillRect/>
                     </a:stretch>
@@ -5697,19 +5826,705 @@
         <w:pStyle w:val="Lgende"/>
         <w:jc w:val="center"/>
       </w:pPr>
-      <w:fldSimple w:instr=" SEQ Figure \* ARABIC ">
+      <w:r>
+        <w:fldChar w:fldCharType="begin"/>
+      </w:r>
+      <w:r>
+        <w:instrText xml:space="preserve"> SEQ Figure \* ARABIC </w:instrText>
+      </w:r>
+      <w:r>
+        <w:fldChar w:fldCharType="separate"/>
+      </w:r>
+      <w:r>
+        <w:rPr>
+          <w:noProof/>
+        </w:rPr>
+        <w:t>7</w:t>
+      </w:r>
+      <w:r>
+        <w:rPr>
+          <w:noProof/>
+        </w:rPr>
+        <w:fldChar w:fldCharType="end"/>
+      </w:r>
+      <w:r>
+        <w:t xml:space="preserve"> - Appeler la méthode d'une classe</w:t>
+      </w:r>
+    </w:p>
+    <w:p>
+      <w:r>
+        <w:br w:type="page"/>
+      </w:r>
+    </w:p>
+    <w:p>
+      <w:pPr>
+        <w:pStyle w:val="Titre1"/>
+        <w:jc w:val="center"/>
+      </w:pPr>
+      <w:bookmarkStart w:id="22" w:name="_Toc152684078"/>
+      <w:r>
+        <w:lastRenderedPageBreak/>
+        <w:t>Fonctions fléchées</w:t>
+      </w:r>
+      <w:bookmarkEnd w:id="22"/>
+    </w:p>
+    <w:p>
+      <w:pPr>
+        <w:rPr>
+          <w:rStyle w:val="CodeHTML"/>
+          <w:rFonts w:ascii="Consolas" w:eastAsiaTheme="majorEastAsia" w:hAnsi="Consolas"/>
+          <w:sz w:val="24"/>
+          <w:szCs w:val="24"/>
+          <w:shd w:val="clear" w:color="auto" w:fill="F7F4F3"/>
+        </w:rPr>
+      </w:pPr>
+      <w:r>
+        <w:t xml:space="preserve">Syntaxe : </w:t>
+      </w:r>
+      <w:r>
+        <w:rPr>
+          <w:rStyle w:val="CodeHTML"/>
+          <w:rFonts w:ascii="Consolas" w:eastAsiaTheme="majorEastAsia" w:hAnsi="Consolas"/>
+          <w:sz w:val="24"/>
+          <w:szCs w:val="24"/>
+          <w:shd w:val="clear" w:color="auto" w:fill="F7F4F3"/>
+        </w:rPr>
+        <w:t>let</w:t>
+      </w:r>
+      <w:r>
+        <w:rPr>
+          <w:rFonts w:ascii="Consolas" w:hAnsi="Consolas"/>
+          <w:color w:val="313130"/>
+          <w:shd w:val="clear" w:color="auto" w:fill="F7F4F3"/>
+        </w:rPr>
+        <w:t xml:space="preserve"> </w:t>
+      </w:r>
+      <w:r>
+        <w:rPr>
+          <w:rStyle w:val="CodeHTML"/>
+          <w:rFonts w:ascii="Consolas" w:eastAsiaTheme="majorEastAsia" w:hAnsi="Consolas"/>
+          <w:sz w:val="24"/>
+          <w:szCs w:val="24"/>
+          <w:shd w:val="clear" w:color="auto" w:fill="F7F4F3"/>
+        </w:rPr>
+        <w:t>func</w:t>
+      </w:r>
+      <w:r>
+        <w:rPr>
+          <w:rFonts w:ascii="Consolas" w:hAnsi="Consolas"/>
+          <w:color w:val="313130"/>
+          <w:shd w:val="clear" w:color="auto" w:fill="F7F4F3"/>
+        </w:rPr>
+        <w:t xml:space="preserve"> </w:t>
+      </w:r>
+      <w:r>
+        <w:rPr>
+          <w:rStyle w:val="CodeHTML"/>
+          <w:rFonts w:ascii="Consolas" w:eastAsiaTheme="majorEastAsia" w:hAnsi="Consolas"/>
+          <w:sz w:val="24"/>
+          <w:szCs w:val="24"/>
+          <w:shd w:val="clear" w:color="auto" w:fill="F7F4F3"/>
+        </w:rPr>
+        <w:t>=</w:t>
+      </w:r>
+      <w:r>
+        <w:rPr>
+          <w:rFonts w:ascii="Consolas" w:hAnsi="Consolas"/>
+          <w:color w:val="313130"/>
+          <w:shd w:val="clear" w:color="auto" w:fill="F7F4F3"/>
+        </w:rPr>
+        <w:t xml:space="preserve"> </w:t>
+      </w:r>
+      <w:r>
+        <w:rPr>
+          <w:rStyle w:val="CodeHTML"/>
+          <w:rFonts w:ascii="Consolas" w:eastAsiaTheme="majorEastAsia" w:hAnsi="Consolas"/>
+          <w:sz w:val="24"/>
+          <w:szCs w:val="24"/>
+          <w:shd w:val="clear" w:color="auto" w:fill="F7F4F3"/>
+        </w:rPr>
+        <w:t>(</w:t>
+      </w:r>
+      <w:r>
+        <w:rPr>
+          <w:rStyle w:val="CodeHTML"/>
+          <w:rFonts w:ascii="Consolas" w:eastAsiaTheme="majorEastAsia" w:hAnsi="Consolas"/>
+          <w:color w:val="313130"/>
+          <w:sz w:val="24"/>
+          <w:szCs w:val="24"/>
+          <w:shd w:val="clear" w:color="auto" w:fill="F7F4F3"/>
+        </w:rPr>
+        <w:t>arg1</w:t>
+      </w:r>
+      <w:r>
+        <w:rPr>
+          <w:rStyle w:val="CodeHTML"/>
+          <w:rFonts w:ascii="Consolas" w:eastAsiaTheme="majorEastAsia" w:hAnsi="Consolas"/>
+          <w:color w:val="313130"/>
+          <w:shd w:val="clear" w:color="auto" w:fill="F7F4F3"/>
+        </w:rPr>
+        <w:t>,</w:t>
+      </w:r>
+      <w:r>
+        <w:rPr>
+          <w:rStyle w:val="CodeHTML"/>
+          <w:rFonts w:ascii="Consolas" w:eastAsiaTheme="majorEastAsia" w:hAnsi="Consolas"/>
+          <w:color w:val="313130"/>
+          <w:sz w:val="24"/>
+          <w:szCs w:val="24"/>
+          <w:shd w:val="clear" w:color="auto" w:fill="F7F4F3"/>
+        </w:rPr>
+        <w:t xml:space="preserve"> arg2</w:t>
+      </w:r>
+      <w:r>
+        <w:rPr>
+          <w:rStyle w:val="CodeHTML"/>
+          <w:rFonts w:ascii="Consolas" w:eastAsiaTheme="majorEastAsia" w:hAnsi="Consolas"/>
+          <w:color w:val="313130"/>
+          <w:shd w:val="clear" w:color="auto" w:fill="F7F4F3"/>
+        </w:rPr>
+        <w:t>,</w:t>
+      </w:r>
+      <w:r>
+        <w:rPr>
+          <w:rStyle w:val="CodeHTML"/>
+          <w:rFonts w:ascii="Consolas" w:eastAsiaTheme="majorEastAsia" w:hAnsi="Consolas"/>
+          <w:color w:val="313130"/>
+          <w:sz w:val="24"/>
+          <w:szCs w:val="24"/>
+          <w:shd w:val="clear" w:color="auto" w:fill="F7F4F3"/>
+        </w:rPr>
+        <w:t xml:space="preserve"> </w:t>
+      </w:r>
+      <w:r>
+        <w:rPr>
+          <w:rStyle w:val="CodeHTML"/>
+          <w:rFonts w:ascii="Consolas" w:eastAsiaTheme="majorEastAsia" w:hAnsi="Consolas"/>
+          <w:color w:val="313130"/>
+          <w:shd w:val="clear" w:color="auto" w:fill="F7F4F3"/>
+        </w:rPr>
+        <w:t>...,</w:t>
+      </w:r>
+      <w:r>
+        <w:rPr>
+          <w:rStyle w:val="CodeHTML"/>
+          <w:rFonts w:ascii="Consolas" w:eastAsiaTheme="majorEastAsia" w:hAnsi="Consolas"/>
+          <w:color w:val="313130"/>
+          <w:sz w:val="24"/>
+          <w:szCs w:val="24"/>
+          <w:shd w:val="clear" w:color="auto" w:fill="F7F4F3"/>
+        </w:rPr>
+        <w:t xml:space="preserve"> argN</w:t>
+      </w:r>
+      <w:r>
+        <w:rPr>
+          <w:rStyle w:val="CodeHTML"/>
+          <w:rFonts w:ascii="Consolas" w:eastAsiaTheme="majorEastAsia" w:hAnsi="Consolas"/>
+          <w:sz w:val="24"/>
+          <w:szCs w:val="24"/>
+          <w:shd w:val="clear" w:color="auto" w:fill="F7F4F3"/>
+        </w:rPr>
+        <w:t>)</w:t>
+      </w:r>
+      <w:r>
+        <w:rPr>
+          <w:rFonts w:ascii="Consolas" w:hAnsi="Consolas"/>
+          <w:color w:val="313130"/>
+          <w:shd w:val="clear" w:color="auto" w:fill="F7F4F3"/>
+        </w:rPr>
+        <w:t xml:space="preserve"> </w:t>
+      </w:r>
+      <w:r>
+        <w:rPr>
+          <w:rStyle w:val="CodeHTML"/>
+          <w:rFonts w:ascii="Consolas" w:eastAsiaTheme="majorEastAsia" w:hAnsi="Consolas"/>
+          <w:sz w:val="24"/>
+          <w:szCs w:val="24"/>
+          <w:shd w:val="clear" w:color="auto" w:fill="F7F4F3"/>
+        </w:rPr>
+        <w:t>=&gt;</w:t>
+      </w:r>
+      <w:r>
+        <w:rPr>
+          <w:rFonts w:ascii="Consolas" w:hAnsi="Consolas"/>
+          <w:color w:val="313130"/>
+          <w:shd w:val="clear" w:color="auto" w:fill="F7F4F3"/>
+        </w:rPr>
+        <w:t xml:space="preserve"> expression</w:t>
+      </w:r>
+      <w:r>
+        <w:rPr>
+          <w:rStyle w:val="CodeHTML"/>
+          <w:rFonts w:ascii="Consolas" w:eastAsiaTheme="majorEastAsia" w:hAnsi="Consolas"/>
+          <w:sz w:val="24"/>
+          <w:szCs w:val="24"/>
+          <w:shd w:val="clear" w:color="auto" w:fill="F7F4F3"/>
+        </w:rPr>
+        <w:t>;</w:t>
+      </w:r>
+    </w:p>
+    <w:p>
+      <w:r>
+        <w:t>C’est une version raccourci de :</w:t>
+      </w:r>
+    </w:p>
+    <w:p>
+      <w:pPr>
+        <w:spacing w:after="0" w:line="240" w:lineRule="auto"/>
+        <w:jc w:val="center"/>
+        <w:rPr>
+          <w:rFonts w:ascii="Consolas" w:eastAsia="Times New Roman" w:hAnsi="Consolas" w:cs="Courier New"/>
+          <w:sz w:val="20"/>
+          <w:szCs w:val="20"/>
+          <w:shd w:val="clear" w:color="auto" w:fill="F7F4F3"/>
+          <w:lang w:eastAsia="fr-CH"/>
+        </w:rPr>
+      </w:pPr>
+      <w:r>
+        <w:rPr>
+          <w:rFonts w:ascii="Consolas" w:eastAsia="Times New Roman" w:hAnsi="Consolas" w:cs="Courier New"/>
+          <w:sz w:val="20"/>
+          <w:szCs w:val="20"/>
+          <w:shd w:val="clear" w:color="auto" w:fill="F7F4F3"/>
+          <w:lang w:eastAsia="fr-CH"/>
+        </w:rPr>
+        <w:t>let</w:t>
+      </w:r>
+      <w:r>
+        <w:rPr>
+          <w:rFonts w:ascii="Consolas" w:eastAsia="Times New Roman" w:hAnsi="Consolas" w:cs="Times New Roman"/>
+          <w:color w:val="313130"/>
+          <w:sz w:val="24"/>
+          <w:szCs w:val="24"/>
+          <w:shd w:val="clear" w:color="auto" w:fill="F7F4F3"/>
+          <w:lang w:eastAsia="fr-CH"/>
+        </w:rPr>
+        <w:t xml:space="preserve"> </w:t>
+      </w:r>
+      <w:r>
+        <w:rPr>
+          <w:rFonts w:ascii="Consolas" w:eastAsia="Times New Roman" w:hAnsi="Consolas" w:cs="Courier New"/>
+          <w:sz w:val="20"/>
+          <w:szCs w:val="20"/>
+          <w:shd w:val="clear" w:color="auto" w:fill="F7F4F3"/>
+          <w:lang w:eastAsia="fr-CH"/>
+        </w:rPr>
+        <w:t>func</w:t>
+      </w:r>
+      <w:r>
+        <w:rPr>
+          <w:rFonts w:ascii="Consolas" w:eastAsia="Times New Roman" w:hAnsi="Consolas" w:cs="Times New Roman"/>
+          <w:color w:val="313130"/>
+          <w:sz w:val="24"/>
+          <w:szCs w:val="24"/>
+          <w:shd w:val="clear" w:color="auto" w:fill="F7F4F3"/>
+          <w:lang w:eastAsia="fr-CH"/>
+        </w:rPr>
+        <w:t xml:space="preserve"> </w:t>
+      </w:r>
+      <w:r>
+        <w:rPr>
+          <w:rFonts w:ascii="Consolas" w:eastAsia="Times New Roman" w:hAnsi="Consolas" w:cs="Courier New"/>
+          <w:sz w:val="20"/>
+          <w:szCs w:val="20"/>
+          <w:shd w:val="clear" w:color="auto" w:fill="F7F4F3"/>
+          <w:lang w:eastAsia="fr-CH"/>
+        </w:rPr>
+        <w:t>=</w:t>
+      </w:r>
+      <w:r>
+        <w:rPr>
+          <w:rFonts w:ascii="Consolas" w:eastAsia="Times New Roman" w:hAnsi="Consolas" w:cs="Times New Roman"/>
+          <w:color w:val="313130"/>
+          <w:sz w:val="24"/>
+          <w:szCs w:val="24"/>
+          <w:shd w:val="clear" w:color="auto" w:fill="F7F4F3"/>
+          <w:lang w:eastAsia="fr-CH"/>
+        </w:rPr>
+        <w:t xml:space="preserve"> </w:t>
+      </w:r>
+      <w:r>
+        <w:rPr>
+          <w:rFonts w:ascii="Consolas" w:eastAsia="Times New Roman" w:hAnsi="Consolas" w:cs="Courier New"/>
+          <w:sz w:val="20"/>
+          <w:szCs w:val="20"/>
+          <w:shd w:val="clear" w:color="auto" w:fill="F7F4F3"/>
+          <w:lang w:eastAsia="fr-CH"/>
+        </w:rPr>
+        <w:t>function(</w:t>
+      </w:r>
+      <w:r>
+        <w:rPr>
+          <w:rFonts w:ascii="Consolas" w:eastAsia="Times New Roman" w:hAnsi="Consolas" w:cs="Courier New"/>
+          <w:color w:val="313130"/>
+          <w:sz w:val="20"/>
+          <w:szCs w:val="20"/>
+          <w:shd w:val="clear" w:color="auto" w:fill="F7F4F3"/>
+          <w:lang w:eastAsia="fr-CH"/>
+        </w:rPr>
+        <w:t>arg1, arg2, ..., argN</w:t>
+      </w:r>
+      <w:r>
+        <w:rPr>
+          <w:rFonts w:ascii="Consolas" w:eastAsia="Times New Roman" w:hAnsi="Consolas" w:cs="Courier New"/>
+          <w:sz w:val="20"/>
+          <w:szCs w:val="20"/>
+          <w:shd w:val="clear" w:color="auto" w:fill="F7F4F3"/>
+          <w:lang w:eastAsia="fr-CH"/>
+        </w:rPr>
+        <w:t>)</w:t>
+      </w:r>
+      <w:r>
+        <w:rPr>
+          <w:rFonts w:ascii="Consolas" w:eastAsia="Times New Roman" w:hAnsi="Consolas" w:cs="Times New Roman"/>
+          <w:color w:val="313130"/>
+          <w:sz w:val="24"/>
+          <w:szCs w:val="24"/>
+          <w:shd w:val="clear" w:color="auto" w:fill="F7F4F3"/>
+          <w:lang w:eastAsia="fr-CH"/>
+        </w:rPr>
+        <w:t xml:space="preserve"> </w:t>
+      </w:r>
+      <w:r>
+        <w:rPr>
+          <w:rFonts w:ascii="Consolas" w:eastAsia="Times New Roman" w:hAnsi="Consolas" w:cs="Courier New"/>
+          <w:sz w:val="20"/>
+          <w:szCs w:val="20"/>
+          <w:shd w:val="clear" w:color="auto" w:fill="F7F4F3"/>
+          <w:lang w:eastAsia="fr-CH"/>
+        </w:rPr>
+        <w:t>{return</w:t>
+      </w:r>
+      <w:r>
+        <w:rPr>
+          <w:rFonts w:ascii="Consolas" w:eastAsia="Times New Roman" w:hAnsi="Consolas" w:cs="Times New Roman"/>
+          <w:color w:val="313130"/>
+          <w:sz w:val="24"/>
+          <w:szCs w:val="24"/>
+          <w:shd w:val="clear" w:color="auto" w:fill="F7F4F3"/>
+          <w:lang w:eastAsia="fr-CH"/>
+        </w:rPr>
+        <w:t xml:space="preserve"> expression</w:t>
+      </w:r>
+      <w:r>
+        <w:rPr>
+          <w:rFonts w:ascii="Consolas" w:eastAsia="Times New Roman" w:hAnsi="Consolas" w:cs="Courier New"/>
+          <w:sz w:val="20"/>
+          <w:szCs w:val="20"/>
+          <w:shd w:val="clear" w:color="auto" w:fill="F7F4F3"/>
+          <w:lang w:eastAsia="fr-CH"/>
+        </w:rPr>
+        <w:t>;};</w:t>
+      </w:r>
+    </w:p>
+    <w:p>
+      <w:r>
+        <w:t>D</w:t>
+      </w:r>
+      <w:r>
+        <w:t xml:space="preserve">onc : </w:t>
+      </w:r>
+    </w:p>
+    <w:p>
+      <w:r>
+        <w:t>let définie la variable.</w:t>
+      </w:r>
+    </w:p>
+    <w:p>
+      <w:r>
+        <w:t>nom de la fonction flechée.</w:t>
+      </w:r>
+    </w:p>
+    <w:p>
+      <w:r>
+        <w:t>=</w:t>
+      </w:r>
+    </w:p>
+    <w:p>
+      <w:r>
+        <w:t>(argument, de, la, fonction).</w:t>
+      </w:r>
+    </w:p>
+    <w:p>
+      <w:r>
+        <w:t>=&gt;//équivalent à un « return ».</w:t>
+      </w:r>
+    </w:p>
+    <w:p>
+      <w:r>
+        <w:t>Valeur de retour.</w:t>
+      </w:r>
+    </w:p>
+    <w:p/>
+    <w:p>
+      <w:r>
+        <w:t>Z.B :</w:t>
+      </w:r>
+    </w:p>
+    <w:p>
+      <w:pPr>
+        <w:jc w:val="center"/>
+      </w:pPr>
+      <w:r>
+        <w:t>let nom = (arg1, arg2, etc) =&gt; return …</w:t>
+      </w:r>
+    </w:p>
+    <w:p>
+      <w:pPr>
+        <w:jc w:val="center"/>
+        <w:rPr>
+          <w:rStyle w:val="CodeHTML"/>
+          <w:rFonts w:ascii="Consolas" w:eastAsiaTheme="majorEastAsia" w:hAnsi="Consolas"/>
+          <w:sz w:val="24"/>
+          <w:szCs w:val="24"/>
+          <w:shd w:val="clear" w:color="auto" w:fill="F7F4F3"/>
+        </w:rPr>
+      </w:pPr>
+      <w:r>
+        <w:rPr>
+          <w:rStyle w:val="CodeHTML"/>
+          <w:rFonts w:ascii="Consolas" w:eastAsiaTheme="majorEastAsia" w:hAnsi="Consolas"/>
+          <w:sz w:val="24"/>
+          <w:szCs w:val="24"/>
+          <w:shd w:val="clear" w:color="auto" w:fill="F7F4F3"/>
+        </w:rPr>
+        <w:t>let</w:t>
+      </w:r>
+      <w:r>
+        <w:rPr>
+          <w:rFonts w:ascii="Consolas" w:hAnsi="Consolas"/>
+          <w:color w:val="313130"/>
+          <w:shd w:val="clear" w:color="auto" w:fill="F7F4F3"/>
+        </w:rPr>
+        <w:t xml:space="preserve"> </w:t>
+      </w:r>
+      <w:r>
+        <w:rPr>
+          <w:rStyle w:val="CodeHTML"/>
+          <w:rFonts w:ascii="Consolas" w:eastAsiaTheme="majorEastAsia" w:hAnsi="Consolas"/>
+          <w:sz w:val="24"/>
+          <w:szCs w:val="24"/>
+          <w:shd w:val="clear" w:color="auto" w:fill="F7F4F3"/>
+        </w:rPr>
+        <w:t>sum</w:t>
+      </w:r>
+      <w:r>
+        <w:rPr>
+          <w:rFonts w:ascii="Consolas" w:hAnsi="Consolas"/>
+          <w:color w:val="313130"/>
+          <w:shd w:val="clear" w:color="auto" w:fill="F7F4F3"/>
+        </w:rPr>
+        <w:t xml:space="preserve"> </w:t>
+      </w:r>
+      <w:r>
+        <w:rPr>
+          <w:rStyle w:val="CodeHTML"/>
+          <w:rFonts w:ascii="Consolas" w:eastAsiaTheme="majorEastAsia" w:hAnsi="Consolas"/>
+          <w:sz w:val="24"/>
+          <w:szCs w:val="24"/>
+          <w:shd w:val="clear" w:color="auto" w:fill="F7F4F3"/>
+        </w:rPr>
+        <w:t>=</w:t>
+      </w:r>
+      <w:r>
+        <w:rPr>
+          <w:rFonts w:ascii="Consolas" w:hAnsi="Consolas"/>
+          <w:color w:val="313130"/>
+          <w:shd w:val="clear" w:color="auto" w:fill="F7F4F3"/>
+        </w:rPr>
+        <w:t xml:space="preserve"> </w:t>
+      </w:r>
+      <w:r>
+        <w:rPr>
+          <w:rStyle w:val="CodeHTML"/>
+          <w:rFonts w:ascii="Consolas" w:eastAsiaTheme="majorEastAsia" w:hAnsi="Consolas"/>
+          <w:sz w:val="24"/>
+          <w:szCs w:val="24"/>
+          <w:shd w:val="clear" w:color="auto" w:fill="F7F4F3"/>
+        </w:rPr>
+        <w:t>(</w:t>
+      </w:r>
+      <w:r>
+        <w:rPr>
+          <w:rStyle w:val="CodeHTML"/>
+          <w:rFonts w:ascii="Consolas" w:eastAsiaTheme="majorEastAsia" w:hAnsi="Consolas"/>
+          <w:color w:val="313130"/>
+          <w:sz w:val="24"/>
+          <w:szCs w:val="24"/>
+          <w:shd w:val="clear" w:color="auto" w:fill="F7F4F3"/>
+        </w:rPr>
+        <w:t>a</w:t>
+      </w:r>
+      <w:r>
+        <w:rPr>
+          <w:rStyle w:val="CodeHTML"/>
+          <w:rFonts w:ascii="Consolas" w:eastAsiaTheme="majorEastAsia" w:hAnsi="Consolas"/>
+          <w:color w:val="313130"/>
+          <w:shd w:val="clear" w:color="auto" w:fill="F7F4F3"/>
+        </w:rPr>
+        <w:t>,</w:t>
+      </w:r>
+      <w:r>
+        <w:rPr>
+          <w:rStyle w:val="CodeHTML"/>
+          <w:rFonts w:ascii="Consolas" w:eastAsiaTheme="majorEastAsia" w:hAnsi="Consolas"/>
+          <w:color w:val="313130"/>
+          <w:sz w:val="24"/>
+          <w:szCs w:val="24"/>
+          <w:shd w:val="clear" w:color="auto" w:fill="F7F4F3"/>
+        </w:rPr>
+        <w:t xml:space="preserve"> b</w:t>
+      </w:r>
+      <w:r>
+        <w:rPr>
+          <w:rStyle w:val="CodeHTML"/>
+          <w:rFonts w:ascii="Consolas" w:eastAsiaTheme="majorEastAsia" w:hAnsi="Consolas"/>
+          <w:sz w:val="24"/>
+          <w:szCs w:val="24"/>
+          <w:shd w:val="clear" w:color="auto" w:fill="F7F4F3"/>
+        </w:rPr>
+        <w:t>)</w:t>
+      </w:r>
+      <w:r>
+        <w:rPr>
+          <w:rFonts w:ascii="Consolas" w:hAnsi="Consolas"/>
+          <w:color w:val="313130"/>
+          <w:shd w:val="clear" w:color="auto" w:fill="F7F4F3"/>
+        </w:rPr>
+        <w:t xml:space="preserve"> </w:t>
+      </w:r>
+      <w:r>
+        <w:rPr>
+          <w:rStyle w:val="CodeHTML"/>
+          <w:rFonts w:ascii="Consolas" w:eastAsiaTheme="majorEastAsia" w:hAnsi="Consolas"/>
+          <w:sz w:val="24"/>
+          <w:szCs w:val="24"/>
+          <w:shd w:val="clear" w:color="auto" w:fill="F7F4F3"/>
+        </w:rPr>
+        <w:t>=&gt;</w:t>
+      </w:r>
+      <w:r>
+        <w:rPr>
+          <w:rFonts w:ascii="Consolas" w:hAnsi="Consolas"/>
+          <w:color w:val="313130"/>
+          <w:shd w:val="clear" w:color="auto" w:fill="F7F4F3"/>
+        </w:rPr>
+        <w:t xml:space="preserve"> a </w:t>
+      </w:r>
+      <w:r>
+        <w:rPr>
+          <w:rStyle w:val="CodeHTML"/>
+          <w:rFonts w:ascii="Consolas" w:eastAsiaTheme="majorEastAsia" w:hAnsi="Consolas"/>
+          <w:sz w:val="24"/>
+          <w:szCs w:val="24"/>
+          <w:shd w:val="clear" w:color="auto" w:fill="F7F4F3"/>
+        </w:rPr>
+        <w:t>+</w:t>
+      </w:r>
+      <w:r>
+        <w:rPr>
+          <w:rFonts w:ascii="Consolas" w:hAnsi="Consolas"/>
+          <w:color w:val="313130"/>
+          <w:shd w:val="clear" w:color="auto" w:fill="F7F4F3"/>
+        </w:rPr>
+        <w:t xml:space="preserve"> b</w:t>
+      </w:r>
+      <w:r>
+        <w:rPr>
+          <w:rStyle w:val="CodeHTML"/>
+          <w:rFonts w:ascii="Consolas" w:eastAsiaTheme="majorEastAsia" w:hAnsi="Consolas"/>
+          <w:sz w:val="24"/>
+          <w:szCs w:val="24"/>
+          <w:shd w:val="clear" w:color="auto" w:fill="F7F4F3"/>
+        </w:rPr>
+        <w:t>;</w:t>
+      </w:r>
+    </w:p>
+    <w:p>
+      <w:pPr>
+        <w:jc w:val="center"/>
+        <w:rPr>
+          <w:rStyle w:val="CodeHTML"/>
+          <w:rFonts w:ascii="Consolas" w:eastAsiaTheme="majorEastAsia" w:hAnsi="Consolas"/>
+          <w:sz w:val="24"/>
+          <w:szCs w:val="24"/>
+          <w:shd w:val="clear" w:color="auto" w:fill="F7F4F3"/>
+        </w:rPr>
+      </w:pPr>
+      <w:r>
+        <w:rPr>
+          <w:rStyle w:val="CodeHTML"/>
+          <w:rFonts w:ascii="Consolas" w:eastAsiaTheme="majorEastAsia" w:hAnsi="Consolas"/>
+          <w:sz w:val="24"/>
+          <w:szCs w:val="24"/>
+          <w:shd w:val="clear" w:color="auto" w:fill="F7F4F3"/>
+        </w:rPr>
+        <w:t>let double = n =&gt; n * 2;</w:t>
+      </w:r>
+    </w:p>
+    <w:p>
+      <w:r>
+        <w:t>Si la fonction est grande on peut mettre des accolades mais il faut utiliser un return.</w:t>
+      </w:r>
+    </w:p>
+    <w:p>
+      <w:r>
+        <w:t>Z.B. :</w:t>
+      </w:r>
+    </w:p>
+    <w:p>
+      <w:pPr>
+        <w:spacing w:after="0" w:line="240" w:lineRule="auto"/>
+        <w:jc w:val="center"/>
+        <w:rPr>
+          <w:rFonts w:ascii="Consolas" w:eastAsia="Times New Roman" w:hAnsi="Consolas" w:cs="Courier New"/>
+          <w:sz w:val="20"/>
+          <w:szCs w:val="20"/>
+          <w:shd w:val="clear" w:color="auto" w:fill="F7F4F3"/>
+          <w:lang w:eastAsia="fr-CH"/>
+        </w:rPr>
+      </w:pPr>
+      <w:r>
+        <w:rPr>
+          <w:rFonts w:ascii="Consolas" w:eastAsia="Times New Roman" w:hAnsi="Consolas" w:cs="Courier New"/>
+          <w:sz w:val="20"/>
+          <w:szCs w:val="20"/>
+          <w:shd w:val="clear" w:color="auto" w:fill="F7F4F3"/>
+          <w:lang w:eastAsia="fr-CH"/>
+        </w:rPr>
+        <w:t>let sum = (a, b) =&gt; {let result = a + b;return result;};</w:t>
+      </w:r>
+      <w:r>
+        <w:rPr>
+          <w:rFonts w:ascii="Consolas" w:eastAsia="Times New Roman" w:hAnsi="Consolas" w:cs="Courier New"/>
+          <w:sz w:val="20"/>
+          <w:szCs w:val="20"/>
+          <w:shd w:val="clear" w:color="auto" w:fill="F7F4F3"/>
+          <w:lang w:eastAsia="fr-CH"/>
+        </w:rPr>
+        <w:t xml:space="preserve"> //Peut être fait sur plusieurs lignes</w:t>
+      </w:r>
+    </w:p>
+    <w:p>
+      <w:r>
+        <w:t>N.B. : les fonctions flechés n’ont pas « this » donc cela peut ou ne pas créer d’erreur comparé à une fonction basique (</w:t>
+      </w:r>
+      <w:hyperlink r:id="rId29" w:history="1">
         <w:r>
           <w:rPr>
-            <w:noProof/>
+            <w:rStyle w:val="Lienhypertexte"/>
           </w:rPr>
-          <w:t>7</w:t>
+          <w:t>https://javascript.info/arrow-functions</w:t>
         </w:r>
-      </w:fldSimple>
-      <w:r>
-        <w:t xml:space="preserve"> - Appeler la méthode d'une classe</w:t>
-      </w:r>
-      <w:bookmarkStart w:id="22" w:name="_GoBack"/>
-      <w:bookmarkEnd w:id="22"/>
+      </w:hyperlink>
+      <w:r>
+        <w:t>).</w:t>
+      </w:r>
+    </w:p>
+    <w:p>
+      <w:r>
+        <w:t>N.B. : les fonctions flechés n’ont pas « arguments » =&gt; …</w:t>
+      </w:r>
     </w:p>
     <w:p>
       <w:r>
@@ -5721,12 +6536,300 @@
         <w:pStyle w:val="Titre1"/>
         <w:jc w:val="center"/>
       </w:pPr>
-      <w:bookmarkStart w:id="23" w:name="_Toc152684078"/>
+      <w:bookmarkStart w:id="23" w:name="_Toc152684079"/>
       <w:r>
         <w:lastRenderedPageBreak/>
-        <w:t>Fonctions fléchées</w:t>
+        <w:t>Import/Export</w:t>
       </w:r>
       <w:bookmarkEnd w:id="23"/>
+    </w:p>
+    <w:p>
+      <w:r>
+        <w:t>« import » et « export » sont utiles quand on a plusieurs modules (fichier).</w:t>
+      </w:r>
+    </w:p>
+    <w:p>
+      <w:r>
+        <w:t>Un module est un fichier à part (un script), il peut contenir une/des classe ou une/des librairies de fonctions.</w:t>
+      </w:r>
+    </w:p>
+    <w:p>
+      <w:r>
+        <w:t>Les modules peuvent donc communiquer ensemble grâce au import/export.</w:t>
+      </w:r>
+    </w:p>
+    <w:p>
+      <w:r>
+        <w:t>On pourrait donc exporter une fonction de « library » et l’importer dans « program ».</w:t>
+      </w:r>
+    </w:p>
+    <w:p>
+      <w:r>
+        <w:t xml:space="preserve">Pour exporter : </w:t>
+      </w:r>
+    </w:p>
+    <w:p>
+      <w:pPr>
+        <w:jc w:val="center"/>
+        <w:rPr>
+          <w:rStyle w:val="CodeHTML"/>
+          <w:rFonts w:ascii="Consolas" w:eastAsiaTheme="majorEastAsia" w:hAnsi="Consolas"/>
+          <w:sz w:val="24"/>
+          <w:szCs w:val="24"/>
+          <w:shd w:val="clear" w:color="auto" w:fill="F7F4F3"/>
+        </w:rPr>
+      </w:pPr>
+      <w:r>
+        <w:rPr>
+          <w:rStyle w:val="CodeHTML"/>
+          <w:rFonts w:ascii="Consolas" w:eastAsiaTheme="majorEastAsia" w:hAnsi="Consolas"/>
+          <w:sz w:val="24"/>
+          <w:szCs w:val="24"/>
+          <w:shd w:val="clear" w:color="auto" w:fill="F7F4F3"/>
+        </w:rPr>
+        <w:t>export</w:t>
+      </w:r>
+      <w:r>
+        <w:rPr>
+          <w:rFonts w:ascii="Consolas" w:hAnsi="Consolas"/>
+          <w:color w:val="313130"/>
+          <w:shd w:val="clear" w:color="auto" w:fill="F7F4F3"/>
+        </w:rPr>
+        <w:t xml:space="preserve"> </w:t>
+      </w:r>
+      <w:r>
+        <w:rPr>
+          <w:rStyle w:val="CodeHTML"/>
+          <w:rFonts w:ascii="Consolas" w:eastAsiaTheme="majorEastAsia" w:hAnsi="Consolas"/>
+          <w:sz w:val="24"/>
+          <w:szCs w:val="24"/>
+          <w:shd w:val="clear" w:color="auto" w:fill="F7F4F3"/>
+        </w:rPr>
+        <w:t>function</w:t>
+      </w:r>
+      <w:r>
+        <w:rPr>
+          <w:rFonts w:ascii="Consolas" w:hAnsi="Consolas"/>
+          <w:color w:val="313130"/>
+          <w:shd w:val="clear" w:color="auto" w:fill="F7F4F3"/>
+        </w:rPr>
+        <w:t xml:space="preserve"> </w:t>
+      </w:r>
+      <w:r>
+        <w:rPr>
+          <w:rStyle w:val="CodeHTML"/>
+          <w:rFonts w:ascii="Consolas" w:eastAsiaTheme="majorEastAsia" w:hAnsi="Consolas"/>
+          <w:sz w:val="24"/>
+          <w:szCs w:val="24"/>
+          <w:shd w:val="clear" w:color="auto" w:fill="F7F4F3"/>
+        </w:rPr>
+        <w:t>sayHi(</w:t>
+      </w:r>
+      <w:r>
+        <w:rPr>
+          <w:rStyle w:val="CodeHTML"/>
+          <w:rFonts w:ascii="Consolas" w:eastAsiaTheme="majorEastAsia" w:hAnsi="Consolas"/>
+          <w:color w:val="313130"/>
+          <w:sz w:val="24"/>
+          <w:szCs w:val="24"/>
+          <w:shd w:val="clear" w:color="auto" w:fill="F7F4F3"/>
+        </w:rPr>
+        <w:t>user</w:t>
+      </w:r>
+      <w:r>
+        <w:rPr>
+          <w:rStyle w:val="CodeHTML"/>
+          <w:rFonts w:ascii="Consolas" w:eastAsiaTheme="majorEastAsia" w:hAnsi="Consolas"/>
+          <w:sz w:val="24"/>
+          <w:szCs w:val="24"/>
+          <w:shd w:val="clear" w:color="auto" w:fill="F7F4F3"/>
+        </w:rPr>
+        <w:t>)</w:t>
+      </w:r>
+      <w:r>
+        <w:rPr>
+          <w:rFonts w:ascii="Consolas" w:hAnsi="Consolas"/>
+          <w:color w:val="313130"/>
+          <w:shd w:val="clear" w:color="auto" w:fill="F7F4F3"/>
+        </w:rPr>
+        <w:t xml:space="preserve"> </w:t>
+      </w:r>
+      <w:r>
+        <w:rPr>
+          <w:rStyle w:val="CodeHTML"/>
+          <w:rFonts w:ascii="Consolas" w:eastAsiaTheme="majorEastAsia" w:hAnsi="Consolas"/>
+          <w:sz w:val="24"/>
+          <w:szCs w:val="24"/>
+          <w:shd w:val="clear" w:color="auto" w:fill="F7F4F3"/>
+        </w:rPr>
+        <w:t>{</w:t>
+      </w:r>
+      <w:r>
+        <w:rPr>
+          <w:rStyle w:val="CodeHTML"/>
+          <w:rFonts w:ascii="Consolas" w:eastAsiaTheme="majorEastAsia" w:hAnsi="Consolas"/>
+          <w:sz w:val="24"/>
+          <w:szCs w:val="24"/>
+          <w:shd w:val="clear" w:color="auto" w:fill="F7F4F3"/>
+        </w:rPr>
+        <w:t>/*code*/}</w:t>
+      </w:r>
+    </w:p>
+    <w:p>
+      <w:r>
+        <w:t>Po</w:t>
+      </w:r>
+      <w:r>
+        <w:t xml:space="preserve">ur importer : </w:t>
+      </w:r>
+    </w:p>
+    <w:p>
+      <w:pPr>
+        <w:jc w:val="center"/>
+        <w:rPr>
+          <w:rStyle w:val="CodeHTML"/>
+          <w:rFonts w:ascii="Consolas" w:eastAsiaTheme="majorEastAsia" w:hAnsi="Consolas"/>
+          <w:sz w:val="24"/>
+          <w:szCs w:val="24"/>
+          <w:shd w:val="clear" w:color="auto" w:fill="F7F4F3"/>
+        </w:rPr>
+      </w:pPr>
+      <w:r>
+        <w:rPr>
+          <w:rStyle w:val="CodeHTML"/>
+          <w:rFonts w:ascii="Consolas" w:eastAsiaTheme="majorEastAsia" w:hAnsi="Consolas"/>
+          <w:sz w:val="24"/>
+          <w:szCs w:val="24"/>
+          <w:shd w:val="clear" w:color="auto" w:fill="F7F4F3"/>
+        </w:rPr>
+        <w:t>import</w:t>
+      </w:r>
+      <w:r>
+        <w:rPr>
+          <w:rFonts w:ascii="Consolas" w:hAnsi="Consolas"/>
+          <w:color w:val="313130"/>
+          <w:shd w:val="clear" w:color="auto" w:fill="F7F4F3"/>
+        </w:rPr>
+        <w:t xml:space="preserve"> </w:t>
+      </w:r>
+      <w:r>
+        <w:rPr>
+          <w:rStyle w:val="CodeHTML"/>
+          <w:rFonts w:ascii="Consolas" w:eastAsiaTheme="majorEastAsia" w:hAnsi="Consolas"/>
+          <w:sz w:val="24"/>
+          <w:szCs w:val="24"/>
+          <w:shd w:val="clear" w:color="auto" w:fill="F7F4F3"/>
+        </w:rPr>
+        <w:t>{</w:t>
+      </w:r>
+      <w:r>
+        <w:rPr>
+          <w:rFonts w:ascii="Consolas" w:hAnsi="Consolas"/>
+          <w:color w:val="313130"/>
+          <w:shd w:val="clear" w:color="auto" w:fill="F7F4F3"/>
+        </w:rPr>
+        <w:t>sayHi</w:t>
+      </w:r>
+      <w:r>
+        <w:rPr>
+          <w:rStyle w:val="CodeHTML"/>
+          <w:rFonts w:ascii="Consolas" w:eastAsiaTheme="majorEastAsia" w:hAnsi="Consolas"/>
+          <w:sz w:val="24"/>
+          <w:szCs w:val="24"/>
+          <w:shd w:val="clear" w:color="auto" w:fill="F7F4F3"/>
+        </w:rPr>
+        <w:t>}</w:t>
+      </w:r>
+      <w:r>
+        <w:rPr>
+          <w:rFonts w:ascii="Consolas" w:hAnsi="Consolas"/>
+          <w:color w:val="313130"/>
+          <w:shd w:val="clear" w:color="auto" w:fill="F7F4F3"/>
+        </w:rPr>
+        <w:t xml:space="preserve"> </w:t>
+      </w:r>
+      <w:r>
+        <w:rPr>
+          <w:rStyle w:val="CodeHTML"/>
+          <w:rFonts w:ascii="Consolas" w:eastAsiaTheme="majorEastAsia" w:hAnsi="Consolas"/>
+          <w:sz w:val="24"/>
+          <w:szCs w:val="24"/>
+          <w:shd w:val="clear" w:color="auto" w:fill="F7F4F3"/>
+        </w:rPr>
+        <w:t>from</w:t>
+      </w:r>
+      <w:r>
+        <w:rPr>
+          <w:rFonts w:ascii="Consolas" w:hAnsi="Consolas"/>
+          <w:color w:val="313130"/>
+          <w:shd w:val="clear" w:color="auto" w:fill="F7F4F3"/>
+        </w:rPr>
+        <w:t xml:space="preserve"> </w:t>
+      </w:r>
+      <w:r>
+        <w:rPr>
+          <w:rStyle w:val="CodeHTML"/>
+          <w:rFonts w:ascii="Consolas" w:eastAsiaTheme="majorEastAsia" w:hAnsi="Consolas"/>
+          <w:sz w:val="24"/>
+          <w:szCs w:val="24"/>
+          <w:shd w:val="clear" w:color="auto" w:fill="F7F4F3"/>
+        </w:rPr>
+        <w:t>'./sayHi.js';</w:t>
+      </w:r>
+    </w:p>
+    <w:p>
+      <w:r>
+        <w:t>N.B. : les modules sont en mode stricte.</w:t>
+      </w:r>
+    </w:p>
+    <w:p>
+      <w:r>
+        <w:t>On peut importer plusieurs fois le module si on change la valeur entre sinon c’est inutile.</w:t>
+      </w:r>
+    </w:p>
+    <w:p>
+      <w:r>
+        <w:t>On peut exporter n’importe quoi (let, const, class, etc).</w:t>
+      </w:r>
+    </w:p>
+    <w:p>
+      <w:r>
+        <w:t>Exporter en dehors de la fonction est possible : export{element1, el2, etc…}.</w:t>
+      </w:r>
+    </w:p>
+    <w:p>
+      <w:r>
+        <w:t>Importer plusieurs éléments ; import {element1, el2, etc…} from ‘./a.js’.</w:t>
+      </w:r>
+    </w:p>
+    <w:p>
+      <w:r>
+        <w:t>Importer TOUT dans un objet : import * as objectName from ‘./a.js’.</w:t>
+      </w:r>
+    </w:p>
+    <w:p>
+      <w:r>
+        <w:t>Car un module ne gère souvent qu’un élément, on peut l’exporter par défaut (module player =&gt; class player) : export default class Player{/**/}.</w:t>
+      </w:r>
+    </w:p>
+    <w:p>
+      <w:r>
+        <w:t>Dans ce cas pour l’</w:t>
+      </w:r>
+      <w:r>
+        <w:t>importer il</w:t>
+      </w:r>
+      <w:r>
+        <w:t xml:space="preserve"> </w:t>
+      </w:r>
+      <w:r>
+        <w:t xml:space="preserve">n’y </w:t>
+      </w:r>
+      <w:bookmarkStart w:id="24" w:name="_GoBack"/>
+      <w:bookmarkEnd w:id="24"/>
+      <w:r>
+        <w:t>a pas besoin des accolades : import Player from ‘./Player.js’.</w:t>
+      </w:r>
     </w:p>
     <w:p/>
     <w:p>
@@ -5739,24 +6842,6 @@
         <w:pStyle w:val="Titre1"/>
         <w:jc w:val="center"/>
       </w:pPr>
-      <w:bookmarkStart w:id="24" w:name="_Toc152684079"/>
-      <w:r>
-        <w:lastRenderedPageBreak/>
-        <w:t>Import/Export</w:t>
-      </w:r>
-      <w:bookmarkEnd w:id="24"/>
-    </w:p>
-    <w:p/>
-    <w:p>
-      <w:r>
-        <w:br w:type="page"/>
-      </w:r>
-    </w:p>
-    <w:p>
-      <w:pPr>
-        <w:pStyle w:val="Titre1"/>
-        <w:jc w:val="center"/>
-      </w:pPr>
       <w:bookmarkStart w:id="25" w:name="_Toc152684080"/>
       <w:r>
         <w:lastRenderedPageBreak/>
@@ -5764,7 +6849,326 @@
       </w:r>
       <w:bookmarkEnd w:id="25"/>
     </w:p>
-    <w:p/>
+    <w:p>
+      <w:r>
+        <w:t>Un rest s’écrit « … »</w:t>
+      </w:r>
+      <w:r>
+        <w:t>. Cela définit x nombres d’argument.</w:t>
+      </w:r>
+    </w:p>
+    <w:p>
+      <w:r>
+        <w:t>Il peut être utilisé si on ne sait pas combien de paramère on va récupérer.</w:t>
+      </w:r>
+    </w:p>
+    <w:p>
+      <w:pPr>
+        <w:rPr>
+          <w:rStyle w:val="CodeHTML"/>
+          <w:rFonts w:ascii="Consolas" w:eastAsiaTheme="majorEastAsia" w:hAnsi="Consolas"/>
+          <w:sz w:val="24"/>
+          <w:szCs w:val="24"/>
+          <w:shd w:val="clear" w:color="auto" w:fill="F7F4F3"/>
+          <w:lang w:val="de-CH"/>
+        </w:rPr>
+      </w:pPr>
+      <w:r>
+        <w:rPr>
+          <w:lang w:val="de-CH"/>
+        </w:rPr>
+        <w:t xml:space="preserve">Z.B. : </w:t>
+      </w:r>
+    </w:p>
+    <w:p>
+      <w:pPr>
+        <w:jc w:val="center"/>
+        <w:rPr>
+          <w:rStyle w:val="CodeHTML"/>
+          <w:rFonts w:ascii="Consolas" w:eastAsiaTheme="majorEastAsia" w:hAnsi="Consolas"/>
+          <w:sz w:val="24"/>
+          <w:szCs w:val="24"/>
+          <w:shd w:val="clear" w:color="auto" w:fill="F7F4F3"/>
+          <w:lang w:val="de-CH"/>
+        </w:rPr>
+      </w:pPr>
+      <w:r>
+        <w:rPr>
+          <w:rStyle w:val="CodeHTML"/>
+          <w:rFonts w:ascii="Consolas" w:eastAsiaTheme="majorEastAsia" w:hAnsi="Consolas"/>
+          <w:sz w:val="24"/>
+          <w:szCs w:val="24"/>
+          <w:shd w:val="clear" w:color="auto" w:fill="F7F4F3"/>
+          <w:lang w:val="de-CH"/>
+        </w:rPr>
+        <w:t>Let sumAll = (…args) =&gt; {</w:t>
+      </w:r>
+    </w:p>
+    <w:p>
+      <w:pPr>
+        <w:jc w:val="center"/>
+        <w:rPr>
+          <w:rStyle w:val="CodeHTML"/>
+          <w:rFonts w:ascii="Consolas" w:eastAsiaTheme="majorEastAsia" w:hAnsi="Consolas"/>
+          <w:sz w:val="24"/>
+          <w:szCs w:val="24"/>
+          <w:shd w:val="clear" w:color="auto" w:fill="F7F4F3"/>
+          <w:lang w:val="de-CH"/>
+        </w:rPr>
+      </w:pPr>
+      <w:r>
+        <w:rPr>
+          <w:rStyle w:val="CodeHTML"/>
+          <w:rFonts w:ascii="Consolas" w:eastAsiaTheme="majorEastAsia" w:hAnsi="Consolas"/>
+          <w:sz w:val="24"/>
+          <w:szCs w:val="24"/>
+          <w:shd w:val="clear" w:color="auto" w:fill="F7F4F3"/>
+          <w:lang w:val="de-CH"/>
+        </w:rPr>
+        <w:t>let sum = 0;</w:t>
+      </w:r>
+    </w:p>
+    <w:p>
+      <w:pPr>
+        <w:jc w:val="center"/>
+        <w:rPr>
+          <w:rStyle w:val="CodeHTML"/>
+          <w:rFonts w:ascii="Consolas" w:eastAsiaTheme="majorEastAsia" w:hAnsi="Consolas"/>
+          <w:sz w:val="24"/>
+          <w:szCs w:val="24"/>
+          <w:shd w:val="clear" w:color="auto" w:fill="F7F4F3"/>
+          <w:lang w:val="de-CH"/>
+        </w:rPr>
+      </w:pPr>
+      <w:r>
+        <w:rPr>
+          <w:rStyle w:val="CodeHTML"/>
+          <w:rFonts w:ascii="Consolas" w:eastAsiaTheme="majorEastAsia" w:hAnsi="Consolas"/>
+          <w:sz w:val="24"/>
+          <w:szCs w:val="24"/>
+          <w:shd w:val="clear" w:color="auto" w:fill="F7F4F3"/>
+          <w:lang w:val="de-CH"/>
+        </w:rPr>
+        <w:t>for (let arg of args) sum += arg;</w:t>
+      </w:r>
+    </w:p>
+    <w:p>
+      <w:pPr>
+        <w:jc w:val="center"/>
+        <w:rPr>
+          <w:rStyle w:val="CodeHTML"/>
+          <w:rFonts w:ascii="Consolas" w:eastAsiaTheme="majorEastAsia" w:hAnsi="Consolas"/>
+          <w:sz w:val="24"/>
+          <w:szCs w:val="24"/>
+          <w:shd w:val="clear" w:color="auto" w:fill="F7F4F3"/>
+          <w:lang w:val="de-CH"/>
+        </w:rPr>
+      </w:pPr>
+      <w:r>
+        <w:rPr>
+          <w:rStyle w:val="CodeHTML"/>
+          <w:rFonts w:ascii="Consolas" w:eastAsiaTheme="majorEastAsia" w:hAnsi="Consolas"/>
+          <w:sz w:val="24"/>
+          <w:szCs w:val="24"/>
+          <w:shd w:val="clear" w:color="auto" w:fill="F7F4F3"/>
+          <w:lang w:val="de-CH"/>
+        </w:rPr>
+        <w:t>return sum;}</w:t>
+      </w:r>
+    </w:p>
+    <w:p>
+      <w:pPr>
+        <w:jc w:val="center"/>
+        <w:rPr>
+          <w:rStyle w:val="CodeHTML"/>
+          <w:rFonts w:ascii="Consolas" w:eastAsiaTheme="majorEastAsia" w:hAnsi="Consolas"/>
+          <w:sz w:val="24"/>
+          <w:szCs w:val="24"/>
+          <w:shd w:val="clear" w:color="auto" w:fill="F7F4F3"/>
+        </w:rPr>
+      </w:pPr>
+      <w:r>
+        <w:rPr>
+          <w:rStyle w:val="CodeHTML"/>
+          <w:rFonts w:ascii="Consolas" w:eastAsiaTheme="majorEastAsia" w:hAnsi="Consolas"/>
+          <w:sz w:val="24"/>
+          <w:szCs w:val="24"/>
+          <w:shd w:val="clear" w:color="auto" w:fill="F7F4F3"/>
+        </w:rPr>
+        <w:t>sumAll(as, many, parameter, as, we, want)</w:t>
+      </w:r>
+    </w:p>
+    <w:p>
+      <w:r>
+        <w:t>On peut quand même récupérer des valeurs dans des variables spécifiques puis utiliser le rest :</w:t>
+      </w:r>
+    </w:p>
+    <w:p>
+      <w:pPr>
+        <w:jc w:val="center"/>
+        <w:rPr>
+          <w:rStyle w:val="CodeHTML"/>
+          <w:rFonts w:ascii="Consolas" w:eastAsiaTheme="majorEastAsia" w:hAnsi="Consolas"/>
+          <w:sz w:val="24"/>
+          <w:szCs w:val="24"/>
+          <w:shd w:val="clear" w:color="auto" w:fill="F7F4F3"/>
+          <w:lang w:val="de-CH"/>
+        </w:rPr>
+      </w:pPr>
+      <w:r>
+        <w:rPr>
+          <w:rStyle w:val="CodeHTML"/>
+          <w:rFonts w:ascii="Consolas" w:eastAsiaTheme="majorEastAsia" w:hAnsi="Consolas"/>
+          <w:sz w:val="24"/>
+          <w:szCs w:val="24"/>
+          <w:shd w:val="clear" w:color="auto" w:fill="F7F4F3"/>
+          <w:lang w:val="de-CH"/>
+        </w:rPr>
+        <w:t>function</w:t>
+      </w:r>
+      <w:r>
+        <w:rPr>
+          <w:rFonts w:ascii="Consolas" w:hAnsi="Consolas"/>
+          <w:color w:val="313130"/>
+          <w:shd w:val="clear" w:color="auto" w:fill="F7F4F3"/>
+          <w:lang w:val="de-CH"/>
+        </w:rPr>
+        <w:t xml:space="preserve"> </w:t>
+      </w:r>
+      <w:r>
+        <w:rPr>
+          <w:rStyle w:val="CodeHTML"/>
+          <w:rFonts w:ascii="Consolas" w:eastAsiaTheme="majorEastAsia" w:hAnsi="Consolas"/>
+          <w:sz w:val="24"/>
+          <w:szCs w:val="24"/>
+          <w:shd w:val="clear" w:color="auto" w:fill="F7F4F3"/>
+          <w:lang w:val="de-CH"/>
+        </w:rPr>
+        <w:t>showName(</w:t>
+      </w:r>
+      <w:r>
+        <w:rPr>
+          <w:rStyle w:val="CodeHTML"/>
+          <w:rFonts w:ascii="Consolas" w:eastAsiaTheme="majorEastAsia" w:hAnsi="Consolas"/>
+          <w:color w:val="313130"/>
+          <w:sz w:val="24"/>
+          <w:szCs w:val="24"/>
+          <w:shd w:val="clear" w:color="auto" w:fill="F7F4F3"/>
+          <w:lang w:val="de-CH"/>
+        </w:rPr>
+        <w:t>firstName</w:t>
+      </w:r>
+      <w:r>
+        <w:rPr>
+          <w:rStyle w:val="CodeHTML"/>
+          <w:rFonts w:ascii="Consolas" w:eastAsiaTheme="majorEastAsia" w:hAnsi="Consolas"/>
+          <w:color w:val="313130"/>
+          <w:shd w:val="clear" w:color="auto" w:fill="F7F4F3"/>
+          <w:lang w:val="de-CH"/>
+        </w:rPr>
+        <w:t>,</w:t>
+      </w:r>
+      <w:r>
+        <w:rPr>
+          <w:rStyle w:val="CodeHTML"/>
+          <w:rFonts w:ascii="Consolas" w:eastAsiaTheme="majorEastAsia" w:hAnsi="Consolas"/>
+          <w:color w:val="313130"/>
+          <w:sz w:val="24"/>
+          <w:szCs w:val="24"/>
+          <w:shd w:val="clear" w:color="auto" w:fill="F7F4F3"/>
+          <w:lang w:val="de-CH"/>
+        </w:rPr>
+        <w:t xml:space="preserve"> lastName</w:t>
+      </w:r>
+      <w:r>
+        <w:rPr>
+          <w:rStyle w:val="CodeHTML"/>
+          <w:rFonts w:ascii="Consolas" w:eastAsiaTheme="majorEastAsia" w:hAnsi="Consolas"/>
+          <w:color w:val="313130"/>
+          <w:shd w:val="clear" w:color="auto" w:fill="F7F4F3"/>
+          <w:lang w:val="de-CH"/>
+        </w:rPr>
+        <w:t>,</w:t>
+      </w:r>
+      <w:r>
+        <w:rPr>
+          <w:rStyle w:val="CodeHTML"/>
+          <w:rFonts w:ascii="Consolas" w:eastAsiaTheme="majorEastAsia" w:hAnsi="Consolas"/>
+          <w:color w:val="313130"/>
+          <w:sz w:val="24"/>
+          <w:szCs w:val="24"/>
+          <w:shd w:val="clear" w:color="auto" w:fill="F7F4F3"/>
+          <w:lang w:val="de-CH"/>
+        </w:rPr>
+        <w:t xml:space="preserve"> </w:t>
+      </w:r>
+      <w:r>
+        <w:rPr>
+          <w:rStyle w:val="CodeHTML"/>
+          <w:rFonts w:ascii="Consolas" w:eastAsiaTheme="majorEastAsia" w:hAnsi="Consolas"/>
+          <w:color w:val="313130"/>
+          <w:shd w:val="clear" w:color="auto" w:fill="F7F4F3"/>
+          <w:lang w:val="de-CH"/>
+        </w:rPr>
+        <w:t>...</w:t>
+      </w:r>
+      <w:r>
+        <w:rPr>
+          <w:rStyle w:val="CodeHTML"/>
+          <w:rFonts w:ascii="Consolas" w:eastAsiaTheme="majorEastAsia" w:hAnsi="Consolas"/>
+          <w:color w:val="313130"/>
+          <w:sz w:val="24"/>
+          <w:szCs w:val="24"/>
+          <w:shd w:val="clear" w:color="auto" w:fill="F7F4F3"/>
+          <w:lang w:val="de-CH"/>
+        </w:rPr>
+        <w:t>titles</w:t>
+      </w:r>
+      <w:r>
+        <w:rPr>
+          <w:rStyle w:val="CodeHTML"/>
+          <w:rFonts w:ascii="Consolas" w:eastAsiaTheme="majorEastAsia" w:hAnsi="Consolas"/>
+          <w:sz w:val="24"/>
+          <w:szCs w:val="24"/>
+          <w:shd w:val="clear" w:color="auto" w:fill="F7F4F3"/>
+          <w:lang w:val="de-CH"/>
+        </w:rPr>
+        <w:t>)</w:t>
+      </w:r>
+    </w:p>
+    <w:p>
+      <w:r>
+        <w:t xml:space="preserve">ATTENTION : </w:t>
+      </w:r>
+      <w:r>
+        <w:t>le rest doit être à la fin pour l’infinité à venir.</w:t>
+      </w:r>
+    </w:p>
+    <w:p>
+      <w:r>
+        <w:t>Utilisable dans un tableau, par exemple un</w:t>
+      </w:r>
+      <w:r>
+        <w:t xml:space="preserve"> jeu</w:t>
+      </w:r>
+      <w:r>
+        <w:t xml:space="preserve"> snake</w:t>
+      </w:r>
+      <w:r>
+        <w:t xml:space="preserve"> : </w:t>
+      </w:r>
+      <w:r>
+        <w:t>[head, …body]</w:t>
+      </w:r>
+      <w:r>
+        <w:t>.</w:t>
+      </w:r>
+    </w:p>
+    <w:p>
+      <w:r>
+        <w:t>ATTENTION : « … » peut être un « rest » ou un « spread syntax »</w:t>
+      </w:r>
+    </w:p>
     <w:p>
       <w:r>
         <w:br w:type="page"/>
@@ -6091,7 +7495,7 @@
           <w:lang w:val="de-CH"/>
         </w:rPr>
       </w:pPr>
-      <w:hyperlink r:id="rId28" w:history="1">
+      <w:hyperlink r:id="rId30" w:history="1">
         <w:r>
           <w:rPr>
             <w:rStyle w:val="Lienhypertexte"/>
@@ -6123,7 +7527,7 @@
           <w:numId w:val="1"/>
         </w:numPr>
       </w:pPr>
-      <w:hyperlink r:id="rId29" w:anchor="sec-executable-code-and-execution-contexts" w:history="1">
+      <w:hyperlink r:id="rId31" w:anchor="sec-executable-code-and-execution-contexts" w:history="1">
         <w:r>
           <w:rPr>
             <w:rStyle w:val="Lienhypertexte"/>
@@ -6145,7 +7549,7 @@
           <w:numId w:val="1"/>
         </w:numPr>
       </w:pPr>
-      <w:hyperlink r:id="rId30" w:history="1">
+      <w:hyperlink r:id="rId32" w:history="1">
         <w:r>
           <w:rPr>
             <w:rStyle w:val="Lienhypertexte"/>
@@ -6167,7 +7571,7 @@
           <w:numId w:val="1"/>
         </w:numPr>
       </w:pPr>
-      <w:hyperlink r:id="rId31" w:anchor="Mots-cl%C3%A9s" w:history="1">
+      <w:hyperlink r:id="rId33" w:anchor="Mots-cl%C3%A9s" w:history="1">
         <w:r>
           <w:rPr>
             <w:rStyle w:val="Lienhypertexte"/>
@@ -6189,7 +7593,7 @@
           <w:numId w:val="1"/>
         </w:numPr>
       </w:pPr>
-      <w:hyperlink r:id="rId32" w:history="1">
+      <w:hyperlink r:id="rId34" w:history="1">
         <w:r>
           <w:rPr>
             <w:rStyle w:val="Lienhypertexte"/>
@@ -6211,7 +7615,7 @@
           <w:numId w:val="1"/>
         </w:numPr>
       </w:pPr>
-      <w:hyperlink r:id="rId33" w:history="1">
+      <w:hyperlink r:id="rId35" w:history="1">
         <w:r>
           <w:rPr>
             <w:rStyle w:val="Lienhypertexte"/>
@@ -6358,7 +7762,7 @@
             <w:noProof/>
             <w:lang w:val="fr-FR"/>
           </w:rPr>
-          <w:t>23</w:t>
+          <w:t>25</w:t>
         </w:r>
         <w:r>
           <w:fldChar w:fldCharType="end"/>
@@ -6622,6 +8026,118 @@
     </w:lvl>
   </w:abstractNum>
   <w:abstractNum w:abstractNumId="1" w15:restartNumberingAfterBreak="0">
+    <w:nsid w:val="3A8E1D87"/>
+    <w:multiLevelType w:val="hybridMultilevel"/>
+    <w:tmpl w:val="E4227186"/>
+    <w:lvl w:ilvl="0" w:tplc="C7BAC70E">
+      <w:numFmt w:val="bullet"/>
+      <w:lvlText w:val=""/>
+      <w:lvlJc w:val="left"/>
+      <w:pPr>
+        <w:ind w:left="720" w:hanging="360"/>
+      </w:pPr>
+      <w:rPr>
+        <w:rFonts w:ascii="Wingdings" w:eastAsiaTheme="minorHAnsi" w:hAnsi="Wingdings" w:cstheme="minorBidi" w:hint="default"/>
+      </w:rPr>
+    </w:lvl>
+    <w:lvl w:ilvl="1" w:tplc="100C0003" w:tentative="1">
+      <w:start w:val="1"/>
+      <w:numFmt w:val="bullet"/>
+      <w:lvlText w:val="o"/>
+      <w:lvlJc w:val="left"/>
+      <w:pPr>
+        <w:ind w:left="1440" w:hanging="360"/>
+      </w:pPr>
+      <w:rPr>
+        <w:rFonts w:ascii="Courier New" w:hAnsi="Courier New" w:cs="Courier New" w:hint="default"/>
+      </w:rPr>
+    </w:lvl>
+    <w:lvl w:ilvl="2" w:tplc="100C0005" w:tentative="1">
+      <w:start w:val="1"/>
+      <w:numFmt w:val="bullet"/>
+      <w:lvlText w:val=""/>
+      <w:lvlJc w:val="left"/>
+      <w:pPr>
+        <w:ind w:left="2160" w:hanging="360"/>
+      </w:pPr>
+      <w:rPr>
+        <w:rFonts w:ascii="Wingdings" w:hAnsi="Wingdings" w:hint="default"/>
+      </w:rPr>
+    </w:lvl>
+    <w:lvl w:ilvl="3" w:tplc="100C0001" w:tentative="1">
+      <w:start w:val="1"/>
+      <w:numFmt w:val="bullet"/>
+      <w:lvlText w:val=""/>
+      <w:lvlJc w:val="left"/>
+      <w:pPr>
+        <w:ind w:left="2880" w:hanging="360"/>
+      </w:pPr>
+      <w:rPr>
+        <w:rFonts w:ascii="Symbol" w:hAnsi="Symbol" w:hint="default"/>
+      </w:rPr>
+    </w:lvl>
+    <w:lvl w:ilvl="4" w:tplc="100C0003" w:tentative="1">
+      <w:start w:val="1"/>
+      <w:numFmt w:val="bullet"/>
+      <w:lvlText w:val="o"/>
+      <w:lvlJc w:val="left"/>
+      <w:pPr>
+        <w:ind w:left="3600" w:hanging="360"/>
+      </w:pPr>
+      <w:rPr>
+        <w:rFonts w:ascii="Courier New" w:hAnsi="Courier New" w:cs="Courier New" w:hint="default"/>
+      </w:rPr>
+    </w:lvl>
+    <w:lvl w:ilvl="5" w:tplc="100C0005" w:tentative="1">
+      <w:start w:val="1"/>
+      <w:numFmt w:val="bullet"/>
+      <w:lvlText w:val=""/>
+      <w:lvlJc w:val="left"/>
+      <w:pPr>
+        <w:ind w:left="4320" w:hanging="360"/>
+      </w:pPr>
+      <w:rPr>
+        <w:rFonts w:ascii="Wingdings" w:hAnsi="Wingdings" w:hint="default"/>
+      </w:rPr>
+    </w:lvl>
+    <w:lvl w:ilvl="6" w:tplc="100C0001" w:tentative="1">
+      <w:start w:val="1"/>
+      <w:numFmt w:val="bullet"/>
+      <w:lvlText w:val=""/>
+      <w:lvlJc w:val="left"/>
+      <w:pPr>
+        <w:ind w:left="5040" w:hanging="360"/>
+      </w:pPr>
+      <w:rPr>
+        <w:rFonts w:ascii="Symbol" w:hAnsi="Symbol" w:hint="default"/>
+      </w:rPr>
+    </w:lvl>
+    <w:lvl w:ilvl="7" w:tplc="100C0003" w:tentative="1">
+      <w:start w:val="1"/>
+      <w:numFmt w:val="bullet"/>
+      <w:lvlText w:val="o"/>
+      <w:lvlJc w:val="left"/>
+      <w:pPr>
+        <w:ind w:left="5760" w:hanging="360"/>
+      </w:pPr>
+      <w:rPr>
+        <w:rFonts w:ascii="Courier New" w:hAnsi="Courier New" w:cs="Courier New" w:hint="default"/>
+      </w:rPr>
+    </w:lvl>
+    <w:lvl w:ilvl="8" w:tplc="100C0005" w:tentative="1">
+      <w:start w:val="1"/>
+      <w:numFmt w:val="bullet"/>
+      <w:lvlText w:val=""/>
+      <w:lvlJc w:val="left"/>
+      <w:pPr>
+        <w:ind w:left="6480" w:hanging="360"/>
+      </w:pPr>
+      <w:rPr>
+        <w:rFonts w:ascii="Wingdings" w:hAnsi="Wingdings" w:hint="default"/>
+      </w:rPr>
+    </w:lvl>
+  </w:abstractNum>
+  <w:abstractNum w:abstractNumId="2" w15:restartNumberingAfterBreak="0">
     <w:nsid w:val="410D505D"/>
     <w:multiLevelType w:val="hybridMultilevel"/>
     <w:tmpl w:val="8B443424"/>
@@ -6733,7 +8249,7 @@
       </w:rPr>
     </w:lvl>
   </w:abstractNum>
-  <w:abstractNum w:abstractNumId="2" w15:restartNumberingAfterBreak="0">
+  <w:abstractNum w:abstractNumId="3" w15:restartNumberingAfterBreak="0">
     <w:nsid w:val="474F5ABC"/>
     <w:multiLevelType w:val="hybridMultilevel"/>
     <w:tmpl w:val="CB96B288"/>
@@ -6822,14 +8338,132 @@
       </w:pPr>
     </w:lvl>
   </w:abstractNum>
+  <w:abstractNum w:abstractNumId="4" w15:restartNumberingAfterBreak="0">
+    <w:nsid w:val="76C960AE"/>
+    <w:multiLevelType w:val="hybridMultilevel"/>
+    <w:tmpl w:val="9424D55A"/>
+    <w:lvl w:ilvl="0" w:tplc="70667ED8">
+      <w:numFmt w:val="bullet"/>
+      <w:lvlText w:val=""/>
+      <w:lvlJc w:val="left"/>
+      <w:pPr>
+        <w:ind w:left="720" w:hanging="360"/>
+      </w:pPr>
+      <w:rPr>
+        <w:rFonts w:ascii="Wingdings" w:eastAsiaTheme="minorHAnsi" w:hAnsi="Wingdings" w:cstheme="minorBidi" w:hint="default"/>
+      </w:rPr>
+    </w:lvl>
+    <w:lvl w:ilvl="1" w:tplc="100C0003" w:tentative="1">
+      <w:start w:val="1"/>
+      <w:numFmt w:val="bullet"/>
+      <w:lvlText w:val="o"/>
+      <w:lvlJc w:val="left"/>
+      <w:pPr>
+        <w:ind w:left="1440" w:hanging="360"/>
+      </w:pPr>
+      <w:rPr>
+        <w:rFonts w:ascii="Courier New" w:hAnsi="Courier New" w:cs="Courier New" w:hint="default"/>
+      </w:rPr>
+    </w:lvl>
+    <w:lvl w:ilvl="2" w:tplc="100C0005" w:tentative="1">
+      <w:start w:val="1"/>
+      <w:numFmt w:val="bullet"/>
+      <w:lvlText w:val=""/>
+      <w:lvlJc w:val="left"/>
+      <w:pPr>
+        <w:ind w:left="2160" w:hanging="360"/>
+      </w:pPr>
+      <w:rPr>
+        <w:rFonts w:ascii="Wingdings" w:hAnsi="Wingdings" w:hint="default"/>
+      </w:rPr>
+    </w:lvl>
+    <w:lvl w:ilvl="3" w:tplc="100C0001" w:tentative="1">
+      <w:start w:val="1"/>
+      <w:numFmt w:val="bullet"/>
+      <w:lvlText w:val=""/>
+      <w:lvlJc w:val="left"/>
+      <w:pPr>
+        <w:ind w:left="2880" w:hanging="360"/>
+      </w:pPr>
+      <w:rPr>
+        <w:rFonts w:ascii="Symbol" w:hAnsi="Symbol" w:hint="default"/>
+      </w:rPr>
+    </w:lvl>
+    <w:lvl w:ilvl="4" w:tplc="100C0003" w:tentative="1">
+      <w:start w:val="1"/>
+      <w:numFmt w:val="bullet"/>
+      <w:lvlText w:val="o"/>
+      <w:lvlJc w:val="left"/>
+      <w:pPr>
+        <w:ind w:left="3600" w:hanging="360"/>
+      </w:pPr>
+      <w:rPr>
+        <w:rFonts w:ascii="Courier New" w:hAnsi="Courier New" w:cs="Courier New" w:hint="default"/>
+      </w:rPr>
+    </w:lvl>
+    <w:lvl w:ilvl="5" w:tplc="100C0005" w:tentative="1">
+      <w:start w:val="1"/>
+      <w:numFmt w:val="bullet"/>
+      <w:lvlText w:val=""/>
+      <w:lvlJc w:val="left"/>
+      <w:pPr>
+        <w:ind w:left="4320" w:hanging="360"/>
+      </w:pPr>
+      <w:rPr>
+        <w:rFonts w:ascii="Wingdings" w:hAnsi="Wingdings" w:hint="default"/>
+      </w:rPr>
+    </w:lvl>
+    <w:lvl w:ilvl="6" w:tplc="100C0001" w:tentative="1">
+      <w:start w:val="1"/>
+      <w:numFmt w:val="bullet"/>
+      <w:lvlText w:val=""/>
+      <w:lvlJc w:val="left"/>
+      <w:pPr>
+        <w:ind w:left="5040" w:hanging="360"/>
+      </w:pPr>
+      <w:rPr>
+        <w:rFonts w:ascii="Symbol" w:hAnsi="Symbol" w:hint="default"/>
+      </w:rPr>
+    </w:lvl>
+    <w:lvl w:ilvl="7" w:tplc="100C0003" w:tentative="1">
+      <w:start w:val="1"/>
+      <w:numFmt w:val="bullet"/>
+      <w:lvlText w:val="o"/>
+      <w:lvlJc w:val="left"/>
+      <w:pPr>
+        <w:ind w:left="5760" w:hanging="360"/>
+      </w:pPr>
+      <w:rPr>
+        <w:rFonts w:ascii="Courier New" w:hAnsi="Courier New" w:cs="Courier New" w:hint="default"/>
+      </w:rPr>
+    </w:lvl>
+    <w:lvl w:ilvl="8" w:tplc="100C0005" w:tentative="1">
+      <w:start w:val="1"/>
+      <w:numFmt w:val="bullet"/>
+      <w:lvlText w:val=""/>
+      <w:lvlJc w:val="left"/>
+      <w:pPr>
+        <w:ind w:left="6480" w:hanging="360"/>
+      </w:pPr>
+      <w:rPr>
+        <w:rFonts w:ascii="Wingdings" w:hAnsi="Wingdings" w:hint="default"/>
+      </w:rPr>
+    </w:lvl>
+  </w:abstractNum>
   <w:num w:numId="1">
-    <w:abstractNumId w:val="1"/>
+    <w:abstractNumId w:val="2"/>
   </w:num>
   <w:num w:numId="2">
-    <w:abstractNumId w:val="2"/>
+    <w:abstractNumId w:val="3"/>
   </w:num>
   <w:num w:numId="3">
     <w:abstractNumId w:val="0"/>
+  </w:num>
+  <w:num w:numId="4">
+    <w:abstractNumId w:val="4"/>
+  </w:num>
+  <w:num w:numId="5">
+    <w:abstractNumId w:val="1"/>
   </w:num>
 </w:numbering>
 </file>
@@ -7612,6 +9246,17 @@
       <w:color w:val="808080"/>
     </w:rPr>
   </w:style>
+  <w:style w:type="character" w:styleId="Accentuation">
+    <w:name w:val="Emphasis"/>
+    <w:basedOn w:val="Policepardfaut"/>
+    <w:uiPriority w:val="20"/>
+    <w:qFormat/>
+    <w:rsid w:val="00E85142"/>
+    <w:rPr>
+      <w:i/>
+      <w:iCs/>
+    </w:rPr>
+  </w:style>
 </w:styles>
 </file>
 
@@ -7727,6 +9372,7 @@
     <w:rsidRoot w:val="0005792C"/>
     <w:rsid w:val="0005792C"/>
     <w:rsid w:val="003E68C7"/>
+    <w:rsid w:val="007F13F4"/>
     <w:rsid w:val="009E382D"/>
   </w:rsids>
   <m:mathPr>
@@ -8457,7 +10103,7 @@
 </file>
 
 <file path=customXml/itemProps1.xml><?xml version="1.0" encoding="utf-8"?>
-<ds:datastoreItem xmlns:ds="http://schemas.openxmlformats.org/officeDocument/2006/customXml" ds:itemID="{CCD51E32-4130-415E-B7D2-9DEF71619BAF}">
+<ds:datastoreItem xmlns:ds="http://schemas.openxmlformats.org/officeDocument/2006/customXml" ds:itemID="{55FF5FE8-F1D4-4253-9A4C-1AAD1AE5C0C5}">
   <ds:schemaRefs>
     <ds:schemaRef ds:uri="http://schemas.openxmlformats.org/officeDocument/2006/bibliography"/>
   </ds:schemaRefs>

</xml_diff>

<commit_message>
Prevent the apple to spawn in the snake
</commit_message>
<xml_diff>
--- a/doc/Memo_Javascript.docx
+++ b/doc/Memo_Javascript.docx
@@ -7235,22 +7235,44 @@
       </w:r>
     </w:p>
     <w:p>
+      <w:r>
+        <w:br w:type="page"/>
+      </w:r>
+    </w:p>
+    <w:p>
+      <w:pPr>
+        <w:pStyle w:val="Titre2"/>
+        <w:jc w:val="center"/>
+      </w:pPr>
+      <w:r>
+        <w:lastRenderedPageBreak/>
+        <w:t>Logique du code</w:t>
+      </w:r>
+    </w:p>
+    <w:p>
       <w:pPr>
         <w:jc w:val="both"/>
       </w:pPr>
       <w:r>
         <w:t>Pour déplacer le serpent à chaque frame je vais lui rajouter une longueur à chaque frame la ou se situe la tête.</w:t>
       </w:r>
-    </w:p>
-    <w:p>
-      <w:pPr>
+      <w:bookmarkStart w:id="26" w:name="_GoBack"/>
+      <w:bookmarkEnd w:id="26"/>
+    </w:p>
+    <w:p>
+      <w:pPr>
+        <w:keepNext/>
         <w:jc w:val="center"/>
       </w:pPr>
       <w:r>
+        <w:rPr>
+          <w:noProof/>
+          <w:lang w:eastAsia="fr-CH"/>
+        </w:rPr>
         <w:drawing>
-          <wp:inline distT="0" distB="0" distL="0" distR="0" wp14:anchorId="7DE1715D" wp14:editId="3CE029EF">
+          <wp:inline distT="0" distB="0" distL="0" distR="0" wp14:anchorId="7DE1715D" wp14:editId="25C30C0C">
             <wp:extent cx="1978926" cy="1071162"/>
-            <wp:effectExtent l="0" t="0" r="2540" b="0"/>
+            <wp:effectExtent l="19050" t="19050" r="21590" b="15240"/>
             <wp:docPr id="17" name="Image 17"/>
             <wp:cNvGraphicFramePr>
               <a:graphicFrameLocks xmlns:a="http://schemas.openxmlformats.org/drawingml/2006/main" noChangeAspect="1"/>
@@ -7276,6 +7298,13 @@
                     <a:prstGeom prst="rect">
                       <a:avLst/>
                     </a:prstGeom>
+                    <a:ln>
+                      <a:solidFill>
+                        <a:schemeClr val="bg1">
+                          <a:lumMod val="50000"/>
+                        </a:schemeClr>
+                      </a:solidFill>
+                    </a:ln>
                   </pic:spPr>
                 </pic:pic>
               </a:graphicData>
@@ -7286,11 +7315,107 @@
     </w:p>
     <w:p>
       <w:pPr>
+        <w:pStyle w:val="Lgende"/>
+        <w:jc w:val="center"/>
+      </w:pPr>
+      <w:fldSimple w:instr=" SEQ Figure \* ARABIC ">
+        <w:r>
+          <w:rPr>
+            <w:noProof/>
+          </w:rPr>
+          <w:t>8</w:t>
+        </w:r>
+      </w:fldSimple>
+      <w:r>
+        <w:t xml:space="preserve"> - L</w:t>
+      </w:r>
+      <w:r>
+        <w:t>a tête (bleu) est remplacé par un bout du corps (rouge)</w:t>
+      </w:r>
+    </w:p>
+    <w:p>
+      <w:pPr>
         <w:jc w:val="both"/>
       </w:pPr>
       <w:r>
         <w:t>Puis supprimer sa queue</w:t>
       </w:r>
+      <w:r>
+        <w:t>.</w:t>
+      </w:r>
+    </w:p>
+    <w:p>
+      <w:pPr>
+        <w:keepNext/>
+        <w:jc w:val="center"/>
+      </w:pPr>
+      <w:r>
+        <w:drawing>
+          <wp:inline distT="0" distB="0" distL="0" distR="0" wp14:anchorId="6DA04B8D" wp14:editId="292130EF">
+            <wp:extent cx="1878743" cy="1180531"/>
+            <wp:effectExtent l="19050" t="19050" r="26670" b="19685"/>
+            <wp:docPr id="18" name="Image 18"/>
+            <wp:cNvGraphicFramePr>
+              <a:graphicFrameLocks xmlns:a="http://schemas.openxmlformats.org/drawingml/2006/main" noChangeAspect="1"/>
+            </wp:cNvGraphicFramePr>
+            <a:graphic xmlns:a="http://schemas.openxmlformats.org/drawingml/2006/main">
+              <a:graphicData uri="http://schemas.openxmlformats.org/drawingml/2006/picture">
+                <pic:pic xmlns:pic="http://schemas.openxmlformats.org/drawingml/2006/picture">
+                  <pic:nvPicPr>
+                    <pic:cNvPr id="1" name=""/>
+                    <pic:cNvPicPr/>
+                  </pic:nvPicPr>
+                  <pic:blipFill>
+                    <a:blip r:embed="rId31"/>
+                    <a:stretch>
+                      <a:fillRect/>
+                    </a:stretch>
+                  </pic:blipFill>
+                  <pic:spPr>
+                    <a:xfrm>
+                      <a:off x="0" y="0"/>
+                      <a:ext cx="1903733" cy="1196234"/>
+                    </a:xfrm>
+                    <a:prstGeom prst="rect">
+                      <a:avLst/>
+                    </a:prstGeom>
+                    <a:ln>
+                      <a:solidFill>
+                        <a:schemeClr val="bg1">
+                          <a:lumMod val="50000"/>
+                        </a:schemeClr>
+                      </a:solidFill>
+                    </a:ln>
+                  </pic:spPr>
+                </pic:pic>
+              </a:graphicData>
+            </a:graphic>
+          </wp:inline>
+        </w:drawing>
+      </w:r>
+    </w:p>
+    <w:p>
+      <w:pPr>
+        <w:pStyle w:val="Lgende"/>
+        <w:jc w:val="center"/>
+      </w:pPr>
+      <w:fldSimple w:instr=" SEQ Figure \* ARABIC ">
+        <w:r>
+          <w:rPr>
+            <w:noProof/>
+          </w:rPr>
+          <w:t>9</w:t>
+        </w:r>
+      </w:fldSimple>
+      <w:r>
+        <w:t xml:space="preserve"> - </w:t>
+      </w:r>
+      <w:r>
+        <w:t>S</w:t>
+      </w:r>
+      <w:r>
+        <w:t>upprimer la dernière partie du serpent (blanc)</w:t>
+      </w:r>
     </w:p>
     <w:p>
       <w:pPr>
@@ -7299,6 +7424,82 @@
       <w:r>
         <w:t>Puis dessiner le serpent</w:t>
       </w:r>
+      <w:r>
+        <w:t>.</w:t>
+      </w:r>
+    </w:p>
+    <w:p>
+      <w:pPr>
+        <w:keepNext/>
+        <w:jc w:val="center"/>
+      </w:pPr>
+      <w:r>
+        <w:drawing>
+          <wp:inline distT="0" distB="0" distL="0" distR="0" wp14:anchorId="5288905C" wp14:editId="7DC6A85F">
+            <wp:extent cx="1624083" cy="589451"/>
+            <wp:effectExtent l="19050" t="19050" r="14605" b="20320"/>
+            <wp:docPr id="19" name="Image 19"/>
+            <wp:cNvGraphicFramePr>
+              <a:graphicFrameLocks xmlns:a="http://schemas.openxmlformats.org/drawingml/2006/main" noChangeAspect="1"/>
+            </wp:cNvGraphicFramePr>
+            <a:graphic xmlns:a="http://schemas.openxmlformats.org/drawingml/2006/main">
+              <a:graphicData uri="http://schemas.openxmlformats.org/drawingml/2006/picture">
+                <pic:pic xmlns:pic="http://schemas.openxmlformats.org/drawingml/2006/picture">
+                  <pic:nvPicPr>
+                    <pic:cNvPr id="1" name=""/>
+                    <pic:cNvPicPr/>
+                  </pic:nvPicPr>
+                  <pic:blipFill>
+                    <a:blip r:embed="rId32"/>
+                    <a:stretch>
+                      <a:fillRect/>
+                    </a:stretch>
+                  </pic:blipFill>
+                  <pic:spPr>
+                    <a:xfrm>
+                      <a:off x="0" y="0"/>
+                      <a:ext cx="1684201" cy="611270"/>
+                    </a:xfrm>
+                    <a:prstGeom prst="rect">
+                      <a:avLst/>
+                    </a:prstGeom>
+                    <a:ln>
+                      <a:solidFill>
+                        <a:schemeClr val="bg1">
+                          <a:lumMod val="50000"/>
+                        </a:schemeClr>
+                      </a:solidFill>
+                    </a:ln>
+                  </pic:spPr>
+                </pic:pic>
+              </a:graphicData>
+            </a:graphic>
+          </wp:inline>
+        </w:drawing>
+      </w:r>
+    </w:p>
+    <w:p>
+      <w:pPr>
+        <w:pStyle w:val="Lgende"/>
+        <w:jc w:val="center"/>
+      </w:pPr>
+      <w:fldSimple w:instr=" SEQ Figure \* ARABIC ">
+        <w:r>
+          <w:rPr>
+            <w:noProof/>
+          </w:rPr>
+          <w:t>10</w:t>
+        </w:r>
+      </w:fldSimple>
+      <w:r>
+        <w:t xml:space="preserve"> - Réafficher</w:t>
+      </w:r>
+      <w:r>
+        <w:rPr>
+          <w:noProof/>
+        </w:rPr>
+        <w:t xml:space="preserve"> le serpent après avoir rafraîchit le terrain</w:t>
+      </w:r>
     </w:p>
     <w:p>
       <w:pPr>
@@ -7307,8 +7508,85 @@
       <w:r>
         <w:t>Puis déplacer la tête</w:t>
       </w:r>
-      <w:bookmarkStart w:id="26" w:name="_GoBack"/>
-      <w:bookmarkEnd w:id="26"/>
+      <w:r>
+        <w:t>.</w:t>
+      </w:r>
+    </w:p>
+    <w:p>
+      <w:pPr>
+        <w:keepNext/>
+        <w:jc w:val="center"/>
+      </w:pPr>
+      <w:r>
+        <w:drawing>
+          <wp:inline distT="0" distB="0" distL="0" distR="0" wp14:anchorId="744B0212" wp14:editId="1E02FA6F">
+            <wp:extent cx="1958454" cy="554955"/>
+            <wp:effectExtent l="19050" t="19050" r="22860" b="17145"/>
+            <wp:docPr id="20" name="Image 20"/>
+            <wp:cNvGraphicFramePr>
+              <a:graphicFrameLocks xmlns:a="http://schemas.openxmlformats.org/drawingml/2006/main" noChangeAspect="1"/>
+            </wp:cNvGraphicFramePr>
+            <a:graphic xmlns:a="http://schemas.openxmlformats.org/drawingml/2006/main">
+              <a:graphicData uri="http://schemas.openxmlformats.org/drawingml/2006/picture">
+                <pic:pic xmlns:pic="http://schemas.openxmlformats.org/drawingml/2006/picture">
+                  <pic:nvPicPr>
+                    <pic:cNvPr id="1" name=""/>
+                    <pic:cNvPicPr/>
+                  </pic:nvPicPr>
+                  <pic:blipFill>
+                    <a:blip r:embed="rId33"/>
+                    <a:stretch>
+                      <a:fillRect/>
+                    </a:stretch>
+                  </pic:blipFill>
+                  <pic:spPr>
+                    <a:xfrm>
+                      <a:off x="0" y="0"/>
+                      <a:ext cx="2027179" cy="574429"/>
+                    </a:xfrm>
+                    <a:prstGeom prst="rect">
+                      <a:avLst/>
+                    </a:prstGeom>
+                    <a:ln>
+                      <a:solidFill>
+                        <a:schemeClr val="bg1">
+                          <a:lumMod val="50000"/>
+                        </a:schemeClr>
+                      </a:solidFill>
+                    </a:ln>
+                  </pic:spPr>
+                </pic:pic>
+              </a:graphicData>
+            </a:graphic>
+          </wp:inline>
+        </w:drawing>
+      </w:r>
+    </w:p>
+    <w:p>
+      <w:pPr>
+        <w:pStyle w:val="Lgende"/>
+        <w:jc w:val="center"/>
+      </w:pPr>
+      <w:fldSimple w:instr=" SEQ Figure \* ARABIC ">
+        <w:r>
+          <w:rPr>
+            <w:noProof/>
+          </w:rPr>
+          <w:t>11</w:t>
+        </w:r>
+      </w:fldSimple>
+      <w:r>
+        <w:t xml:space="preserve"> - R</w:t>
+      </w:r>
+      <w:r>
+        <w:t>ajouter une tête</w:t>
+      </w:r>
+      <w:r>
+        <w:t xml:space="preserve"> (bleu)</w:t>
+      </w:r>
+      <w:r>
+        <w:t xml:space="preserve"> dans la direction ou va le serpent par rapport à l'ancienne tête</w:t>
+      </w:r>
     </w:p>
     <w:p>
       <w:r>
@@ -7466,7 +7744,7 @@
           <w:lang w:val="de-CH"/>
         </w:rPr>
       </w:pPr>
-      <w:hyperlink r:id="rId31" w:history="1">
+      <w:hyperlink r:id="rId34" w:history="1">
         <w:r>
           <w:rPr>
             <w:rStyle w:val="Lienhypertexte"/>
@@ -7498,7 +7776,7 @@
           <w:numId w:val="1"/>
         </w:numPr>
       </w:pPr>
-      <w:hyperlink r:id="rId32" w:anchor="sec-executable-code-and-execution-contexts" w:history="1">
+      <w:hyperlink r:id="rId35" w:anchor="sec-executable-code-and-execution-contexts" w:history="1">
         <w:r>
           <w:rPr>
             <w:rStyle w:val="Lienhypertexte"/>
@@ -7520,7 +7798,7 @@
           <w:numId w:val="1"/>
         </w:numPr>
       </w:pPr>
-      <w:hyperlink r:id="rId33" w:history="1">
+      <w:hyperlink r:id="rId36" w:history="1">
         <w:r>
           <w:rPr>
             <w:rStyle w:val="Lienhypertexte"/>
@@ -7542,7 +7820,7 @@
           <w:numId w:val="1"/>
         </w:numPr>
       </w:pPr>
-      <w:hyperlink r:id="rId34" w:anchor="Mots-cl%C3%A9s" w:history="1">
+      <w:hyperlink r:id="rId37" w:anchor="Mots-cl%C3%A9s" w:history="1">
         <w:r>
           <w:rPr>
             <w:rStyle w:val="Lienhypertexte"/>
@@ -7564,7 +7842,7 @@
           <w:numId w:val="1"/>
         </w:numPr>
       </w:pPr>
-      <w:hyperlink r:id="rId35" w:history="1">
+      <w:hyperlink r:id="rId38" w:history="1">
         <w:r>
           <w:rPr>
             <w:rStyle w:val="Lienhypertexte"/>
@@ -7586,7 +7864,7 @@
           <w:numId w:val="1"/>
         </w:numPr>
       </w:pPr>
-      <w:hyperlink r:id="rId36" w:history="1">
+      <w:hyperlink r:id="rId39" w:history="1">
         <w:r>
           <w:rPr>
             <w:rStyle w:val="Lienhypertexte"/>
@@ -7710,7 +7988,6 @@
         <w:docPartUnique/>
       </w:docPartObj>
     </w:sdtPr>
-    <w:sdtEndPr/>
     <w:sdtContent>
       <w:p>
         <w:pPr>
@@ -7772,7 +8049,6 @@
           <w:calendar w:val="gregorian"/>
         </w:date>
       </w:sdtPr>
-      <w:sdtEndPr/>
       <w:sdtContent>
         <w:r>
           <w:t>05.12.2023</w:t>
@@ -9347,6 +9623,7 @@
     <w:rsid w:val="003E68C7"/>
     <w:rsid w:val="007E1A99"/>
     <w:rsid w:val="007F13F4"/>
+    <w:rsid w:val="00886969"/>
     <w:rsid w:val="009E382D"/>
   </w:rsids>
   <m:mathPr>
@@ -10077,7 +10354,7 @@
 </file>
 
 <file path=customXml/itemProps1.xml><?xml version="1.0" encoding="utf-8"?>
-<ds:datastoreItem xmlns:ds="http://schemas.openxmlformats.org/officeDocument/2006/customXml" ds:itemID="{6E3247E6-1C87-4A56-8593-351F8C1AB879}">
+<ds:datastoreItem xmlns:ds="http://schemas.openxmlformats.org/officeDocument/2006/customXml" ds:itemID="{157DD35A-4306-4115-97CD-8059DA8FAC5A}">
   <ds:schemaRefs>
     <ds:schemaRef ds:uri="http://schemas.openxmlformats.org/officeDocument/2006/bibliography"/>
   </ds:schemaRefs>

</xml_diff>

<commit_message>
Add a new project and display the quantity wanted
</commit_message>
<xml_diff>
--- a/doc/Memo_Javascript.docx
+++ b/doc/Memo_Javascript.docx
@@ -4343,30 +4343,14 @@
         <w:pStyle w:val="Lgende"/>
         <w:jc w:val="center"/>
       </w:pPr>
-      <w:r>
-        <w:fldChar w:fldCharType="begin"/>
-      </w:r>
-      <w:r>
-        <w:instrText xml:space="preserve"> SEQ Figure \</w:instrText>
-      </w:r>
-      <w:r>
-        <w:instrText xml:space="preserve">* ARABIC </w:instrText>
-      </w:r>
-      <w:r>
-        <w:fldChar w:fldCharType="separate"/>
-      </w:r>
-      <w:r>
-        <w:rPr>
-          <w:noProof/>
-        </w:rPr>
-        <w:t>1</w:t>
-      </w:r>
-      <w:r>
-        <w:rPr>
-          <w:noProof/>
-        </w:rPr>
-        <w:fldChar w:fldCharType="end"/>
-      </w:r>
+      <w:fldSimple w:instr=" SEQ Figure \* ARABIC ">
+        <w:r>
+          <w:rPr>
+            <w:noProof/>
+          </w:rPr>
+          <w:t>1</w:t>
+        </w:r>
+      </w:fldSimple>
       <w:r>
         <w:t xml:space="preserve"> – Cas de conversion spécifique</w:t>
       </w:r>
@@ -4659,27 +4643,14 @@
         <w:pStyle w:val="Lgende"/>
         <w:jc w:val="center"/>
       </w:pPr>
-      <w:r>
-        <w:fldChar w:fldCharType="begin"/>
-      </w:r>
-      <w:r>
-        <w:instrText xml:space="preserve"> SEQ Figure \* ARABIC </w:instrText>
-      </w:r>
-      <w:r>
-        <w:fldChar w:fldCharType="separate"/>
-      </w:r>
-      <w:r>
-        <w:rPr>
-          <w:noProof/>
-        </w:rPr>
-        <w:t>2</w:t>
-      </w:r>
-      <w:r>
-        <w:rPr>
-          <w:noProof/>
-        </w:rPr>
-        <w:fldChar w:fldCharType="end"/>
-      </w:r>
+      <w:fldSimple w:instr=" SEQ Figure \* ARABIC ">
+        <w:r>
+          <w:rPr>
+            <w:noProof/>
+          </w:rPr>
+          <w:t>2</w:t>
+        </w:r>
+      </w:fldSimple>
       <w:r>
         <w:t xml:space="preserve"> – Bout de code et son rendu</w:t>
       </w:r>
@@ -4743,30 +4714,14 @@
         <w:pStyle w:val="Lgende"/>
         <w:jc w:val="center"/>
       </w:pPr>
-      <w:r>
-        <w:fldChar w:fldCharType="begin"/>
-      </w:r>
-      <w:r>
-        <w:instrText xml:space="preserve"> SEQ F</w:instrText>
-      </w:r>
-      <w:r>
-        <w:instrText xml:space="preserve">igure \* ARABIC </w:instrText>
-      </w:r>
-      <w:r>
-        <w:fldChar w:fldCharType="separate"/>
-      </w:r>
-      <w:r>
-        <w:rPr>
-          <w:noProof/>
-        </w:rPr>
-        <w:t>3</w:t>
-      </w:r>
-      <w:r>
-        <w:rPr>
-          <w:noProof/>
-        </w:rPr>
-        <w:fldChar w:fldCharType="end"/>
-      </w:r>
+      <w:fldSimple w:instr=" SEQ Figure \* ARABIC ">
+        <w:r>
+          <w:rPr>
+            <w:noProof/>
+          </w:rPr>
+          <w:t>3</w:t>
+        </w:r>
+      </w:fldSimple>
       <w:r>
         <w:t xml:space="preserve"> – Bout de code et son rendu</w:t>
       </w:r>
@@ -4928,27 +4883,14 @@
         <w:pStyle w:val="Lgende"/>
         <w:jc w:val="center"/>
       </w:pPr>
-      <w:r>
-        <w:fldChar w:fldCharType="begin"/>
-      </w:r>
-      <w:r>
-        <w:instrText xml:space="preserve"> SEQ Figure \* ARABIC </w:instrText>
-      </w:r>
-      <w:r>
-        <w:fldChar w:fldCharType="separate"/>
-      </w:r>
-      <w:r>
-        <w:rPr>
-          <w:noProof/>
-        </w:rPr>
-        <w:t>4</w:t>
-      </w:r>
-      <w:r>
-        <w:rPr>
-          <w:noProof/>
-        </w:rPr>
-        <w:fldChar w:fldCharType="end"/>
-      </w:r>
+      <w:fldSimple w:instr=" SEQ Figure \* ARABIC ">
+        <w:r>
+          <w:rPr>
+            <w:noProof/>
+          </w:rPr>
+          <w:t>4</w:t>
+        </w:r>
+      </w:fldSimple>
       <w:r>
         <w:t xml:space="preserve"> –Demander l’âge puis l’afficher</w:t>
       </w:r>
@@ -5651,27 +5593,14 @@
         <w:pStyle w:val="Lgende"/>
         <w:jc w:val="center"/>
       </w:pPr>
-      <w:r>
-        <w:fldChar w:fldCharType="begin"/>
-      </w:r>
-      <w:r>
-        <w:instrText xml:space="preserve"> SEQ Figure \* ARABIC </w:instrText>
-      </w:r>
-      <w:r>
-        <w:fldChar w:fldCharType="separate"/>
-      </w:r>
-      <w:r>
-        <w:rPr>
-          <w:noProof/>
-        </w:rPr>
-        <w:t>5</w:t>
-      </w:r>
-      <w:r>
-        <w:rPr>
-          <w:noProof/>
-        </w:rPr>
-        <w:fldChar w:fldCharType="end"/>
-      </w:r>
+      <w:fldSimple w:instr=" SEQ Figure \* ARABIC ">
+        <w:r>
+          <w:rPr>
+            <w:noProof/>
+          </w:rPr>
+          <w:t>5</w:t>
+        </w:r>
+      </w:fldSimple>
       <w:r>
         <w:t xml:space="preserve"> - création d'une classe</w:t>
       </w:r>
@@ -5740,27 +5669,14 @@
         <w:pStyle w:val="Lgende"/>
         <w:jc w:val="center"/>
       </w:pPr>
-      <w:r>
-        <w:fldChar w:fldCharType="begin"/>
-      </w:r>
-      <w:r>
-        <w:instrText xml:space="preserve"> SEQ Figure \* ARABIC </w:instrText>
-      </w:r>
-      <w:r>
-        <w:fldChar w:fldCharType="separate"/>
-      </w:r>
-      <w:r>
-        <w:rPr>
-          <w:noProof/>
-        </w:rPr>
-        <w:t>6</w:t>
-      </w:r>
-      <w:r>
-        <w:rPr>
-          <w:noProof/>
-        </w:rPr>
-        <w:fldChar w:fldCharType="end"/>
-      </w:r>
+      <w:fldSimple w:instr=" SEQ Figure \* ARABIC ">
+        <w:r>
+          <w:rPr>
+            <w:noProof/>
+          </w:rPr>
+          <w:t>6</w:t>
+        </w:r>
+      </w:fldSimple>
       <w:r>
         <w:t xml:space="preserve"> - selon le constructeur on peut rajouter des données</w:t>
       </w:r>
@@ -5832,27 +5748,14 @@
         <w:pStyle w:val="Lgende"/>
         <w:jc w:val="center"/>
       </w:pPr>
-      <w:r>
-        <w:fldChar w:fldCharType="begin"/>
-      </w:r>
-      <w:r>
-        <w:instrText xml:space="preserve"> SEQ Figure \* ARABIC </w:instrText>
-      </w:r>
-      <w:r>
-        <w:fldChar w:fldCharType="separate"/>
-      </w:r>
-      <w:r>
-        <w:rPr>
-          <w:noProof/>
-        </w:rPr>
-        <w:t>7</w:t>
-      </w:r>
-      <w:r>
-        <w:rPr>
-          <w:noProof/>
-        </w:rPr>
-        <w:fldChar w:fldCharType="end"/>
-      </w:r>
+      <w:fldSimple w:instr=" SEQ Figure \* ARABIC ">
+        <w:r>
+          <w:rPr>
+            <w:noProof/>
+          </w:rPr>
+          <w:t>7</w:t>
+        </w:r>
+      </w:fldSimple>
       <w:r>
         <w:t xml:space="preserve"> - Appeler la méthode d'une classe</w:t>
       </w:r>
@@ -7177,6 +7080,9 @@
         <w:t>Informations de mise en pratique</w:t>
       </w:r>
       <w:bookmarkEnd w:id="25"/>
+      <w:r>
+        <w:t xml:space="preserve"> (Snake)</w:t>
+      </w:r>
     </w:p>
     <w:p>
       <w:r>
@@ -7413,27 +7319,14 @@
         <w:pStyle w:val="Lgende"/>
         <w:jc w:val="center"/>
       </w:pPr>
-      <w:r>
-        <w:fldChar w:fldCharType="begin"/>
-      </w:r>
-      <w:r>
-        <w:instrText xml:space="preserve"> SEQ Figure \* ARABIC </w:instrText>
-      </w:r>
-      <w:r>
-        <w:fldChar w:fldCharType="separate"/>
-      </w:r>
-      <w:r>
-        <w:rPr>
-          <w:noProof/>
-        </w:rPr>
-        <w:t>8</w:t>
-      </w:r>
-      <w:r>
-        <w:rPr>
-          <w:noProof/>
-        </w:rPr>
-        <w:fldChar w:fldCharType="end"/>
-      </w:r>
+      <w:fldSimple w:instr=" SEQ Figure \* ARABIC ">
+        <w:r>
+          <w:rPr>
+            <w:noProof/>
+          </w:rPr>
+          <w:t>8</w:t>
+        </w:r>
+      </w:fldSimple>
       <w:r>
         <w:t xml:space="preserve"> - L</w:t>
       </w:r>
@@ -7511,27 +7404,14 @@
         <w:pStyle w:val="Lgende"/>
         <w:jc w:val="center"/>
       </w:pPr>
-      <w:r>
-        <w:fldChar w:fldCharType="begin"/>
-      </w:r>
-      <w:r>
-        <w:instrText xml:space="preserve"> SEQ Figure \* ARABIC </w:instrText>
-      </w:r>
-      <w:r>
-        <w:fldChar w:fldCharType="separate"/>
-      </w:r>
-      <w:r>
-        <w:rPr>
-          <w:noProof/>
-        </w:rPr>
-        <w:t>9</w:t>
-      </w:r>
-      <w:r>
-        <w:rPr>
-          <w:noProof/>
-        </w:rPr>
-        <w:fldChar w:fldCharType="end"/>
-      </w:r>
+      <w:fldSimple w:instr=" SEQ Figure \* ARABIC ">
+        <w:r>
+          <w:rPr>
+            <w:noProof/>
+          </w:rPr>
+          <w:t>9</w:t>
+        </w:r>
+      </w:fldSimple>
       <w:r>
         <w:t xml:space="preserve"> - </w:t>
       </w:r>
@@ -7612,27 +7492,14 @@
         <w:pStyle w:val="Lgende"/>
         <w:jc w:val="center"/>
       </w:pPr>
-      <w:r>
-        <w:fldChar w:fldCharType="begin"/>
-      </w:r>
-      <w:r>
-        <w:instrText xml:space="preserve"> SEQ Figure \* ARABIC </w:instrText>
-      </w:r>
-      <w:r>
-        <w:fldChar w:fldCharType="separate"/>
-      </w:r>
-      <w:r>
-        <w:rPr>
-          <w:noProof/>
-        </w:rPr>
-        <w:t>10</w:t>
-      </w:r>
-      <w:r>
-        <w:rPr>
-          <w:noProof/>
-        </w:rPr>
-        <w:fldChar w:fldCharType="end"/>
-      </w:r>
+      <w:fldSimple w:instr=" SEQ Figure \* ARABIC ">
+        <w:r>
+          <w:rPr>
+            <w:noProof/>
+          </w:rPr>
+          <w:t>10</w:t>
+        </w:r>
+      </w:fldSimple>
       <w:r>
         <w:t xml:space="preserve"> - Réafficher</w:t>
       </w:r>
@@ -7713,30 +7580,14 @@
         <w:pStyle w:val="Lgende"/>
         <w:jc w:val="center"/>
       </w:pPr>
-      <w:r>
-        <w:fldChar w:fldCharType="begin"/>
-      </w:r>
-      <w:r>
-        <w:instrText xml:space="preserve"> SEQ Figure \* A</w:instrText>
-      </w:r>
-      <w:r>
-        <w:instrText xml:space="preserve">RABIC </w:instrText>
-      </w:r>
-      <w:r>
-        <w:fldChar w:fldCharType="separate"/>
-      </w:r>
-      <w:r>
-        <w:rPr>
-          <w:noProof/>
-        </w:rPr>
-        <w:t>11</w:t>
-      </w:r>
-      <w:r>
-        <w:rPr>
-          <w:noProof/>
-        </w:rPr>
-        <w:fldChar w:fldCharType="end"/>
-      </w:r>
+      <w:fldSimple w:instr=" SEQ Figure \* ARABIC ">
+        <w:r>
+          <w:rPr>
+            <w:noProof/>
+          </w:rPr>
+          <w:t>11</w:t>
+        </w:r>
+      </w:fldSimple>
       <w:r>
         <w:t xml:space="preserve"> - R</w:t>
       </w:r>
@@ -7762,21 +7613,177 @@
       </w:pPr>
       <w:r>
         <w:lastRenderedPageBreak/>
-        <w:t>Utilisat</w:t>
-      </w:r>
+        <w:t>Utilisation d’IA</w:t>
+      </w:r>
+    </w:p>
+    <w:p>
+      <w:pPr>
+        <w:jc w:val="both"/>
+      </w:pPr>
+      <w:r>
+        <w:t>Aucune intelligence artificielle n’a été utilisé lors du projet Snake.</w:t>
+      </w:r>
+    </w:p>
+    <w:p>
+      <w:r>
+        <w:br w:type="page"/>
+      </w:r>
+    </w:p>
+    <w:p>
+      <w:pPr>
+        <w:pStyle w:val="Titre1"/>
+        <w:jc w:val="center"/>
+      </w:pPr>
+      <w:r>
+        <w:lastRenderedPageBreak/>
+        <w:t>Informations de mise en pratique (selfService)</w:t>
+      </w:r>
+    </w:p>
+    <w:p>
+      <w:r>
+        <w:t>Pour écrire depuis le javascript on récupère l’élément qu’on veut récupérer .innerText ou .innerHTML = ce que l’on souhaite afficher :</w:t>
+      </w:r>
+    </w:p>
+    <w:p>
+      <w:pPr>
+        <w:shd w:val="clear" w:color="auto" w:fill="1F1F1F"/>
+        <w:spacing w:after="0" w:line="285" w:lineRule="atLeast"/>
+        <w:rPr>
+          <w:rFonts w:ascii="Consolas" w:eastAsia="Times New Roman" w:hAnsi="Consolas" w:cs="Times New Roman"/>
+          <w:color w:val="CCCCCC"/>
+          <w:sz w:val="21"/>
+          <w:szCs w:val="21"/>
+          <w:lang w:eastAsia="fr-CH"/>
+        </w:rPr>
+      </w:pPr>
+      <w:r>
+        <w:rPr>
+          <w:rFonts w:ascii="Consolas" w:eastAsia="Times New Roman" w:hAnsi="Consolas" w:cs="Times New Roman"/>
+          <w:color w:val="9CDCFE"/>
+          <w:sz w:val="21"/>
+          <w:szCs w:val="21"/>
+          <w:lang w:eastAsia="fr-CH"/>
+        </w:rPr>
+        <w:t>document</w:t>
+      </w:r>
+      <w:r>
+        <w:rPr>
+          <w:rFonts w:ascii="Consolas" w:eastAsia="Times New Roman" w:hAnsi="Consolas" w:cs="Times New Roman"/>
+          <w:color w:val="CCCCCC"/>
+          <w:sz w:val="21"/>
+          <w:szCs w:val="21"/>
+          <w:lang w:eastAsia="fr-CH"/>
+        </w:rPr>
+        <w:t>.</w:t>
+      </w:r>
+      <w:r>
+        <w:rPr>
+          <w:rFonts w:ascii="Consolas" w:eastAsia="Times New Roman" w:hAnsi="Consolas" w:cs="Times New Roman"/>
+          <w:color w:val="DCDCAA"/>
+          <w:sz w:val="21"/>
+          <w:szCs w:val="21"/>
+          <w:lang w:eastAsia="fr-CH"/>
+        </w:rPr>
+        <w:t>getElementById</w:t>
+      </w:r>
+      <w:r>
+        <w:rPr>
+          <w:rFonts w:ascii="Consolas" w:eastAsia="Times New Roman" w:hAnsi="Consolas" w:cs="Times New Roman"/>
+          <w:color w:val="CCCCCC"/>
+          <w:sz w:val="21"/>
+          <w:szCs w:val="21"/>
+          <w:lang w:eastAsia="fr-CH"/>
+        </w:rPr>
+        <w:t>(</w:t>
+      </w:r>
+      <w:r>
+        <w:rPr>
+          <w:rFonts w:ascii="Consolas" w:eastAsia="Times New Roman" w:hAnsi="Consolas" w:cs="Times New Roman"/>
+          <w:color w:val="CE9178"/>
+          <w:sz w:val="21"/>
+          <w:szCs w:val="21"/>
+          <w:lang w:eastAsia="fr-CH"/>
+        </w:rPr>
+        <w:t>'bigMacNumber'</w:t>
+      </w:r>
+      <w:r>
+        <w:rPr>
+          <w:rFonts w:ascii="Consolas" w:eastAsia="Times New Roman" w:hAnsi="Consolas" w:cs="Times New Roman"/>
+          <w:color w:val="CCCCCC"/>
+          <w:sz w:val="21"/>
+          <w:szCs w:val="21"/>
+          <w:lang w:eastAsia="fr-CH"/>
+        </w:rPr>
+        <w:t>).</w:t>
+      </w:r>
+      <w:r>
+        <w:rPr>
+          <w:rFonts w:ascii="Consolas" w:eastAsia="Times New Roman" w:hAnsi="Consolas" w:cs="Times New Roman"/>
+          <w:color w:val="9CDCFE"/>
+          <w:sz w:val="21"/>
+          <w:szCs w:val="21"/>
+          <w:lang w:eastAsia="fr-CH"/>
+        </w:rPr>
+        <w:t>innerText</w:t>
+      </w:r>
+      <w:r>
+        <w:rPr>
+          <w:rFonts w:ascii="Consolas" w:eastAsia="Times New Roman" w:hAnsi="Consolas" w:cs="Times New Roman"/>
+          <w:color w:val="CCCCCC"/>
+          <w:sz w:val="21"/>
+          <w:szCs w:val="21"/>
+          <w:lang w:eastAsia="fr-CH"/>
+        </w:rPr>
+        <w:t xml:space="preserve"> </w:t>
+      </w:r>
+      <w:r>
+        <w:rPr>
+          <w:rFonts w:ascii="Consolas" w:eastAsia="Times New Roman" w:hAnsi="Consolas" w:cs="Times New Roman"/>
+          <w:color w:val="D4D4D4"/>
+          <w:sz w:val="21"/>
+          <w:szCs w:val="21"/>
+          <w:lang w:eastAsia="fr-CH"/>
+        </w:rPr>
+        <w:t>=</w:t>
+      </w:r>
+      <w:r>
+        <w:rPr>
+          <w:rFonts w:ascii="Consolas" w:eastAsia="Times New Roman" w:hAnsi="Consolas" w:cs="Times New Roman"/>
+          <w:color w:val="CCCCCC"/>
+          <w:sz w:val="21"/>
+          <w:szCs w:val="21"/>
+          <w:lang w:eastAsia="fr-CH"/>
+        </w:rPr>
+        <w:t xml:space="preserve"> </w:t>
+      </w:r>
+      <w:r>
+        <w:rPr>
+          <w:rFonts w:ascii="Consolas" w:eastAsia="Times New Roman" w:hAnsi="Consolas" w:cs="Times New Roman"/>
+          <w:color w:val="9CDCFE"/>
+          <w:sz w:val="21"/>
+          <w:szCs w:val="21"/>
+          <w:lang w:eastAsia="fr-CH"/>
+        </w:rPr>
+        <w:t>bigMacNumber</w:t>
+      </w:r>
+    </w:p>
+    <w:p>
+      <w:pPr>
+        <w:jc w:val="both"/>
+      </w:pPr>
+      <w:r>
+        <w:t>TODO : quel est la différence entre « innerText » et « innerHTML »</w:t>
+      </w:r>
+      <w:r>
+        <w:t>.</w:t>
+      </w:r>
+    </w:p>
+    <w:p>
+      <w:pPr>
+        <w:jc w:val="both"/>
+      </w:pPr>
       <w:bookmarkStart w:id="26" w:name="_GoBack"/>
       <w:bookmarkEnd w:id="26"/>
-      <w:r>
-        <w:t>ion d’IA</w:t>
-      </w:r>
-    </w:p>
-    <w:p>
-      <w:pPr>
-        <w:jc w:val="both"/>
-      </w:pPr>
-      <w:r>
-        <w:t>Aucune intelligence artificielle n’a été utilisé lors du projet Snake.</w:t>
-      </w:r>
     </w:p>
     <w:p>
       <w:r>
@@ -8177,7 +8184,6 @@
         <w:docPartUnique/>
       </w:docPartObj>
     </w:sdtPr>
-    <w:sdtEndPr/>
     <w:sdtContent>
       <w:p>
         <w:pPr>
@@ -8201,7 +8207,7 @@
             <w:noProof/>
             <w:lang w:val="fr-FR"/>
           </w:rPr>
-          <w:t>25</w:t>
+          <w:t>27</w:t>
         </w:r>
         <w:r>
           <w:fldChar w:fldCharType="end"/>
@@ -8239,7 +8245,6 @@
           <w:calendar w:val="gregorian"/>
         </w:date>
       </w:sdtPr>
-      <w:sdtEndPr/>
       <w:sdtContent>
         <w:r>
           <w:t>05.12.2023</w:t>
@@ -9697,6 +9702,18 @@
       <w:iCs/>
     </w:rPr>
   </w:style>
+  <w:style w:type="character" w:styleId="Lienhypertextesuivivisit">
+    <w:name w:val="FollowedHyperlink"/>
+    <w:basedOn w:val="Policepardfaut"/>
+    <w:uiPriority w:val="99"/>
+    <w:semiHidden/>
+    <w:unhideWhenUsed/>
+    <w:rsid w:val="00611577"/>
+    <w:rPr>
+      <w:color w:val="954F72" w:themeColor="followedHyperlink"/>
+      <w:u w:val="single"/>
+    </w:rPr>
+  </w:style>
 </w:styles>
 </file>
 
@@ -9747,7 +9764,7 @@
     <w:charset w:val="00"/>
     <w:family w:val="roman"/>
     <w:pitch w:val="variable"/>
-    <w:sig w:usb0="E0002EFF" w:usb1="C000785B" w:usb2="00000009" w:usb3="00000000" w:csb0="000001FF" w:csb1="00000000"/>
+    <w:sig w:usb0="E0002AFF" w:usb1="C0007843" w:usb2="00000009" w:usb3="00000000" w:csb0="000001FF" w:csb1="00000000"/>
   </w:font>
   <w:font w:name="Courier New">
     <w:panose1 w:val="02070309020205020404"/>
@@ -9768,14 +9785,14 @@
     <w:charset w:val="00"/>
     <w:family w:val="swiss"/>
     <w:pitch w:val="variable"/>
-    <w:sig w:usb0="E4002EFF" w:usb1="C000247B" w:usb2="00000009" w:usb3="00000000" w:csb0="000001FF" w:csb1="00000000"/>
+    <w:sig w:usb0="E00002FF" w:usb1="4000ACFF" w:usb2="00000001" w:usb3="00000000" w:csb0="0000019F" w:csb1="00000000"/>
   </w:font>
   <w:font w:name="Calibri Light">
     <w:panose1 w:val="020F0302020204030204"/>
     <w:charset w:val="00"/>
     <w:family w:val="swiss"/>
     <w:pitch w:val="variable"/>
-    <w:sig w:usb0="E4002EFF" w:usb1="C000247B" w:usb2="00000009" w:usb3="00000000" w:csb0="000001FF" w:csb1="00000000"/>
+    <w:sig w:usb0="A00002EF" w:usb1="4000207B" w:usb2="00000000" w:usb3="00000000" w:csb0="0000009F" w:csb1="00000000"/>
   </w:font>
   <w:font w:name="Segoe UI">
     <w:panose1 w:val="020B0502040204020203"/>
@@ -9817,6 +9834,7 @@
     <w:rsid w:val="00886969"/>
     <w:rsid w:val="009E382D"/>
     <w:rsid w:val="00D76EA0"/>
+    <w:rsid w:val="00E95364"/>
   </w:rsids>
   <m:mathPr>
     <m:mathFont m:val="Cambria Math"/>
@@ -10546,7 +10564,7 @@
 </file>
 
 <file path=customXml/itemProps1.xml><?xml version="1.0" encoding="utf-8"?>
-<ds:datastoreItem xmlns:ds="http://schemas.openxmlformats.org/officeDocument/2006/customXml" ds:itemID="{9937D258-BFDD-4A01-B257-E08AF4931857}">
+<ds:datastoreItem xmlns:ds="http://schemas.openxmlformats.org/officeDocument/2006/customXml" ds:itemID="{3E7883A6-0609-40A5-889D-6C8FBCB9DED6}">
   <ds:schemaRefs>
     <ds:schemaRef ds:uri="http://schemas.openxmlformats.org/officeDocument/2006/bibliography"/>
   </ds:schemaRefs>

</xml_diff>

<commit_message>
Display the quantity if selected
Hide the quantity menu "+ nbr -" until the product is selected
</commit_message>
<xml_diff>
--- a/doc/Memo_Javascript.docx
+++ b/doc/Memo_Javascript.docx
@@ -7782,6 +7782,168 @@
       <w:pPr>
         <w:jc w:val="both"/>
       </w:pPr>
+      <w:r>
+        <w:t>Changer du CSS depuis javascript :</w:t>
+      </w:r>
+    </w:p>
+    <w:p>
+      <w:pPr>
+        <w:shd w:val="clear" w:color="auto" w:fill="1F1F1F"/>
+        <w:spacing w:after="0" w:line="285" w:lineRule="atLeast"/>
+        <w:rPr>
+          <w:rFonts w:ascii="Consolas" w:eastAsia="Times New Roman" w:hAnsi="Consolas" w:cs="Times New Roman"/>
+          <w:color w:val="CCCCCC"/>
+          <w:sz w:val="21"/>
+          <w:szCs w:val="21"/>
+          <w:lang w:eastAsia="fr-CH"/>
+        </w:rPr>
+      </w:pPr>
+      <w:r>
+        <w:rPr>
+          <w:rFonts w:ascii="Consolas" w:eastAsia="Times New Roman" w:hAnsi="Consolas" w:cs="Times New Roman"/>
+          <w:color w:val="9CDCFE"/>
+          <w:sz w:val="21"/>
+          <w:szCs w:val="21"/>
+          <w:lang w:eastAsia="fr-CH"/>
+        </w:rPr>
+        <w:t>document</w:t>
+      </w:r>
+      <w:r>
+        <w:rPr>
+          <w:rFonts w:ascii="Consolas" w:eastAsia="Times New Roman" w:hAnsi="Consolas" w:cs="Times New Roman"/>
+          <w:color w:val="CCCCCC"/>
+          <w:sz w:val="21"/>
+          <w:szCs w:val="21"/>
+          <w:lang w:eastAsia="fr-CH"/>
+        </w:rPr>
+        <w:t>.</w:t>
+      </w:r>
+      <w:r>
+        <w:rPr>
+          <w:rFonts w:ascii="Consolas" w:eastAsia="Times New Roman" w:hAnsi="Consolas" w:cs="Times New Roman"/>
+          <w:color w:val="DCDCAA"/>
+          <w:sz w:val="21"/>
+          <w:szCs w:val="21"/>
+          <w:lang w:eastAsia="fr-CH"/>
+        </w:rPr>
+        <w:t>getElementById</w:t>
+      </w:r>
+      <w:r>
+        <w:rPr>
+          <w:rFonts w:ascii="Consolas" w:eastAsia="Times New Roman" w:hAnsi="Consolas" w:cs="Times New Roman"/>
+          <w:color w:val="CCCCCC"/>
+          <w:sz w:val="21"/>
+          <w:szCs w:val="21"/>
+          <w:lang w:eastAsia="fr-CH"/>
+        </w:rPr>
+        <w:t>(</w:t>
+      </w:r>
+      <w:r>
+        <w:rPr>
+          <w:rFonts w:ascii="Consolas" w:eastAsia="Times New Roman" w:hAnsi="Consolas" w:cs="Times New Roman"/>
+          <w:color w:val="CE9178"/>
+          <w:sz w:val="21"/>
+          <w:szCs w:val="21"/>
+          <w:lang w:eastAsia="fr-CH"/>
+        </w:rPr>
+        <w:t>'bigMac'</w:t>
+      </w:r>
+      <w:r>
+        <w:rPr>
+          <w:rFonts w:ascii="Consolas" w:eastAsia="Times New Roman" w:hAnsi="Consolas" w:cs="Times New Roman"/>
+          <w:color w:val="CCCCCC"/>
+          <w:sz w:val="21"/>
+          <w:szCs w:val="21"/>
+          <w:lang w:eastAsia="fr-CH"/>
+        </w:rPr>
+        <w:t>).</w:t>
+      </w:r>
+      <w:r>
+        <w:rPr>
+          <w:rFonts w:ascii="Consolas" w:eastAsia="Times New Roman" w:hAnsi="Consolas" w:cs="Times New Roman"/>
+          <w:color w:val="4FC1FF"/>
+          <w:sz w:val="21"/>
+          <w:szCs w:val="21"/>
+          <w:lang w:eastAsia="fr-CH"/>
+        </w:rPr>
+        <w:t>style</w:t>
+      </w:r>
+      <w:r>
+        <w:rPr>
+          <w:rFonts w:ascii="Consolas" w:eastAsia="Times New Roman" w:hAnsi="Consolas" w:cs="Times New Roman"/>
+          <w:color w:val="CCCCCC"/>
+          <w:sz w:val="21"/>
+          <w:szCs w:val="21"/>
+          <w:lang w:eastAsia="fr-CH"/>
+        </w:rPr>
+        <w:t>.</w:t>
+      </w:r>
+      <w:r>
+        <w:rPr>
+          <w:rFonts w:ascii="Consolas" w:eastAsia="Times New Roman" w:hAnsi="Consolas" w:cs="Times New Roman"/>
+          <w:color w:val="9CDCFE"/>
+          <w:sz w:val="21"/>
+          <w:szCs w:val="21"/>
+          <w:lang w:eastAsia="fr-CH"/>
+        </w:rPr>
+        <w:t>borderColor</w:t>
+      </w:r>
+      <w:r>
+        <w:rPr>
+          <w:rFonts w:ascii="Consolas" w:eastAsia="Times New Roman" w:hAnsi="Consolas" w:cs="Times New Roman"/>
+          <w:color w:val="CCCCCC"/>
+          <w:sz w:val="21"/>
+          <w:szCs w:val="21"/>
+          <w:lang w:eastAsia="fr-CH"/>
+        </w:rPr>
+        <w:t xml:space="preserve"> </w:t>
+      </w:r>
+      <w:r>
+        <w:rPr>
+          <w:rFonts w:ascii="Consolas" w:eastAsia="Times New Roman" w:hAnsi="Consolas" w:cs="Times New Roman"/>
+          <w:color w:val="D4D4D4"/>
+          <w:sz w:val="21"/>
+          <w:szCs w:val="21"/>
+          <w:lang w:eastAsia="fr-CH"/>
+        </w:rPr>
+        <w:t>=</w:t>
+      </w:r>
+      <w:r>
+        <w:rPr>
+          <w:rFonts w:ascii="Consolas" w:eastAsia="Times New Roman" w:hAnsi="Consolas" w:cs="Times New Roman"/>
+          <w:color w:val="CCCCCC"/>
+          <w:sz w:val="21"/>
+          <w:szCs w:val="21"/>
+          <w:lang w:eastAsia="fr-CH"/>
+        </w:rPr>
+        <w:t xml:space="preserve"> </w:t>
+      </w:r>
+      <w:r>
+        <w:rPr>
+          <w:rFonts w:ascii="Consolas" w:eastAsia="Times New Roman" w:hAnsi="Consolas" w:cs="Times New Roman"/>
+          <w:color w:val="CE9178"/>
+          <w:sz w:val="21"/>
+          <w:szCs w:val="21"/>
+          <w:lang w:eastAsia="fr-CH"/>
+        </w:rPr>
+        <w:t>'blue'</w:t>
+      </w:r>
+    </w:p>
+    <w:p>
+      <w:pPr>
+        <w:jc w:val="both"/>
+      </w:pPr>
+      <w:r>
+        <w:t>ATTENTION : d’abord mettre .style pour aller dans le style CSS</w:t>
+      </w:r>
+    </w:p>
+    <w:p>
+      <w:pPr>
+        <w:jc w:val="both"/>
+      </w:pPr>
+      <w:r>
+        <w:t>ATTENTION : Pour changer la bordure on a « style.borderColor » ou encore « style.width »</w:t>
+      </w:r>
       <w:bookmarkStart w:id="26" w:name="_GoBack"/>
       <w:bookmarkEnd w:id="26"/>
     </w:p>
@@ -8213,7 +8375,7 @@
           <w:fldChar w:fldCharType="end"/>
         </w:r>
         <w:r>
-          <w:t>/x</w:t>
+          <w:t>/28</w:t>
         </w:r>
       </w:p>
     </w:sdtContent>
@@ -8230,7 +8392,7 @@
     </w:r>
     <w:r>
       <w:tab/>
-      <w:t xml:space="preserve">Version : 3 du </w:t>
+      <w:t xml:space="preserve">Version : 4 du </w:t>
     </w:r>
     <w:sdt>
       <w:sdtPr>
@@ -9764,7 +9926,7 @@
     <w:charset w:val="00"/>
     <w:family w:val="roman"/>
     <w:pitch w:val="variable"/>
-    <w:sig w:usb0="E0002AFF" w:usb1="C0007843" w:usb2="00000009" w:usb3="00000000" w:csb0="000001FF" w:csb1="00000000"/>
+    <w:sig w:usb0="E0002EFF" w:usb1="C000785B" w:usb2="00000009" w:usb3="00000000" w:csb0="000001FF" w:csb1="00000000"/>
   </w:font>
   <w:font w:name="Courier New">
     <w:panose1 w:val="02070309020205020404"/>
@@ -9785,14 +9947,14 @@
     <w:charset w:val="00"/>
     <w:family w:val="swiss"/>
     <w:pitch w:val="variable"/>
-    <w:sig w:usb0="E00002FF" w:usb1="4000ACFF" w:usb2="00000001" w:usb3="00000000" w:csb0="0000019F" w:csb1="00000000"/>
+    <w:sig w:usb0="E4002EFF" w:usb1="C000247B" w:usb2="00000009" w:usb3="00000000" w:csb0="000001FF" w:csb1="00000000"/>
   </w:font>
   <w:font w:name="Calibri Light">
     <w:panose1 w:val="020F0302020204030204"/>
     <w:charset w:val="00"/>
     <w:family w:val="swiss"/>
     <w:pitch w:val="variable"/>
-    <w:sig w:usb0="A00002EF" w:usb1="4000207B" w:usb2="00000000" w:usb3="00000000" w:csb0="0000009F" w:csb1="00000000"/>
+    <w:sig w:usb0="E4002EFF" w:usb1="C000247B" w:usb2="00000009" w:usb3="00000000" w:csb0="000001FF" w:csb1="00000000"/>
   </w:font>
   <w:font w:name="Segoe UI">
     <w:panose1 w:val="020B0502040204020203"/>
@@ -9832,6 +9994,7 @@
     <w:rsid w:val="007E1A99"/>
     <w:rsid w:val="007F13F4"/>
     <w:rsid w:val="00886969"/>
+    <w:rsid w:val="009D20CA"/>
     <w:rsid w:val="009E382D"/>
     <w:rsid w:val="00D76EA0"/>
     <w:rsid w:val="00E95364"/>
@@ -10564,7 +10727,7 @@
 </file>
 
 <file path=customXml/itemProps1.xml><?xml version="1.0" encoding="utf-8"?>
-<ds:datastoreItem xmlns:ds="http://schemas.openxmlformats.org/officeDocument/2006/customXml" ds:itemID="{3E7883A6-0609-40A5-889D-6C8FBCB9DED6}">
+<ds:datastoreItem xmlns:ds="http://schemas.openxmlformats.org/officeDocument/2006/customXml" ds:itemID="{392B39EF-06B1-43D7-B8AD-83F9E553DCE4}">
   <ds:schemaRefs>
     <ds:schemaRef ds:uri="http://schemas.openxmlformats.org/officeDocument/2006/bibliography"/>
   </ds:schemaRefs>

</xml_diff>